<commit_message>
Nearly done with Dates.
</commit_message>
<xml_diff>
--- a/C++.docx
+++ b/C++.docx
@@ -3046,63 +3046,91 @@
     <w:p>
       <w:pPr>
         <w:spacing w:after="0"/>
-      </w:pPr>
-    </w:p>
-    <w:p>
-      <w:pPr>
-        <w:spacing w:after="0"/>
-        <w:rPr>
-          <w:rFonts w:ascii="Adobe Garamond Pro" w:hAnsi="Adobe Garamond Pro"/>
-        </w:rPr>
-      </w:pPr>
-      <w:r>
-        <w:rPr>
-          <w:rFonts w:ascii="Adobe Garamond Pro" w:hAnsi="Adobe Garamond Pro"/>
-        </w:rPr>
-        <w:t>Operator overloading</w:t>
-      </w:r>
-    </w:p>
-    <w:p>
-      <w:pPr>
-        <w:spacing w:after="0"/>
-        <w:rPr>
-          <w:rFonts w:ascii="Adobe Garamond Pro" w:hAnsi="Adobe Garamond Pro"/>
-        </w:rPr>
-      </w:pPr>
-      <w:r>
-        <w:rPr>
-          <w:rFonts w:ascii="Adobe Garamond Pro" w:hAnsi="Adobe Garamond Pro"/>
-        </w:rPr>
-        <w:t>1. Only built-in operators can be overloaded and their cardinality can't be changed.</w:t>
-      </w:r>
-    </w:p>
-    <w:p>
-      <w:pPr>
-        <w:spacing w:after="0"/>
-        <w:rPr>
-          <w:rFonts w:ascii="Adobe Garamond Pro" w:hAnsi="Adobe Garamond Pro"/>
-        </w:rPr>
-      </w:pPr>
-      <w:r>
-        <w:rPr>
-          <w:rFonts w:ascii="Adobe Garamond Pro" w:hAnsi="Adobe Garamond Pro"/>
-        </w:rPr>
-        <w:t xml:space="preserve">2. At least one of the operands </w:t>
-      </w:r>
-    </w:p>
-    <w:p>
-      <w:pPr>
-        <w:spacing w:after="0"/>
-        <w:rPr>
-          <w:rFonts w:ascii="Adobe Garamond Pro" w:hAnsi="Adobe Garamond Pro"/>
-        </w:rPr>
-      </w:pPr>
+        <w:rPr>
+          <w:rFonts w:ascii="Adobe Garamond Pro" w:hAnsi="Adobe Garamond Pro"/>
+        </w:rPr>
+      </w:pPr>
+      <w:r>
+        <w:rPr>
+          <w:rFonts w:ascii="Adobe Garamond Pro" w:hAnsi="Adobe Garamond Pro"/>
+        </w:rPr>
+        <w:t>Enums can be used with &gt;, &lt; and other comparison operators also.</w:t>
+      </w:r>
+    </w:p>
+    <w:p>
+      <w:pPr>
+        <w:spacing w:after="0"/>
+        <w:rPr>
+          <w:rFonts w:ascii="Adobe Garamond Pro" w:hAnsi="Adobe Garamond Pro"/>
+        </w:rPr>
+      </w:pPr>
+      <w:r>
+        <w:rPr>
+          <w:rFonts w:ascii="Adobe Garamond Pro" w:hAnsi="Adobe Garamond Pro"/>
+        </w:rPr>
+        <w:t>Enum can’t be printed directly to a stream. Either override &lt;&lt; operator, or convert to int before inserting on ostream.</w:t>
+      </w:r>
       <w:bookmarkStart w:id="0" w:name="_GoBack"/>
       <w:bookmarkEnd w:id="0"/>
     </w:p>
     <w:p>
       <w:pPr>
         <w:spacing w:after="0"/>
+      </w:pPr>
+    </w:p>
+    <w:p>
+      <w:pPr>
+        <w:spacing w:after="0"/>
+        <w:rPr>
+          <w:rFonts w:ascii="Adobe Garamond Pro" w:hAnsi="Adobe Garamond Pro"/>
+        </w:rPr>
+      </w:pPr>
+      <w:r>
+        <w:rPr>
+          <w:rFonts w:ascii="Adobe Garamond Pro" w:hAnsi="Adobe Garamond Pro"/>
+        </w:rPr>
+        <w:t>Operator overloading</w:t>
+      </w:r>
+    </w:p>
+    <w:p>
+      <w:pPr>
+        <w:spacing w:after="0"/>
+        <w:rPr>
+          <w:rFonts w:ascii="Adobe Garamond Pro" w:hAnsi="Adobe Garamond Pro"/>
+        </w:rPr>
+      </w:pPr>
+      <w:r>
+        <w:rPr>
+          <w:rFonts w:ascii="Adobe Garamond Pro" w:hAnsi="Adobe Garamond Pro"/>
+        </w:rPr>
+        <w:t>1. Only built-in operators can be overloaded and their cardinality can't be changed.</w:t>
+      </w:r>
+    </w:p>
+    <w:p>
+      <w:pPr>
+        <w:spacing w:after="0"/>
+        <w:rPr>
+          <w:rFonts w:ascii="Adobe Garamond Pro" w:hAnsi="Adobe Garamond Pro"/>
+        </w:rPr>
+      </w:pPr>
+      <w:r>
+        <w:rPr>
+          <w:rFonts w:ascii="Adobe Garamond Pro" w:hAnsi="Adobe Garamond Pro"/>
+        </w:rPr>
+        <w:t xml:space="preserve">2. At least one of the operands </w:t>
+      </w:r>
+    </w:p>
+    <w:p>
+      <w:pPr>
+        <w:spacing w:after="0"/>
+        <w:rPr>
+          <w:rFonts w:ascii="Adobe Garamond Pro" w:hAnsi="Adobe Garamond Pro"/>
+        </w:rPr>
+      </w:pPr>
+    </w:p>
+    <w:p>
+      <w:pPr>
+        <w:spacing w:after="0"/>
         <w:rPr>
           <w:rFonts w:ascii="Adobe Garamond Pro" w:hAnsi="Adobe Garamond Pro"/>
         </w:rPr>
@@ -3159,6 +3187,7 @@
         <w:rPr>
           <w:rFonts w:ascii="Adobe Garamond Pro" w:hAnsi="Adobe Garamond Pro"/>
         </w:rPr>
+        <w:lastRenderedPageBreak/>
         <w:t xml:space="preserve">When any object is passed to a function as a constant reference, only const methods of that object can be called on </w:t>
       </w:r>
       <w:r>
@@ -3172,6 +3201,20 @@
           <w:rFonts w:ascii="Adobe Garamond Pro" w:hAnsi="Adobe Garamond Pro"/>
         </w:rPr>
         <w:t xml:space="preserve"> within the function to which its reference is passed.</w:t>
+      </w:r>
+    </w:p>
+    <w:p>
+      <w:pPr>
+        <w:spacing w:after="0"/>
+        <w:rPr>
+          <w:rFonts w:ascii="Adobe Garamond Pro" w:hAnsi="Adobe Garamond Pro"/>
+        </w:rPr>
+      </w:pPr>
+      <w:r>
+        <w:rPr>
+          <w:rFonts w:ascii="Adobe Garamond Pro" w:hAnsi="Adobe Garamond Pro"/>
+        </w:rPr>
+        <w:t>When initializing variables in initializer list of constructor, use same order as they appear in class definition. This is because initialization actually happens in the order in which members are declared in class definition. This just reminds that if user is trying to initialize on variable from another (NOT recommended), it may not work as expected.</w:t>
       </w:r>
     </w:p>
     <w:sectPr>

</xml_diff>

<commit_message>
Read int in range.
</commit_message>
<xml_diff>
--- a/C++.docx
+++ b/C++.docx
@@ -3721,31 +3721,7 @@
         <w:rPr>
           <w:rFonts w:ascii="Adobe Garamond Pro" w:hAnsi="Adobe Garamond Pro"/>
         </w:rPr>
-        <w:t xml:space="preserve">When initializing variables in initializer list of constructor, use same order as they appear in class definition. This is because initialization actually happens in the order in which members are declared in class definition. This </w:t>
-      </w:r>
-      <w:r>
-        <w:rPr>
-          <w:rFonts w:ascii="Adobe Garamond Pro" w:hAnsi="Adobe Garamond Pro"/>
-        </w:rPr>
-        <w:t xml:space="preserve">is </w:t>
-      </w:r>
-      <w:r>
-        <w:rPr>
-          <w:rFonts w:ascii="Adobe Garamond Pro" w:hAnsi="Adobe Garamond Pro"/>
-        </w:rPr>
-        <w:t xml:space="preserve">just </w:t>
-      </w:r>
-      <w:r>
-        <w:rPr>
-          <w:rFonts w:ascii="Adobe Garamond Pro" w:hAnsi="Adobe Garamond Pro"/>
-        </w:rPr>
-        <w:t xml:space="preserve">to </w:t>
-      </w:r>
-      <w:r>
-        <w:rPr>
-          <w:rFonts w:ascii="Adobe Garamond Pro" w:hAnsi="Adobe Garamond Pro"/>
-        </w:rPr>
-        <w:t>remind that if user is trying to initialize on variable from another (NOT recommended), it may not work as expected.</w:t>
+        <w:t>When initializing variables in initializer list of constructor, use same order as they appear in class definition. This is because initialization actually happens in the order in which members are declared in class definition. This is just to remind that if user is trying to initialize on variable from another (NOT recommended), it may not work as expected.</w:t>
       </w:r>
     </w:p>
     <w:p>
@@ -3828,39 +3804,7 @@
           <w:i w:val="false"/>
           <w:iCs w:val="false"/>
         </w:rPr>
-        <w:t xml:space="preserve"> You want to override &lt;&lt; operator to </w:t>
-      </w:r>
-      <w:r>
-        <w:rPr>
-          <w:rFonts w:ascii="Adobe Garamond Pro" w:hAnsi="Adobe Garamond Pro"/>
-          <w:i w:val="false"/>
-          <w:iCs w:val="false"/>
-        </w:rPr>
-        <w:t>provide a printable representation of Date objects</w:t>
-      </w:r>
-      <w:r>
-        <w:rPr>
-          <w:rFonts w:ascii="Adobe Garamond Pro" w:hAnsi="Adobe Garamond Pro"/>
-          <w:i w:val="false"/>
-          <w:iCs w:val="false"/>
-        </w:rPr>
-        <w:t xml:space="preserve">. You write the function to override it within your namespace. </w:t>
-      </w:r>
-      <w:r>
-        <w:rPr>
-          <w:rFonts w:ascii="Adobe Garamond Pro" w:hAnsi="Adobe Garamond Pro"/>
-          <w:i w:val="false"/>
-          <w:iCs w:val="false"/>
-        </w:rPr>
-        <w:t>Ideally, i</w:t>
-      </w:r>
-      <w:r>
-        <w:rPr>
-          <w:rFonts w:ascii="Adobe Garamond Pro" w:hAnsi="Adobe Garamond Pro"/>
-          <w:i w:val="false"/>
-          <w:iCs w:val="false"/>
-        </w:rPr>
-        <w:t xml:space="preserve">f you call this function (basically </w:t>
+        <w:t xml:space="preserve"> You want to override &lt;&lt; operator to provide a printable representation of Date objects. You write the function to override it within your namespace. Ideally, if you call this function (basically </w:t>
       </w:r>
       <w:r>
         <w:rPr>
@@ -3917,6 +3861,587 @@
           <w:lang w:bidi="hi-IN" w:eastAsia="zh-CN" w:val="en-IN"/>
         </w:rPr>
         <w:t>So basically, this works not only for overloaded functions, but for any functions.</w:t>
+      </w:r>
+    </w:p>
+    <w:p>
+      <w:pPr>
+        <w:pStyle w:val="style17"/>
+        <w:spacing w:after="119" w:before="0"/>
+        <w:contextualSpacing/>
+        <w:rPr/>
+      </w:pPr>
+      <w:r>
+        <w:rPr/>
+      </w:r>
+    </w:p>
+    <w:p>
+      <w:pPr>
+        <w:pStyle w:val="style17"/>
+        <w:spacing w:after="119" w:before="0"/>
+        <w:contextualSpacing/>
+        <w:rPr>
+          <w:i w:val="false"/>
+          <w:iCs w:val="false"/>
+        </w:rPr>
+      </w:pPr>
+      <w:r>
+        <w:rPr/>
+        <w:t xml:space="preserve">When a file stream goes out of scope, its associated file is closed. It is not ncessary to call </w:t>
+      </w:r>
+      <w:r>
+        <w:rPr>
+          <w:i/>
+          <w:iCs/>
+        </w:rPr>
+        <w:t>stram.close()</w:t>
+      </w:r>
+      <w:r>
+        <w:rPr>
+          <w:i w:val="false"/>
+          <w:iCs w:val="false"/>
+        </w:rPr>
+        <w:t>, as it is called implicitly when the scope ends.</w:t>
+      </w:r>
+    </w:p>
+    <w:p>
+      <w:pPr>
+        <w:pStyle w:val="style17"/>
+        <w:spacing w:after="119" w:before="0"/>
+        <w:contextualSpacing/>
+        <w:rPr>
+          <w:i w:val="false"/>
+          <w:iCs w:val="false"/>
+        </w:rPr>
+      </w:pPr>
+      <w:r>
+        <w:rPr>
+          <w:i w:val="false"/>
+          <w:iCs w:val="false"/>
+        </w:rPr>
+        <w:t xml:space="preserve">Similarly, defining a stream with file name opens the file for reading or writing. It is not necessary to call </w:t>
+      </w:r>
+      <w:r>
+        <w:rPr>
+          <w:i/>
+          <w:iCs/>
+        </w:rPr>
+        <w:t>stream.open()</w:t>
+      </w:r>
+      <w:r>
+        <w:rPr>
+          <w:i w:val="false"/>
+          <w:iCs w:val="false"/>
+        </w:rPr>
+        <w:t>.</w:t>
+      </w:r>
+    </w:p>
+    <w:p>
+      <w:pPr>
+        <w:pStyle w:val="style17"/>
+        <w:spacing w:after="119" w:before="0"/>
+        <w:contextualSpacing/>
+        <w:rPr/>
+      </w:pPr>
+      <w:r>
+        <w:rPr/>
+      </w:r>
+    </w:p>
+    <w:p>
+      <w:pPr>
+        <w:pStyle w:val="style17"/>
+        <w:spacing w:after="119" w:before="0"/>
+        <w:contextualSpacing/>
+        <w:rPr>
+          <w:i w:val="false"/>
+          <w:iCs w:val="false"/>
+        </w:rPr>
+      </w:pPr>
+      <w:r>
+        <w:rPr>
+          <w:i w:val="false"/>
+          <w:iCs w:val="false"/>
+        </w:rPr>
+        <w:t>To reuse a stream with a different file, it is necessary to close it first.</w:t>
+      </w:r>
+    </w:p>
+    <w:p>
+      <w:pPr>
+        <w:pStyle w:val="style17"/>
+        <w:spacing w:after="119" w:before="0"/>
+        <w:contextualSpacing/>
+        <w:rPr/>
+      </w:pPr>
+      <w:r>
+        <w:rPr/>
+      </w:r>
+    </w:p>
+    <w:p>
+      <w:pPr>
+        <w:pStyle w:val="style17"/>
+        <w:spacing w:after="119" w:before="0"/>
+        <w:contextualSpacing/>
+        <w:rPr>
+          <w:b/>
+          <w:bCs/>
+          <w:i w:val="false"/>
+          <w:iCs w:val="false"/>
+        </w:rPr>
+      </w:pPr>
+      <w:r>
+        <w:rPr>
+          <w:b/>
+          <w:bCs/>
+          <w:i w:val="false"/>
+          <w:iCs w:val="false"/>
+        </w:rPr>
+        <w:t>I/O error handling</w:t>
+      </w:r>
+    </w:p>
+    <w:p>
+      <w:pPr>
+        <w:pStyle w:val="style17"/>
+        <w:spacing w:after="119" w:before="0"/>
+        <w:contextualSpacing/>
+        <w:rPr>
+          <w:i/>
+          <w:iCs/>
+        </w:rPr>
+      </w:pPr>
+      <w:r>
+        <w:rPr>
+          <w:i/>
+          <w:iCs/>
+        </w:rPr>
+        <w:t>good()</w:t>
+      </w:r>
+      <w:r>
+        <w:rPr>
+          <w:i w:val="false"/>
+          <w:iCs w:val="false"/>
+        </w:rPr>
+        <w:t xml:space="preserve"> - Operation succeded. </w:t>
+      </w:r>
+      <w:r>
+        <w:rPr>
+          <w:i/>
+          <w:iCs/>
+        </w:rPr>
+        <w:t>if(cin.good())</w:t>
+      </w:r>
+      <w:r>
+        <w:rPr>
+          <w:i w:val="false"/>
+          <w:iCs w:val="false"/>
+        </w:rPr>
+        <w:t xml:space="preserve"> is equivalent to </w:t>
+      </w:r>
+      <w:r>
+        <w:rPr>
+          <w:i/>
+          <w:iCs/>
+        </w:rPr>
+        <w:t>if(cin)</w:t>
+      </w:r>
+    </w:p>
+    <w:p>
+      <w:pPr>
+        <w:pStyle w:val="style17"/>
+        <w:spacing w:after="119" w:before="0"/>
+        <w:contextualSpacing/>
+        <w:rPr>
+          <w:i w:val="false"/>
+          <w:iCs w:val="false"/>
+        </w:rPr>
+      </w:pPr>
+      <w:r>
+        <w:rPr>
+          <w:i/>
+          <w:iCs/>
+        </w:rPr>
+        <w:t xml:space="preserve">eof() </w:t>
+      </w:r>
+      <w:r>
+        <w:rPr>
+          <w:i w:val="false"/>
+          <w:iCs w:val="false"/>
+        </w:rPr>
+        <w:t>- No more input.</w:t>
+      </w:r>
+    </w:p>
+    <w:p>
+      <w:pPr>
+        <w:pStyle w:val="style17"/>
+        <w:spacing w:after="119" w:before="0"/>
+        <w:contextualSpacing/>
+        <w:rPr>
+          <w:i w:val="false"/>
+          <w:iCs w:val="false"/>
+        </w:rPr>
+      </w:pPr>
+      <w:r>
+        <w:rPr>
+          <w:i/>
+          <w:iCs/>
+        </w:rPr>
+        <w:t xml:space="preserve">bad() </w:t>
+      </w:r>
+      <w:r>
+        <w:rPr>
+          <w:i w:val="false"/>
+          <w:iCs w:val="false"/>
+        </w:rPr>
+        <w:t>- when something really bad happens, like device failed or read error. Generally non-recoverable. Bail out.</w:t>
+      </w:r>
+    </w:p>
+    <w:p>
+      <w:pPr>
+        <w:pStyle w:val="style17"/>
+        <w:spacing w:after="119" w:before="0"/>
+        <w:contextualSpacing/>
+        <w:rPr>
+          <w:i w:val="false"/>
+          <w:iCs w:val="false"/>
+        </w:rPr>
+      </w:pPr>
+      <w:r>
+        <w:rPr>
+          <w:i/>
+          <w:iCs/>
+        </w:rPr>
+        <w:t xml:space="preserve">fail() </w:t>
+      </w:r>
+      <w:r>
+        <w:rPr>
+          <w:i w:val="false"/>
+          <w:iCs w:val="false"/>
+        </w:rPr>
+        <w:t xml:space="preserve">- Something unexpected happened. Like expecting an int but found a char. This is usually recoverable situation. Use </w:t>
+      </w:r>
+      <w:r>
+        <w:rPr>
+          <w:i/>
+          <w:iCs/>
+        </w:rPr>
+        <w:t>cin.clear()</w:t>
+      </w:r>
+      <w:r>
+        <w:rPr>
+          <w:i w:val="false"/>
+          <w:iCs w:val="false"/>
+        </w:rPr>
+        <w:t xml:space="preserve"> to reset the stream state to good.</w:t>
+      </w:r>
+    </w:p>
+    <w:p>
+      <w:pPr>
+        <w:pStyle w:val="style17"/>
+        <w:spacing w:after="119" w:before="0"/>
+        <w:contextualSpacing/>
+        <w:rPr>
+          <w:i w:val="false"/>
+          <w:iCs w:val="false"/>
+        </w:rPr>
+      </w:pPr>
+      <w:r>
+        <w:rPr>
+          <w:i w:val="false"/>
+          <w:iCs w:val="false"/>
+        </w:rPr>
+        <w:t xml:space="preserve">Always check for </w:t>
+      </w:r>
+      <w:r>
+        <w:rPr>
+          <w:i/>
+          <w:iCs/>
+        </w:rPr>
+        <w:t>bad()</w:t>
+      </w:r>
+      <w:r>
+        <w:rPr>
+          <w:i w:val="false"/>
+          <w:iCs w:val="false"/>
+        </w:rPr>
+        <w:t xml:space="preserve"> before </w:t>
+      </w:r>
+      <w:r>
+        <w:rPr>
+          <w:i/>
+          <w:iCs/>
+        </w:rPr>
+        <w:t>fail()</w:t>
+      </w:r>
+      <w:r>
+        <w:rPr>
+          <w:i w:val="false"/>
+          <w:iCs w:val="false"/>
+        </w:rPr>
+        <w:t>, as fail() returns true even when badbit is set.</w:t>
+      </w:r>
+    </w:p>
+    <w:p>
+      <w:pPr>
+        <w:pStyle w:val="style17"/>
+        <w:spacing w:after="119" w:before="0"/>
+        <w:contextualSpacing/>
+        <w:rPr/>
+      </w:pPr>
+      <w:r>
+        <w:rPr/>
+      </w:r>
+    </w:p>
+    <w:p>
+      <w:pPr>
+        <w:pStyle w:val="style17"/>
+        <w:spacing w:after="119" w:before="0"/>
+        <w:contextualSpacing/>
+        <w:rPr>
+          <w:i w:val="false"/>
+          <w:iCs w:val="false"/>
+        </w:rPr>
+      </w:pPr>
+      <w:r>
+        <w:rPr>
+          <w:i w:val="false"/>
+          <w:iCs w:val="false"/>
+        </w:rPr>
+        <w:t>When stream fails, i.e., failbit is set, the character which caused stream to fail is not taken off from the stream. You can clear the stream state and try to read it again to a char.</w:t>
+      </w:r>
+    </w:p>
+    <w:p>
+      <w:pPr>
+        <w:pStyle w:val="style17"/>
+        <w:spacing w:after="119" w:before="0"/>
+        <w:contextualSpacing/>
+        <w:rPr/>
+      </w:pPr>
+      <w:r>
+        <w:rPr/>
+      </w:r>
+    </w:p>
+    <w:p>
+      <w:pPr>
+        <w:pStyle w:val="style17"/>
+        <w:spacing w:after="119" w:before="0"/>
+        <w:contextualSpacing/>
+        <w:rPr>
+          <w:i w:val="false"/>
+          <w:iCs w:val="false"/>
+        </w:rPr>
+      </w:pPr>
+      <w:r>
+        <w:rPr>
+          <w:i/>
+          <w:iCs/>
+        </w:rPr>
+        <w:t>ist.clear()</w:t>
+      </w:r>
+      <w:r>
+        <w:rPr>
+          <w:i w:val="false"/>
+          <w:iCs w:val="false"/>
+        </w:rPr>
+        <w:t xml:space="preserve"> - clears the stream state flags, which means the stream is good now.</w:t>
+      </w:r>
+    </w:p>
+    <w:p>
+      <w:pPr>
+        <w:pStyle w:val="style17"/>
+        <w:spacing w:after="119" w:before="0"/>
+        <w:contextualSpacing/>
+        <w:rPr>
+          <w:i w:val="false"/>
+          <w:iCs w:val="false"/>
+        </w:rPr>
+      </w:pPr>
+      <w:r>
+        <w:rPr>
+          <w:i/>
+          <w:iCs/>
+        </w:rPr>
+        <w:t>ist.clear(ios_base::failbit)</w:t>
+      </w:r>
+      <w:r>
+        <w:rPr>
+          <w:i w:val="false"/>
+          <w:iCs w:val="false"/>
+        </w:rPr>
+        <w:t xml:space="preserve"> – passing in an rgument here means that all state is cleared, and the the passed in argument is set. That mean whatever the state was before, now only failbit is set on stream.</w:t>
+      </w:r>
+    </w:p>
+    <w:p>
+      <w:pPr>
+        <w:pStyle w:val="style17"/>
+        <w:spacing w:after="119" w:before="0"/>
+        <w:contextualSpacing/>
+        <w:rPr/>
+      </w:pPr>
+      <w:r>
+        <w:rPr/>
+      </w:r>
+    </w:p>
+    <w:p>
+      <w:pPr>
+        <w:pStyle w:val="style17"/>
+        <w:spacing w:after="119" w:before="0"/>
+        <w:contextualSpacing/>
+        <w:rPr>
+          <w:i/>
+          <w:iCs/>
+        </w:rPr>
+      </w:pPr>
+      <w:r>
+        <w:rPr>
+          <w:i/>
+          <w:iCs/>
+        </w:rPr>
+        <w:t>ist.exceptions (ist.exceptions() | ios_base::badbit);</w:t>
+      </w:r>
+    </w:p>
+    <w:p>
+      <w:pPr>
+        <w:pStyle w:val="style17"/>
+        <w:spacing w:after="119" w:before="0"/>
+        <w:contextualSpacing/>
+        <w:rPr>
+          <w:i w:val="false"/>
+          <w:iCs w:val="false"/>
+        </w:rPr>
+      </w:pPr>
+      <w:r>
+        <w:rPr>
+          <w:i w:val="false"/>
+          <w:iCs w:val="false"/>
+        </w:rPr>
+        <w:t xml:space="preserve">After this statement, if the stream is set to </w:t>
+      </w:r>
+      <w:r>
+        <w:rPr>
+          <w:i/>
+          <w:iCs/>
+        </w:rPr>
+        <w:t>bad</w:t>
+      </w:r>
+      <w:r>
+        <w:rPr>
+          <w:i w:val="false"/>
+          <w:iCs w:val="false"/>
+        </w:rPr>
+        <w:t xml:space="preserve"> state anytime, ist will throw </w:t>
+      </w:r>
+      <w:r>
+        <w:rPr>
+          <w:i/>
+          <w:iCs/>
+        </w:rPr>
+        <w:t>ios_base::failure</w:t>
+      </w:r>
+      <w:r>
+        <w:rPr>
+          <w:i w:val="false"/>
+          <w:iCs w:val="false"/>
+        </w:rPr>
+        <w:t xml:space="preserve"> exception defined in standard library.</w:t>
+      </w:r>
+    </w:p>
+    <w:p>
+      <w:pPr>
+        <w:pStyle w:val="style17"/>
+        <w:spacing w:after="119" w:before="0"/>
+        <w:contextualSpacing/>
+        <w:rPr>
+          <w:i w:val="false"/>
+          <w:iCs w:val="false"/>
+          <w:u w:val="none"/>
+        </w:rPr>
+      </w:pPr>
+      <w:r>
+        <w:rPr>
+          <w:i w:val="false"/>
+          <w:iCs w:val="false"/>
+          <w:u w:val="none"/>
+        </w:rPr>
+        <w:t xml:space="preserve">An </w:t>
+      </w:r>
+      <w:r>
+        <w:rPr>
+          <w:i/>
+          <w:iCs/>
+          <w:u w:val="none"/>
+        </w:rPr>
+        <w:t>ostream</w:t>
+      </w:r>
+      <w:r>
+        <w:rPr>
+          <w:i w:val="false"/>
+          <w:iCs w:val="false"/>
+          <w:u w:val="none"/>
+        </w:rPr>
+        <w:t xml:space="preserve"> can be tested for all the same errors as istream.</w:t>
+      </w:r>
+    </w:p>
+    <w:p>
+      <w:pPr>
+        <w:pStyle w:val="style17"/>
+        <w:spacing w:after="119" w:before="0"/>
+        <w:contextualSpacing/>
+        <w:rPr/>
+      </w:pPr>
+      <w:r>
+        <w:rPr/>
+      </w:r>
+    </w:p>
+    <w:p>
+      <w:pPr>
+        <w:pStyle w:val="style17"/>
+        <w:spacing w:after="119" w:before="0"/>
+        <w:contextualSpacing/>
+        <w:rPr>
+          <w:i w:val="false"/>
+          <w:iCs w:val="false"/>
+          <w:u w:val="none"/>
+        </w:rPr>
+      </w:pPr>
+      <w:r>
+        <w:rPr>
+          <w:i w:val="false"/>
+          <w:iCs w:val="false"/>
+          <w:u w:val="none"/>
+        </w:rPr>
+        <w:t>Whenever a file is opened, check the associated stream for goodness before starting to work on it.</w:t>
+      </w:r>
+    </w:p>
+    <w:p>
+      <w:pPr>
+        <w:pStyle w:val="style17"/>
+        <w:spacing w:after="119" w:before="0"/>
+        <w:contextualSpacing/>
+        <w:rPr>
+          <w:i/>
+          <w:iCs/>
+        </w:rPr>
+      </w:pPr>
+      <w:r>
+        <w:rPr>
+          <w:i/>
+          <w:iCs/>
+        </w:rPr>
+      </w:r>
+    </w:p>
+    <w:p>
+      <w:pPr>
+        <w:pStyle w:val="style17"/>
+        <w:spacing w:after="119" w:before="0"/>
+        <w:contextualSpacing/>
+        <w:rPr>
+          <w:i/>
+          <w:iCs/>
+        </w:rPr>
+      </w:pPr>
+      <w:r>
+        <w:rPr>
+          <w:i/>
+          <w:iCs/>
+        </w:rPr>
       </w:r>
     </w:p>
     <w:p>
@@ -3951,7 +4476,7 @@
     <w:pPr>
       <w:widowControl w:val="false"/>
       <w:suppressAutoHyphens w:val="true"/>
-      <w:spacing w:after="160" w:before="0" w:line="254" w:lineRule="auto"/>
+      <w:spacing w:after="160" w:before="0" w:line="252" w:lineRule="auto"/>
       <w:contextualSpacing w:val="false"/>
     </w:pPr>
     <w:rPr>
@@ -3961,6 +4486,13 @@
       <w:szCs w:val="24"/>
       <w:lang w:bidi="hi-IN" w:eastAsia="zh-CN" w:val="en-IN"/>
     </w:rPr>
+  </w:style>
+  <w:style w:styleId="style3" w:type="paragraph">
+    <w:name w:val="Heading 3"/>
+    <w:basedOn w:val="style16"/>
+    <w:next w:val="style3"/>
+    <w:pPr/>
+    <w:rPr/>
   </w:style>
   <w:style w:styleId="style15" w:type="character">
     <w:name w:val="Default Paragraph Font"/>

</xml_diff>

<commit_message>
Started with reading temp data project
</commit_message>
<xml_diff>
--- a/C++.docx
+++ b/C++.docx
@@ -4284,99 +4284,18 @@
         <w:pStyle w:val="style17"/>
         <w:spacing w:after="119" w:before="0"/>
         <w:contextualSpacing/>
-        <w:rPr>
-          <w:i/>
-          <w:iCs/>
-        </w:rPr>
-      </w:pPr>
-      <w:r>
-        <w:rPr>
-          <w:i/>
-          <w:iCs/>
-        </w:rPr>
-        <w:t>ist.exceptions (ist.exceptions() | ios_base::badbit);</w:t>
-      </w:r>
-    </w:p>
-    <w:p>
-      <w:pPr>
-        <w:pStyle w:val="style17"/>
-        <w:spacing w:after="119" w:before="0"/>
-        <w:contextualSpacing/>
-        <w:rPr>
-          <w:i w:val="false"/>
-          <w:iCs w:val="false"/>
-        </w:rPr>
-      </w:pPr>
-      <w:r>
-        <w:rPr>
-          <w:i w:val="false"/>
-          <w:iCs w:val="false"/>
-        </w:rPr>
-        <w:t xml:space="preserve">After this statement, if the stream is set to </w:t>
-      </w:r>
-      <w:r>
-        <w:rPr>
-          <w:i/>
-          <w:iCs/>
-        </w:rPr>
-        <w:t>bad</w:t>
-      </w:r>
-      <w:r>
-        <w:rPr>
-          <w:i w:val="false"/>
-          <w:iCs w:val="false"/>
-        </w:rPr>
-        <w:t xml:space="preserve"> state anytime, ist will throw </w:t>
-      </w:r>
-      <w:r>
-        <w:rPr>
-          <w:i/>
-          <w:iCs/>
-        </w:rPr>
-        <w:t>ios_base::failure</w:t>
-      </w:r>
-      <w:r>
-        <w:rPr>
-          <w:i w:val="false"/>
-          <w:iCs w:val="false"/>
-        </w:rPr>
-        <w:t xml:space="preserve"> exception defined in standard library.</w:t>
-      </w:r>
-    </w:p>
-    <w:p>
-      <w:pPr>
-        <w:pStyle w:val="style17"/>
-        <w:spacing w:after="119" w:before="0"/>
-        <w:contextualSpacing/>
-        <w:rPr>
-          <w:i w:val="false"/>
-          <w:iCs w:val="false"/>
-          <w:u w:val="none"/>
-        </w:rPr>
-      </w:pPr>
-      <w:r>
-        <w:rPr>
-          <w:i w:val="false"/>
-          <w:iCs w:val="false"/>
-          <w:u w:val="none"/>
-        </w:rPr>
-        <w:t xml:space="preserve">An </w:t>
-      </w:r>
-      <w:r>
-        <w:rPr>
-          <w:i/>
-          <w:iCs/>
-          <w:u w:val="none"/>
-        </w:rPr>
-        <w:t>ostream</w:t>
-      </w:r>
-      <w:r>
-        <w:rPr>
-          <w:i w:val="false"/>
-          <w:iCs w:val="false"/>
-          <w:u w:val="none"/>
-        </w:rPr>
-        <w:t xml:space="preserve"> can be tested for all the same errors as istream.</w:t>
+        <w:rPr/>
+      </w:pPr>
+      <w:r>
+        <w:rPr>
+          <w:i/>
+          <w:iCs/>
+        </w:rPr>
+        <w:t>ist.exceptions()</w:t>
+      </w:r>
+      <w:r>
+        <w:rPr/>
+        <w:t xml:space="preserve"> - this returns the current exception mask of the stream.</w:t>
       </w:r>
     </w:p>
     <w:p>
@@ -4387,7 +4306,15 @@
         <w:rPr/>
       </w:pPr>
       <w:r>
+        <w:rPr>
+          <w:i/>
+          <w:iCs/>
+        </w:rPr>
+        <w:t>ist.exceptions(iostate except)</w:t>
+      </w:r>
+      <w:r>
         <w:rPr/>
+        <w:t xml:space="preserve"> – this sets the exception mask of the stream. That means the exception is thrown when any of the state specified in the mask is set.</w:t>
       </w:r>
     </w:p>
     <w:p>
@@ -4395,6 +4322,81 @@
         <w:pStyle w:val="style17"/>
         <w:spacing w:after="119" w:before="0"/>
         <w:contextualSpacing/>
+        <w:rPr/>
+      </w:pPr>
+      <w:r>
+        <w:rPr/>
+      </w:r>
+    </w:p>
+    <w:p>
+      <w:pPr>
+        <w:pStyle w:val="style17"/>
+        <w:spacing w:after="119" w:before="0"/>
+        <w:contextualSpacing/>
+        <w:rPr>
+          <w:i/>
+          <w:iCs/>
+        </w:rPr>
+      </w:pPr>
+      <w:r>
+        <w:rPr>
+          <w:i/>
+          <w:iCs/>
+        </w:rPr>
+        <w:t>ist.exceptions (ist.exceptions() | ios_base::badbit);</w:t>
+      </w:r>
+    </w:p>
+    <w:p>
+      <w:pPr>
+        <w:pStyle w:val="style17"/>
+        <w:spacing w:after="119" w:before="0"/>
+        <w:contextualSpacing/>
+        <w:rPr>
+          <w:i w:val="false"/>
+          <w:iCs w:val="false"/>
+        </w:rPr>
+      </w:pPr>
+      <w:r>
+        <w:rPr>
+          <w:i w:val="false"/>
+          <w:iCs w:val="false"/>
+        </w:rPr>
+        <w:t xml:space="preserve">After this statement, if the stream is set to </w:t>
+      </w:r>
+      <w:r>
+        <w:rPr>
+          <w:i/>
+          <w:iCs/>
+        </w:rPr>
+        <w:t>bad</w:t>
+      </w:r>
+      <w:r>
+        <w:rPr>
+          <w:i w:val="false"/>
+          <w:iCs w:val="false"/>
+        </w:rPr>
+        <w:t xml:space="preserve"> state anytime, ist will throw </w:t>
+      </w:r>
+      <w:r>
+        <w:rPr>
+          <w:i/>
+          <w:iCs/>
+        </w:rPr>
+        <w:t>ios_base::failure</w:t>
+      </w:r>
+      <w:r>
+        <w:rPr>
+          <w:i w:val="false"/>
+          <w:iCs w:val="false"/>
+        </w:rPr>
+        <w:t xml:space="preserve"> exception defined in standard library.</w:t>
+      </w:r>
+    </w:p>
+    <w:p>
+      <w:pPr>
+        <w:pStyle w:val="style17"/>
+        <w:spacing w:after="119" w:before="0"/>
+        <w:contextualSpacing/>
         <w:rPr>
           <w:i w:val="false"/>
           <w:iCs w:val="false"/>
@@ -4407,7 +4409,417 @@
           <w:iCs w:val="false"/>
           <w:u w:val="none"/>
         </w:rPr>
+        <w:t xml:space="preserve">An </w:t>
+      </w:r>
+      <w:r>
+        <w:rPr>
+          <w:i/>
+          <w:iCs/>
+          <w:u w:val="none"/>
+        </w:rPr>
+        <w:t>ostream</w:t>
+      </w:r>
+      <w:r>
+        <w:rPr>
+          <w:i w:val="false"/>
+          <w:iCs w:val="false"/>
+          <w:u w:val="none"/>
+        </w:rPr>
+        <w:t xml:space="preserve"> can be tested for all the same er rors as istream.</w:t>
+      </w:r>
+    </w:p>
+    <w:p>
+      <w:pPr>
+        <w:pStyle w:val="style17"/>
+        <w:spacing w:after="119" w:before="0"/>
+        <w:contextualSpacing/>
+        <w:rPr/>
+      </w:pPr>
+      <w:r>
+        <w:rPr/>
+      </w:r>
+    </w:p>
+    <w:p>
+      <w:pPr>
+        <w:pStyle w:val="style17"/>
+        <w:spacing w:after="119" w:before="0"/>
+        <w:contextualSpacing/>
+        <w:rPr>
+          <w:i w:val="false"/>
+          <w:iCs w:val="false"/>
+          <w:u w:val="none"/>
+        </w:rPr>
+      </w:pPr>
+      <w:r>
+        <w:rPr>
+          <w:i w:val="false"/>
+          <w:iCs w:val="false"/>
+          <w:u w:val="none"/>
+        </w:rPr>
         <w:t>Whenever a file is opened, check the associated stream for goodness before starting to work on it.</w:t>
+      </w:r>
+    </w:p>
+    <w:p>
+      <w:pPr>
+        <w:pStyle w:val="style17"/>
+        <w:spacing w:after="119" w:before="0"/>
+        <w:contextualSpacing/>
+        <w:rPr/>
+      </w:pPr>
+      <w:r>
+        <w:rPr/>
+      </w:r>
+    </w:p>
+    <w:p>
+      <w:pPr>
+        <w:pStyle w:val="style17"/>
+        <w:spacing w:after="119" w:before="0"/>
+        <w:contextualSpacing/>
+        <w:rPr>
+          <w:i w:val="false"/>
+          <w:iCs w:val="false"/>
+          <w:u w:val="none"/>
+        </w:rPr>
+      </w:pPr>
+      <w:r>
+        <w:rPr>
+          <w:i w:val="false"/>
+          <w:iCs w:val="false"/>
+          <w:u w:val="none"/>
+        </w:rPr>
+        <w:t>A class member variables can be intialized whenever they are declared.</w:t>
+      </w:r>
+    </w:p>
+    <w:p>
+      <w:pPr>
+        <w:pStyle w:val="style17"/>
+        <w:shd w:fill="CFE7F5" w:val="clear"/>
+        <w:spacing w:after="119" w:before="0"/>
+        <w:ind w:hanging="0" w:left="709" w:right="0"/>
+        <w:contextualSpacing/>
+        <w:rPr>
+          <w:rFonts w:ascii="Droid Sans Mono" w:cs="Lohit Hindi" w:eastAsia="DejaVu Sans" w:hAnsi="Droid Sans Mono"/>
+          <w:i w:val="false"/>
+          <w:iCs w:val="false"/>
+          <w:color w:val="00000A"/>
+          <w:sz w:val="18"/>
+          <w:szCs w:val="18"/>
+          <w:u w:val="none"/>
+          <w:lang w:bidi="hi-IN" w:eastAsia="zh-CN" w:val="en-IN"/>
+        </w:rPr>
+      </w:pPr>
+      <w:r>
+        <w:rPr>
+          <w:rFonts w:ascii="Droid Sans Mono" w:cs="Lohit Hindi" w:eastAsia="DejaVu Sans" w:hAnsi="Droid Sans Mono"/>
+          <w:i w:val="false"/>
+          <w:iCs w:val="false"/>
+          <w:color w:val="00000A"/>
+          <w:sz w:val="18"/>
+          <w:szCs w:val="18"/>
+          <w:u w:val="none"/>
+          <w:lang w:bidi="hi-IN" w:eastAsia="zh-CN" w:val="en-IN"/>
+        </w:rPr>
+        <w:t>class X {</w:t>
+      </w:r>
+    </w:p>
+    <w:p>
+      <w:pPr>
+        <w:pStyle w:val="style17"/>
+        <w:shd w:fill="CFE7F5" w:val="clear"/>
+        <w:spacing w:after="119" w:before="0"/>
+        <w:ind w:hanging="0" w:left="709" w:right="0"/>
+        <w:contextualSpacing/>
+        <w:rPr>
+          <w:rFonts w:ascii="Droid Sans Mono" w:cs="Lohit Hindi" w:eastAsia="DejaVu Sans" w:hAnsi="Droid Sans Mono"/>
+          <w:i w:val="false"/>
+          <w:iCs w:val="false"/>
+          <w:color w:val="00000A"/>
+          <w:sz w:val="18"/>
+          <w:szCs w:val="18"/>
+          <w:u w:val="none"/>
+          <w:lang w:bidi="hi-IN" w:eastAsia="zh-CN" w:val="en-IN"/>
+        </w:rPr>
+      </w:pPr>
+      <w:r>
+        <w:rPr>
+          <w:rFonts w:ascii="Droid Sans Mono" w:cs="Lohit Hindi" w:eastAsia="DejaVu Sans" w:hAnsi="Droid Sans Mono"/>
+          <w:i w:val="false"/>
+          <w:iCs w:val="false"/>
+          <w:color w:val="00000A"/>
+          <w:sz w:val="18"/>
+          <w:szCs w:val="18"/>
+          <w:u w:val="none"/>
+          <w:lang w:bidi="hi-IN" w:eastAsia="zh-CN" w:val="en-IN"/>
+        </w:rPr>
+        <w:t xml:space="preserve">    </w:t>
+      </w:r>
+      <w:r>
+        <w:rPr>
+          <w:rFonts w:ascii="Droid Sans Mono" w:cs="Lohit Hindi" w:eastAsia="DejaVu Sans" w:hAnsi="Droid Sans Mono"/>
+          <w:i w:val="false"/>
+          <w:iCs w:val="false"/>
+          <w:color w:val="00000A"/>
+          <w:sz w:val="18"/>
+          <w:szCs w:val="18"/>
+          <w:u w:val="none"/>
+          <w:lang w:bidi="hi-IN" w:eastAsia="zh-CN" w:val="en-IN"/>
+        </w:rPr>
+        <w:t>int i = 10;</w:t>
+      </w:r>
+    </w:p>
+    <w:p>
+      <w:pPr>
+        <w:pStyle w:val="style17"/>
+        <w:shd w:fill="CFE7F5" w:val="clear"/>
+        <w:spacing w:after="119" w:before="0"/>
+        <w:ind w:hanging="0" w:left="709" w:right="0"/>
+        <w:contextualSpacing/>
+        <w:rPr>
+          <w:rFonts w:ascii="Droid Sans Mono" w:cs="Lohit Hindi" w:eastAsia="DejaVu Sans" w:hAnsi="Droid Sans Mono"/>
+          <w:i w:val="false"/>
+          <w:iCs w:val="false"/>
+          <w:color w:val="00000A"/>
+          <w:sz w:val="18"/>
+          <w:szCs w:val="18"/>
+          <w:u w:val="none"/>
+          <w:lang w:bidi="hi-IN" w:eastAsia="zh-CN" w:val="en-IN"/>
+        </w:rPr>
+      </w:pPr>
+      <w:r>
+        <w:rPr>
+          <w:rFonts w:ascii="Droid Sans Mono" w:cs="Lohit Hindi" w:eastAsia="DejaVu Sans" w:hAnsi="Droid Sans Mono"/>
+          <w:i w:val="false"/>
+          <w:iCs w:val="false"/>
+          <w:color w:val="00000A"/>
+          <w:sz w:val="18"/>
+          <w:szCs w:val="18"/>
+          <w:u w:val="none"/>
+          <w:lang w:bidi="hi-IN" w:eastAsia="zh-CN" w:val="en-IN"/>
+        </w:rPr>
+        <w:t>};</w:t>
+      </w:r>
+    </w:p>
+    <w:p>
+      <w:pPr>
+        <w:pStyle w:val="style17"/>
+        <w:spacing w:after="119" w:before="0"/>
+        <w:contextualSpacing/>
+        <w:rPr>
+          <w:i w:val="false"/>
+          <w:iCs w:val="false"/>
+          <w:u w:val="none"/>
+        </w:rPr>
+      </w:pPr>
+      <w:r>
+        <w:rPr>
+          <w:i w:val="false"/>
+          <w:iCs w:val="false"/>
+          <w:u w:val="none"/>
+        </w:rPr>
+        <w:t xml:space="preserve">This is valid code. </w:t>
+      </w:r>
+      <w:r>
+        <w:rPr>
+          <w:i w:val="false"/>
+          <w:iCs w:val="false"/>
+          <w:u w:val="none"/>
+        </w:rPr>
+        <w:t>But this is added in C++11, and there are non-obvious rules at play here.</w:t>
+      </w:r>
+    </w:p>
+    <w:p>
+      <w:pPr>
+        <w:pStyle w:val="style17"/>
+        <w:spacing w:after="119" w:before="0"/>
+        <w:contextualSpacing/>
+        <w:rPr>
+          <w:i w:val="false"/>
+          <w:iCs w:val="false"/>
+          <w:u w:val="none"/>
+        </w:rPr>
+      </w:pPr>
+      <w:r>
+        <w:rPr>
+          <w:i w:val="false"/>
+          <w:iCs w:val="false"/>
+          <w:u w:val="none"/>
+        </w:rPr>
+        <w:t>Below is similar code that gives error</w:t>
+      </w:r>
+    </w:p>
+    <w:p>
+      <w:pPr>
+        <w:pStyle w:val="style17"/>
+        <w:shd w:fill="CFE7F5" w:val="clear"/>
+        <w:spacing w:after="119" w:before="0"/>
+        <w:ind w:hanging="0" w:left="709" w:right="0"/>
+        <w:contextualSpacing/>
+        <w:rPr>
+          <w:rFonts w:ascii="Droid Sans Mono" w:cs="Lohit Hindi" w:eastAsia="DejaVu Sans" w:hAnsi="Droid Sans Mono"/>
+          <w:i w:val="false"/>
+          <w:iCs w:val="false"/>
+          <w:color w:val="00000A"/>
+          <w:sz w:val="18"/>
+          <w:szCs w:val="18"/>
+          <w:u w:val="none"/>
+          <w:lang w:bidi="hi-IN" w:eastAsia="zh-CN" w:val="en-IN"/>
+        </w:rPr>
+      </w:pPr>
+      <w:r>
+        <w:rPr>
+          <w:rFonts w:ascii="Droid Sans Mono" w:cs="Lohit Hindi" w:eastAsia="DejaVu Sans" w:hAnsi="Droid Sans Mono"/>
+          <w:i w:val="false"/>
+          <w:iCs w:val="false"/>
+          <w:color w:val="00000A"/>
+          <w:sz w:val="18"/>
+          <w:szCs w:val="18"/>
+          <w:u w:val="none"/>
+          <w:lang w:bidi="hi-IN" w:eastAsia="zh-CN" w:val="en-IN"/>
+        </w:rPr>
+        <w:t>class Day {</w:t>
+      </w:r>
+    </w:p>
+    <w:p>
+      <w:pPr>
+        <w:pStyle w:val="style17"/>
+        <w:shd w:fill="CFE7F5" w:val="clear"/>
+        <w:spacing w:after="119" w:before="0"/>
+        <w:ind w:hanging="0" w:left="709" w:right="0"/>
+        <w:contextualSpacing/>
+        <w:rPr>
+          <w:rFonts w:ascii="Droid Sans Mono" w:cs="Lohit Hindi" w:eastAsia="DejaVu Sans" w:hAnsi="Droid Sans Mono"/>
+          <w:i w:val="false"/>
+          <w:iCs w:val="false"/>
+          <w:color w:val="00000A"/>
+          <w:sz w:val="18"/>
+          <w:szCs w:val="18"/>
+          <w:u w:val="none"/>
+          <w:lang w:bidi="hi-IN" w:eastAsia="zh-CN" w:val="en-IN"/>
+        </w:rPr>
+      </w:pPr>
+      <w:r>
+        <w:rPr>
+          <w:rFonts w:ascii="Droid Sans Mono" w:cs="Lohit Hindi" w:eastAsia="DejaVu Sans" w:hAnsi="Droid Sans Mono"/>
+          <w:i w:val="false"/>
+          <w:iCs w:val="false"/>
+          <w:color w:val="00000A"/>
+          <w:sz w:val="18"/>
+          <w:szCs w:val="18"/>
+          <w:u w:val="none"/>
+          <w:lang w:bidi="hi-IN" w:eastAsia="zh-CN" w:val="en-IN"/>
+        </w:rPr>
+        <w:tab/>
+        <w:t>vector&lt;double&gt; hours1{vector&lt;double&gt;(24, not_a_reading)};</w:t>
+        <w:t xml:space="preserve"> // not error</w:t>
+      </w:r>
+    </w:p>
+    <w:p>
+      <w:pPr>
+        <w:pStyle w:val="style17"/>
+        <w:shd w:fill="CFE7F5" w:val="clear"/>
+        <w:spacing w:after="119" w:before="0"/>
+        <w:ind w:hanging="0" w:left="709" w:right="0"/>
+        <w:contextualSpacing/>
+        <w:rPr>
+          <w:rFonts w:ascii="Droid Sans Mono" w:cs="Lohit Hindi" w:eastAsia="DejaVu Sans" w:hAnsi="Droid Sans Mono"/>
+          <w:i w:val="false"/>
+          <w:iCs w:val="false"/>
+          <w:color w:val="00000A"/>
+          <w:sz w:val="18"/>
+          <w:szCs w:val="18"/>
+          <w:u w:val="none"/>
+          <w:lang w:bidi="hi-IN" w:eastAsia="zh-CN" w:val="en-IN"/>
+        </w:rPr>
+      </w:pPr>
+      <w:r>
+        <w:rPr>
+          <w:rFonts w:ascii="Droid Sans Mono" w:cs="Lohit Hindi" w:eastAsia="DejaVu Sans" w:hAnsi="Droid Sans Mono"/>
+          <w:i w:val="false"/>
+          <w:iCs w:val="false"/>
+          <w:color w:val="00000A"/>
+          <w:sz w:val="18"/>
+          <w:szCs w:val="18"/>
+          <w:u w:val="none"/>
+          <w:lang w:bidi="hi-IN" w:eastAsia="zh-CN" w:val="en-IN"/>
+        </w:rPr>
+        <w:tab/>
+        <w:t>vector&lt;double&gt; hours2(24,-1);</w:t>
+        <w:tab/>
+        <w:t>// error</w:t>
+      </w:r>
+    </w:p>
+    <w:p>
+      <w:pPr>
+        <w:pStyle w:val="style17"/>
+        <w:shd w:fill="CFE7F5" w:val="clear"/>
+        <w:spacing w:after="119" w:before="0"/>
+        <w:ind w:hanging="0" w:left="709" w:right="0"/>
+        <w:contextualSpacing/>
+        <w:rPr>
+          <w:rFonts w:ascii="Droid Sans Mono" w:cs="Lohit Hindi" w:eastAsia="DejaVu Sans" w:hAnsi="Droid Sans Mono"/>
+          <w:i w:val="false"/>
+          <w:iCs w:val="false"/>
+          <w:color w:val="00000A"/>
+          <w:sz w:val="18"/>
+          <w:szCs w:val="18"/>
+          <w:u w:val="none"/>
+          <w:lang w:bidi="hi-IN" w:eastAsia="zh-CN" w:val="en-IN"/>
+        </w:rPr>
+      </w:pPr>
+      <w:r>
+        <w:rPr>
+          <w:rFonts w:ascii="Droid Sans Mono" w:cs="Lohit Hindi" w:eastAsia="DejaVu Sans" w:hAnsi="Droid Sans Mono"/>
+          <w:i w:val="false"/>
+          <w:iCs w:val="false"/>
+          <w:color w:val="00000A"/>
+          <w:sz w:val="18"/>
+          <w:szCs w:val="18"/>
+          <w:u w:val="none"/>
+          <w:lang w:bidi="hi-IN" w:eastAsia="zh-CN" w:val="en-IN"/>
+        </w:rPr>
+        <w:t>};</w:t>
+      </w:r>
+    </w:p>
+    <w:p>
+      <w:pPr>
+        <w:pStyle w:val="style17"/>
+        <w:spacing w:after="119" w:before="0"/>
+        <w:contextualSpacing/>
+        <w:rPr>
+          <w:i w:val="false"/>
+          <w:iCs w:val="false"/>
+          <w:u w:val="none"/>
+        </w:rPr>
+      </w:pPr>
+      <w:r>
+        <w:rPr>
+          <w:i w:val="false"/>
+          <w:iCs w:val="false"/>
+          <w:u w:val="none"/>
+        </w:rPr>
+        <w:t>Thus, until rules are clear, prefer not to intialize at declaration.</w:t>
+      </w:r>
+    </w:p>
+    <w:p>
+      <w:pPr>
+        <w:pStyle w:val="style17"/>
+        <w:spacing w:after="119" w:before="0"/>
+        <w:contextualSpacing/>
+        <w:rPr/>
+      </w:pPr>
+      <w:r>
+        <w:rPr/>
+      </w:r>
+    </w:p>
+    <w:p>
+      <w:pPr>
+        <w:pStyle w:val="style17"/>
+        <w:spacing w:after="119" w:before="0"/>
+        <w:contextualSpacing/>
+        <w:rPr/>
+      </w:pPr>
+      <w:r>
+        <w:rPr/>
       </w:r>
     </w:p>
     <w:p>

</xml_diff>

<commit_message>
Finished Reading example. Can now read structured data from a file while handling input errors
</commit_message>
<xml_diff>
--- a/C++.docx
+++ b/C++.docx
@@ -4808,7 +4808,39 @@
           <w:iCs w:val="false"/>
           <w:u w:val="none"/>
         </w:rPr>
-        <w:t>What looks like is that class member is allowed to be initialized via new constructor syntax, which uses { }, or using explicit assignment operator ( = ), but not via constructor call.</w:t>
+        <w:t xml:space="preserve">What looks like is that class member is allowed to be initialized via new constructor syntax, which uses { }, or using explicit assignment operator ( = ), but not via </w:t>
+      </w:r>
+      <w:r>
+        <w:rPr>
+          <w:i w:val="false"/>
+          <w:iCs w:val="false"/>
+          <w:u w:val="none"/>
+        </w:rPr>
+        <w:t xml:space="preserve">old </w:t>
+      </w:r>
+      <w:r>
+        <w:rPr>
+          <w:i w:val="false"/>
+          <w:iCs w:val="false"/>
+          <w:u w:val="none"/>
+        </w:rPr>
+        <w:t xml:space="preserve">constructor </w:t>
+      </w:r>
+      <w:r>
+        <w:rPr>
+          <w:i w:val="false"/>
+          <w:iCs w:val="false"/>
+          <w:u w:val="none"/>
+        </w:rPr>
+        <w:t>syntax</w:t>
+      </w:r>
+      <w:r>
+        <w:rPr>
+          <w:i w:val="false"/>
+          <w:iCs w:val="false"/>
+          <w:u w:val="none"/>
+        </w:rPr>
+        <w:t>.</w:t>
       </w:r>
     </w:p>
     <w:p>
@@ -4927,7 +4959,194 @@
           <w:iCs w:val="false"/>
           <w:u w:val="none"/>
         </w:rPr>
-        <w:t>compiles fine.</w:t>
+        <w:t xml:space="preserve">compiles fine. </w:t>
+      </w:r>
+      <w:r>
+        <w:rPr>
+          <w:i w:val="false"/>
+          <w:iCs w:val="false"/>
+          <w:u w:val="none"/>
+        </w:rPr>
+        <w:t>But, this creates a vector with 2 doubles, 24 and -1, which isn't what we want. So, {} can be used for copy constructor and initialization, but nor for invoking constructor.</w:t>
+      </w:r>
+    </w:p>
+    <w:p>
+      <w:pPr>
+        <w:pStyle w:val="style17"/>
+        <w:spacing w:after="119" w:before="0"/>
+        <w:contextualSpacing/>
+        <w:rPr/>
+      </w:pPr>
+      <w:r>
+        <w:rPr/>
+      </w:r>
+    </w:p>
+    <w:p>
+      <w:pPr>
+        <w:pStyle w:val="style17"/>
+        <w:spacing w:after="119" w:before="0"/>
+        <w:contextualSpacing/>
+        <w:rPr/>
+      </w:pPr>
+      <w:r>
+        <w:rPr/>
+      </w:r>
+    </w:p>
+    <w:p>
+      <w:pPr>
+        <w:pStyle w:val="style17"/>
+        <w:spacing w:after="119" w:before="0"/>
+        <w:contextualSpacing/>
+        <w:rPr>
+          <w:rFonts w:cs="Lohit Hindi" w:eastAsia="DejaVu Sans"/>
+          <w:i w:val="false"/>
+          <w:iCs w:val="false"/>
+          <w:color w:val="00000A"/>
+          <w:sz w:val="24"/>
+          <w:szCs w:val="24"/>
+          <w:u w:val="none"/>
+          <w:lang w:bidi="hi-IN" w:eastAsia="zh-CN" w:val="en-IN"/>
+        </w:rPr>
+      </w:pPr>
+      <w:r>
+        <w:rPr>
+          <w:rFonts w:cs="Lohit Hindi" w:eastAsia="DejaVu Sans"/>
+          <w:i w:val="false"/>
+          <w:iCs w:val="false"/>
+          <w:color w:val="00000A"/>
+          <w:sz w:val="24"/>
+          <w:szCs w:val="24"/>
+          <w:u w:val="none"/>
+          <w:lang w:bidi="hi-IN" w:eastAsia="zh-CN" w:val="en-IN"/>
+        </w:rPr>
+        <w:t>After much more thought, I think this is a tricky area and not very well thought out behavior.</w:t>
+      </w:r>
+    </w:p>
+    <w:p>
+      <w:pPr>
+        <w:pStyle w:val="style17"/>
+        <w:spacing w:after="119" w:before="0"/>
+        <w:contextualSpacing/>
+        <w:rPr>
+          <w:rFonts w:cs="Lohit Hindi" w:eastAsia="DejaVu Sans"/>
+          <w:i w:val="false"/>
+          <w:iCs w:val="false"/>
+          <w:color w:val="00000A"/>
+          <w:sz w:val="24"/>
+          <w:szCs w:val="24"/>
+          <w:u w:val="none"/>
+          <w:lang w:bidi="hi-IN" w:eastAsia="zh-CN" w:val="en-IN"/>
+        </w:rPr>
+      </w:pPr>
+      <w:r>
+        <w:rPr>
+          <w:rFonts w:cs="Lohit Hindi" w:eastAsia="DejaVu Sans"/>
+          <w:i/>
+          <w:iCs/>
+          <w:color w:val="00000A"/>
+          <w:sz w:val="24"/>
+          <w:szCs w:val="24"/>
+          <w:u w:val="none"/>
+          <w:lang w:bidi="hi-IN" w:eastAsia="zh-CN" w:val="en-IN"/>
+        </w:rPr>
+        <w:t xml:space="preserve">vector&lt;double&gt; hours2(24,-1) </w:t>
+      </w:r>
+      <w:r>
+        <w:rPr>
+          <w:rFonts w:cs="Lohit Hindi" w:eastAsia="DejaVu Sans"/>
+          <w:i w:val="false"/>
+          <w:iCs w:val="false"/>
+          <w:color w:val="00000A"/>
+          <w:sz w:val="24"/>
+          <w:szCs w:val="24"/>
+          <w:u w:val="none"/>
+          <w:lang w:bidi="hi-IN" w:eastAsia="zh-CN" w:val="en-IN"/>
+        </w:rPr>
+        <w:t xml:space="preserve"> is still allowed inside a function, so it's not at all clear why it can't be allowed for class member initialization. Since there are no parameter types specified, it should be clear that we are trying to create an object, and not declare a function.</w:t>
+      </w:r>
+    </w:p>
+    <w:p>
+      <w:pPr>
+        <w:pStyle w:val="style17"/>
+        <w:spacing w:after="119" w:before="0"/>
+        <w:contextualSpacing/>
+        <w:rPr/>
+      </w:pPr>
+      <w:r>
+        <w:rPr/>
+      </w:r>
+    </w:p>
+    <w:p>
+      <w:pPr>
+        <w:pStyle w:val="style17"/>
+        <w:spacing w:after="119" w:before="0"/>
+        <w:contextualSpacing/>
+        <w:rPr>
+          <w:rFonts w:cs="Lohit Hindi" w:eastAsia="DejaVu Sans"/>
+          <w:i w:val="false"/>
+          <w:iCs w:val="false"/>
+          <w:color w:val="00000A"/>
+          <w:sz w:val="24"/>
+          <w:szCs w:val="24"/>
+          <w:u w:val="none"/>
+          <w:lang w:bidi="hi-IN" w:eastAsia="zh-CN" w:val="en-IN"/>
+        </w:rPr>
+      </w:pPr>
+      <w:r>
+        <w:rPr>
+          <w:rFonts w:cs="Lohit Hindi" w:eastAsia="DejaVu Sans"/>
+          <w:i w:val="false"/>
+          <w:iCs w:val="false"/>
+          <w:color w:val="00000A"/>
+          <w:sz w:val="24"/>
+          <w:szCs w:val="24"/>
+          <w:u w:val="none"/>
+          <w:lang w:bidi="hi-IN" w:eastAsia="zh-CN" w:val="en-IN"/>
+        </w:rPr>
+        <w:t>One more interesting fact. Default constructor cannot be called explicitly. i.e.,</w:t>
+      </w:r>
+    </w:p>
+    <w:p>
+      <w:pPr>
+        <w:pStyle w:val="style17"/>
+        <w:spacing w:after="119" w:before="0"/>
+        <w:contextualSpacing/>
+        <w:rPr>
+          <w:rFonts w:cs="Lohit Hindi" w:eastAsia="DejaVu Sans"/>
+          <w:i w:val="false"/>
+          <w:iCs w:val="false"/>
+          <w:color w:val="00000A"/>
+          <w:sz w:val="24"/>
+          <w:szCs w:val="24"/>
+          <w:u w:val="none"/>
+          <w:lang w:bidi="hi-IN" w:eastAsia="zh-CN" w:val="en-IN"/>
+        </w:rPr>
+      </w:pPr>
+      <w:r>
+        <w:rPr>
+          <w:rFonts w:cs="Lohit Hindi" w:eastAsia="DejaVu Sans"/>
+          <w:i/>
+          <w:iCs/>
+          <w:color w:val="00000A"/>
+          <w:sz w:val="24"/>
+          <w:szCs w:val="24"/>
+          <w:u w:val="none"/>
+          <w:lang w:bidi="hi-IN" w:eastAsia="zh-CN" w:val="en-IN"/>
+        </w:rPr>
+        <w:t xml:space="preserve">string s(); </w:t>
+      </w:r>
+      <w:r>
+        <w:rPr>
+          <w:rFonts w:cs="Lohit Hindi" w:eastAsia="DejaVu Sans"/>
+          <w:i w:val="false"/>
+          <w:iCs w:val="false"/>
+          <w:color w:val="00000A"/>
+          <w:sz w:val="24"/>
+          <w:szCs w:val="24"/>
+          <w:u w:val="none"/>
+          <w:lang w:bidi="hi-IN" w:eastAsia="zh-CN" w:val="en-IN"/>
+        </w:rPr>
+        <w:t>is always a function declaration, it should never be confused with the default constructor invocation.</w:t>
       </w:r>
     </w:p>
     <w:sectPr>

</xml_diff>

<commit_message>
Completed till binary read write
</commit_message>
<xml_diff>
--- a/C++.docx
+++ b/C++.docx
@@ -5424,55 +5424,56 @@
           <w:u w:val="none"/>
           <w:lang w:bidi="hi-IN" w:eastAsia="zh-CN" w:val="en-IN"/>
         </w:rPr>
-        <w:t>vector&lt;double&gt; hours2{24,</w:t>
-      </w:r>
-      <w:r>
-        <w:rPr>
-          <w:rFonts w:ascii="Droid Sans Mono" w:cs="Lohit Hindi" w:eastAsia="DejaVu Sans" w:hAnsi="Droid Sans Mono"/>
-          <w:i w:val="false"/>
-          <w:iCs w:val="false"/>
-          <w:color w:val="00000A"/>
-          <w:sz w:val="20"/>
-          <w:szCs w:val="20"/>
-          <w:u w:val="none"/>
-          <w:lang w:bidi="hi-IN" w:eastAsia="zh-CN" w:val="en-IN"/>
-        </w:rPr>
-        <w:t>asd</w:t>
-      </w:r>
-      <w:r>
-        <w:rPr>
-          <w:rFonts w:ascii="Droid Sans Mono" w:cs="Lohit Hindi" w:eastAsia="DejaVu Sans" w:hAnsi="Droid Sans Mono"/>
-          <w:i w:val="false"/>
-          <w:iCs w:val="false"/>
-          <w:color w:val="00000A"/>
-          <w:sz w:val="20"/>
-          <w:szCs w:val="20"/>
-          <w:u w:val="none"/>
-          <w:lang w:bidi="hi-IN" w:eastAsia="zh-CN" w:val="en-IN"/>
-        </w:rPr>
-        <w:t xml:space="preserve"> -1} </w:t>
-      </w:r>
-    </w:p>
-    <w:p>
-      <w:pPr>
-        <w:pStyle w:val="style17"/>
-        <w:spacing w:after="119" w:before="0"/>
-        <w:contextualSpacing/>
-        <w:rPr>
-          <w:rFonts w:ascii="Adobe Garamond Pro" w:hAnsi="Adobe Garamond Pro"/>
-          <w:i w:val="false"/>
-          <w:iCs w:val="false"/>
-          <w:u w:val="none"/>
-        </w:rPr>
-      </w:pPr>
-      <w:r>
-        <w:rPr>
-          <w:rFonts w:ascii="Adobe Garamond Pro" w:hAnsi="Adobe Garamond Pro"/>
-          <w:i w:val="false"/>
-          <w:iCs w:val="false"/>
-          <w:u w:val="none"/>
-        </w:rPr>
-        <w:t>compiles fine. But, this creates a vector with 2 doubles, 24 and -1, which isn't what we want. So, {} can be used for copy constructor and initialization, but nor for invoking constructor.</w:t>
+        <w:t xml:space="preserve">vector&lt;double&gt; hours2{24, -1} </w:t>
+      </w:r>
+    </w:p>
+    <w:p>
+      <w:pPr>
+        <w:pStyle w:val="style17"/>
+        <w:spacing w:after="119" w:before="0"/>
+        <w:contextualSpacing/>
+        <w:rPr>
+          <w:rFonts w:ascii="Adobe Garamond Pro" w:hAnsi="Adobe Garamond Pro"/>
+          <w:i w:val="false"/>
+          <w:iCs w:val="false"/>
+          <w:u w:val="none"/>
+        </w:rPr>
+      </w:pPr>
+      <w:r>
+        <w:rPr>
+          <w:rFonts w:ascii="Adobe Garamond Pro" w:hAnsi="Adobe Garamond Pro"/>
+          <w:i w:val="false"/>
+          <w:iCs w:val="false"/>
+          <w:u w:val="none"/>
+        </w:rPr>
+        <w:t xml:space="preserve">compiles fine. But, this creates a vector with 2 doubles, 24 and -1, which isn't what we want. So, {} can be used for copy constructor and initialization, </w:t>
+      </w:r>
+      <w:r>
+        <w:rPr>
+          <w:rFonts w:ascii="Adobe Garamond Pro" w:hAnsi="Adobe Garamond Pro"/>
+          <w:i w:val="false"/>
+          <w:iCs w:val="false"/>
+          <w:u w:val="none"/>
+        </w:rPr>
+        <w:t>or</w:t>
+      </w:r>
+      <w:r>
+        <w:rPr>
+          <w:rFonts w:ascii="Adobe Garamond Pro" w:hAnsi="Adobe Garamond Pro"/>
+          <w:i w:val="false"/>
+          <w:iCs w:val="false"/>
+          <w:u w:val="none"/>
+        </w:rPr>
+        <w:t xml:space="preserve"> for invoking constructor. </w:t>
+      </w:r>
+      <w:r>
+        <w:rPr>
+          <w:rFonts w:ascii="Adobe Garamond Pro" w:hAnsi="Adobe Garamond Pro"/>
+          <w:i w:val="false"/>
+          <w:iCs w:val="false"/>
+          <w:u w:val="none"/>
+        </w:rPr>
+        <w:t>In this case, it could mean either initialization or invoking constructor, but it is treated as initialization list.</w:t>
       </w:r>
     </w:p>
     <w:p>
@@ -5656,6 +5657,51 @@
         <w:pStyle w:val="style17"/>
         <w:spacing w:after="119" w:before="0"/>
         <w:contextualSpacing/>
+        <w:rPr/>
+      </w:pPr>
+      <w:r>
+        <w:rPr/>
+      </w:r>
+    </w:p>
+    <w:p>
+      <w:pPr>
+        <w:pStyle w:val="style17"/>
+        <w:spacing w:after="119" w:before="0"/>
+        <w:contextualSpacing/>
+        <w:rPr>
+          <w:rFonts w:ascii="Adobe Garamond Pro" w:cs="Lohit Hindi" w:eastAsia="DejaVu Sans" w:hAnsi="Adobe Garamond Pro"/>
+          <w:b/>
+          <w:bCs/>
+          <w:i w:val="false"/>
+          <w:iCs w:val="false"/>
+          <w:color w:val="00000A"/>
+          <w:sz w:val="24"/>
+          <w:szCs w:val="24"/>
+          <w:u w:val="none"/>
+          <w:lang w:bidi="hi-IN" w:eastAsia="zh-CN" w:val="en-IN"/>
+        </w:rPr>
+      </w:pPr>
+      <w:r>
+        <w:rPr>
+          <w:rFonts w:ascii="Adobe Garamond Pro" w:cs="Lohit Hindi" w:eastAsia="DejaVu Sans" w:hAnsi="Adobe Garamond Pro"/>
+          <w:b/>
+          <w:bCs/>
+          <w:i w:val="false"/>
+          <w:iCs w:val="false"/>
+          <w:color w:val="00000A"/>
+          <w:sz w:val="24"/>
+          <w:szCs w:val="24"/>
+          <w:u w:val="none"/>
+          <w:lang w:bidi="hi-IN" w:eastAsia="zh-CN" w:val="en-IN"/>
+        </w:rPr>
+        <w:t>Stream Manipulation</w:t>
+      </w:r>
+    </w:p>
+    <w:p>
+      <w:pPr>
+        <w:pStyle w:val="style17"/>
+        <w:spacing w:after="119" w:before="0"/>
+        <w:contextualSpacing/>
         <w:rPr>
           <w:rFonts w:ascii="Adobe Garamond Pro" w:cs="Lohit Hindi" w:eastAsia="DejaVu Sans" w:hAnsi="Adobe Garamond Pro"/>
           <w:i w:val="false"/>
@@ -5808,7 +5854,7 @@
           <w:u w:val="none"/>
           <w:lang w:bidi="hi-IN" w:eastAsia="zh-CN" w:val="en-IN"/>
         </w:rPr>
-        <w:t xml:space="preserve">. The change is sticky. It persists until it is reset using </w:t>
+        <w:t xml:space="preserve">. The change is sticky. It persists until it is changed back using </w:t>
       </w:r>
       <w:r>
         <w:rPr>
@@ -5892,7 +5938,7 @@
           <w:u w:val="none"/>
           <w:lang w:bidi="hi-IN" w:eastAsia="zh-CN" w:val="en-IN"/>
         </w:rPr>
-        <w:t xml:space="preserve"> manipulator asks the stream to show bases of integer values.</w:t>
+        <w:t xml:space="preserve"> manipulator asks the stream to show bases of integer values. Bases are indicated using leading 0x or 0.</w:t>
       </w:r>
     </w:p>
     <w:p>
@@ -6220,375 +6266,134 @@
           <w:u w:val="none"/>
           <w:lang w:bidi="hi-IN" w:eastAsia="zh-CN" w:val="en-IN"/>
         </w:rPr>
-        <w:t xml:space="preserve"> manipulator is used while reading in ints, stream can read in hexadecimals directly (without leading 0x or 0). Read ints are interpreted as hexadecimal ints.</w:t>
-      </w:r>
-    </w:p>
-    <w:p>
-      <w:pPr>
-        <w:pStyle w:val="style17"/>
-        <w:spacing w:after="119" w:before="0"/>
-        <w:contextualSpacing/>
-        <w:rPr>
-          <w:rFonts w:ascii="Adobe Garamond Pro" w:hAnsi="Adobe Garamond Pro"/>
+        <w:t xml:space="preserve"> manipulator is used while reading in ints, stream can read in hexadecimals directly (without leading 0x or 0). Any integers read are interpreted as hexadecimal ints. So, </w:t>
+      </w:r>
+      <w:r>
+        <w:rPr>
+          <w:rFonts w:ascii="Adobe Garamond Pro" w:cs="Lohit Hindi" w:eastAsia="DejaVu Sans" w:hAnsi="Adobe Garamond Pro"/>
           <w:i/>
           <w:iCs/>
-        </w:rPr>
-      </w:pPr>
-      <w:r>
+          <w:color w:val="00000A"/>
+          <w:sz w:val="24"/>
+          <w:szCs w:val="24"/>
+          <w:u w:val="none"/>
+          <w:lang w:bidi="hi-IN" w:eastAsia="zh-CN" w:val="en-IN"/>
+        </w:rPr>
+        <w:t>fe34</w:t>
+      </w:r>
+      <w:r>
+        <w:rPr>
+          <w:rFonts w:ascii="Adobe Garamond Pro" w:cs="Lohit Hindi" w:eastAsia="DejaVu Sans" w:hAnsi="Adobe Garamond Pro"/>
+          <w:i w:val="false"/>
+          <w:iCs w:val="false"/>
+          <w:color w:val="00000A"/>
+          <w:sz w:val="24"/>
+          <w:szCs w:val="24"/>
+          <w:u w:val="none"/>
+          <w:lang w:bidi="hi-IN" w:eastAsia="zh-CN" w:val="en-IN"/>
+        </w:rPr>
+        <w:t xml:space="preserve"> is a valid input  with this setting.</w:t>
+      </w:r>
+    </w:p>
+    <w:p>
+      <w:pPr>
+        <w:pStyle w:val="style17"/>
+        <w:spacing w:after="119" w:before="0"/>
+        <w:contextualSpacing/>
         <w:rPr>
           <w:rFonts w:ascii="Adobe Garamond Pro" w:hAnsi="Adobe Garamond Pro"/>
           <w:i/>
           <w:iCs/>
         </w:rPr>
-      </w:r>
-    </w:p>
-    <w:p>
-      <w:pPr>
-        <w:pStyle w:val="style17"/>
-        <w:spacing w:after="119" w:before="0"/>
-        <w:contextualSpacing/>
-        <w:rPr>
-          <w:rFonts w:ascii="Adobe Garamond Pro" w:cs="Lohit Hindi" w:eastAsia="DejaVu Sans" w:hAnsi="Adobe Garamond Pro"/>
-          <w:i w:val="false"/>
-          <w:iCs w:val="false"/>
-          <w:color w:val="00000A"/>
-          <w:sz w:val="24"/>
-          <w:szCs w:val="24"/>
-          <w:u w:val="none"/>
-          <w:lang w:bidi="hi-IN" w:eastAsia="zh-CN" w:val="en-IN"/>
-        </w:rPr>
-      </w:pPr>
-      <w:r>
-        <w:rPr>
-          <w:rFonts w:ascii="Adobe Garamond Pro" w:cs="Lohit Hindi" w:eastAsia="DejaVu Sans" w:hAnsi="Adobe Garamond Pro"/>
-          <w:i w:val="false"/>
-          <w:iCs w:val="false"/>
-          <w:color w:val="00000A"/>
-          <w:sz w:val="24"/>
-          <w:szCs w:val="24"/>
-          <w:u w:val="none"/>
-          <w:lang w:bidi="hi-IN" w:eastAsia="zh-CN" w:val="en-IN"/>
-        </w:rPr>
-        <w:t xml:space="preserve">Now, cin treats all inputs as decimal by default. If we set </w:t>
-      </w:r>
-      <w:r>
-        <w:rPr>
-          <w:rFonts w:ascii="Adobe Garamond Pro" w:cs="Lohit Hindi" w:eastAsia="DejaVu Sans" w:hAnsi="Adobe Garamond Pro"/>
+      </w:pPr>
+      <w:r>
+        <w:rPr>
+          <w:rFonts w:ascii="Adobe Garamond Pro" w:hAnsi="Adobe Garamond Pro"/>
           <w:i/>
           <w:iCs/>
-          <w:color w:val="00000A"/>
-          <w:sz w:val="24"/>
-          <w:szCs w:val="24"/>
-          <w:u w:val="none"/>
-          <w:lang w:bidi="hi-IN" w:eastAsia="zh-CN" w:val="en-IN"/>
-        </w:rPr>
-        <w:t>hex</w:t>
-      </w:r>
-      <w:r>
-        <w:rPr>
-          <w:rFonts w:ascii="Adobe Garamond Pro" w:cs="Lohit Hindi" w:eastAsia="DejaVu Sans" w:hAnsi="Adobe Garamond Pro"/>
-          <w:i w:val="false"/>
-          <w:iCs w:val="false"/>
-          <w:color w:val="00000A"/>
-          <w:sz w:val="24"/>
-          <w:szCs w:val="24"/>
-          <w:u w:val="none"/>
-          <w:lang w:bidi="hi-IN" w:eastAsia="zh-CN" w:val="en-IN"/>
-        </w:rPr>
-        <w:t xml:space="preserve"> manip on cin, it starts treating input as hexadecimal by default. Let's say we want to treat every input as it is. i.e., if 0x is prefixed, it should be hexadecimal, if 0 is prefixed, it should be octal, and with no prefix, input should be treated as decimal.</w:t>
-      </w:r>
-    </w:p>
-    <w:p>
-      <w:pPr>
-        <w:pStyle w:val="style17"/>
-        <w:spacing w:after="119" w:before="0"/>
-        <w:contextualSpacing/>
-        <w:rPr>
-          <w:rFonts w:ascii="Adobe Garamond Pro" w:hAnsi="Adobe Garamond Pro"/>
+        </w:rPr>
+      </w:r>
+    </w:p>
+    <w:p>
+      <w:pPr>
+        <w:pStyle w:val="style17"/>
+        <w:spacing w:after="119" w:before="0"/>
+        <w:contextualSpacing/>
+        <w:rPr>
+          <w:rFonts w:ascii="Adobe Garamond Pro" w:cs="Lohit Hindi" w:eastAsia="DejaVu Sans" w:hAnsi="Adobe Garamond Pro"/>
+          <w:i w:val="false"/>
+          <w:iCs w:val="false"/>
+          <w:color w:val="00000A"/>
+          <w:sz w:val="24"/>
+          <w:szCs w:val="24"/>
+          <w:u w:val="none"/>
+          <w:lang w:bidi="hi-IN" w:eastAsia="zh-CN" w:val="en-IN"/>
+        </w:rPr>
+      </w:pPr>
+      <w:r>
+        <w:rPr>
+          <w:rFonts w:ascii="Adobe Garamond Pro" w:cs="Lohit Hindi" w:eastAsia="DejaVu Sans" w:hAnsi="Adobe Garamond Pro"/>
+          <w:i w:val="false"/>
+          <w:iCs w:val="false"/>
+          <w:color w:val="00000A"/>
+          <w:sz w:val="24"/>
+          <w:szCs w:val="24"/>
+          <w:u w:val="none"/>
+          <w:lang w:bidi="hi-IN" w:eastAsia="zh-CN" w:val="en-IN"/>
+        </w:rPr>
+        <w:t xml:space="preserve">Now, cin treats all inputs as decimal base by default. </w:t>
+      </w:r>
+      <w:r>
+        <w:rPr>
+          <w:rFonts w:ascii="Adobe Garamond Pro" w:cs="Lohit Hindi" w:eastAsia="DejaVu Sans" w:hAnsi="Adobe Garamond Pro"/>
           <w:i/>
           <w:iCs/>
-        </w:rPr>
-      </w:pPr>
-      <w:r>
-        <w:rPr>
-          <w:rFonts w:ascii="Adobe Garamond Pro" w:hAnsi="Adobe Garamond Pro"/>
+          <w:color w:val="00000A"/>
+          <w:sz w:val="24"/>
+          <w:szCs w:val="24"/>
+          <w:u w:val="none"/>
+          <w:lang w:bidi="hi-IN" w:eastAsia="zh-CN" w:val="en-IN"/>
+        </w:rPr>
+        <w:t>dec</w:t>
+      </w:r>
+      <w:r>
+        <w:rPr>
+          <w:rFonts w:ascii="Adobe Garamond Pro" w:cs="Lohit Hindi" w:eastAsia="DejaVu Sans" w:hAnsi="Adobe Garamond Pro"/>
+          <w:i w:val="false"/>
+          <w:iCs w:val="false"/>
+          <w:color w:val="00000A"/>
+          <w:sz w:val="24"/>
+          <w:szCs w:val="24"/>
+          <w:u w:val="none"/>
+          <w:lang w:bidi="hi-IN" w:eastAsia="zh-CN" w:val="en-IN"/>
+        </w:rPr>
+        <w:t xml:space="preserve"> manipulator is always set by default. If we set </w:t>
+      </w:r>
+      <w:r>
+        <w:rPr>
+          <w:rFonts w:ascii="Adobe Garamond Pro" w:cs="Lohit Hindi" w:eastAsia="DejaVu Sans" w:hAnsi="Adobe Garamond Pro"/>
           <w:i/>
           <w:iCs/>
-        </w:rPr>
-      </w:r>
-    </w:p>
-    <w:p>
-      <w:pPr>
-        <w:pStyle w:val="style17"/>
-        <w:spacing w:after="119" w:before="0"/>
-        <w:contextualSpacing/>
-        <w:rPr>
-          <w:rFonts w:ascii="Adobe Garamond Pro" w:cs="Lohit Hindi" w:eastAsia="DejaVu Sans" w:hAnsi="Adobe Garamond Pro"/>
-          <w:i w:val="false"/>
-          <w:iCs w:val="false"/>
-          <w:color w:val="00000A"/>
-          <w:sz w:val="24"/>
-          <w:szCs w:val="24"/>
-          <w:u w:val="none"/>
-          <w:lang w:bidi="hi-IN" w:eastAsia="zh-CN" w:val="en-IN"/>
-        </w:rPr>
-      </w:pPr>
-      <w:r>
-        <w:rPr>
-          <w:rFonts w:ascii="Adobe Garamond Pro" w:cs="Lohit Hindi" w:eastAsia="DejaVu Sans" w:hAnsi="Adobe Garamond Pro"/>
-          <w:i w:val="false"/>
-          <w:iCs w:val="false"/>
-          <w:color w:val="00000A"/>
-          <w:sz w:val="24"/>
-          <w:szCs w:val="24"/>
-          <w:u w:val="none"/>
-          <w:lang w:bidi="hi-IN" w:eastAsia="zh-CN" w:val="en-IN"/>
-        </w:rPr>
-        <w:t>This requires us to clear all defaults.</w:t>
-      </w:r>
-    </w:p>
-    <w:p>
-      <w:pPr>
-        <w:pStyle w:val="style17"/>
-        <w:shd w:fill="CFE7F5" w:val="clear"/>
-        <w:spacing w:after="119" w:before="0"/>
-        <w:contextualSpacing/>
-        <w:rPr>
-          <w:rFonts w:ascii="Droid Sans Mono" w:cs="Lohit Hindi" w:eastAsia="DejaVu Sans" w:hAnsi="Droid Sans Mono"/>
-          <w:i w:val="false"/>
-          <w:iCs w:val="false"/>
-          <w:color w:val="00000A"/>
-          <w:sz w:val="20"/>
-          <w:szCs w:val="20"/>
-          <w:u w:val="none"/>
-          <w:lang w:bidi="hi-IN" w:eastAsia="zh-CN" w:val="en-IN"/>
-        </w:rPr>
-      </w:pPr>
-      <w:r>
-        <w:rPr>
-          <w:rFonts w:ascii="Adobe Garamond Pro" w:cs="Lohit Hindi" w:eastAsia="DejaVu Sans" w:hAnsi="Adobe Garamond Pro"/>
-          <w:i w:val="false"/>
-          <w:iCs w:val="false"/>
-          <w:color w:val="00000A"/>
-          <w:sz w:val="24"/>
-          <w:szCs w:val="24"/>
-          <w:u w:val="none"/>
-          <w:lang w:bidi="hi-IN" w:eastAsia="zh-CN" w:val="en-IN"/>
-        </w:rPr>
-        <w:tab/>
-      </w:r>
-      <w:r>
-        <w:rPr>
-          <w:rFonts w:ascii="Droid Sans Mono" w:cs="Lohit Hindi" w:eastAsia="DejaVu Sans" w:hAnsi="Droid Sans Mono"/>
-          <w:i w:val="false"/>
-          <w:iCs w:val="false"/>
-          <w:color w:val="00000A"/>
-          <w:sz w:val="20"/>
-          <w:szCs w:val="20"/>
-          <w:u w:val="none"/>
-          <w:lang w:bidi="hi-IN" w:eastAsia="zh-CN" w:val="en-IN"/>
-        </w:rPr>
-        <w:t>cin.unsetf(ios::dec);</w:t>
-      </w:r>
-    </w:p>
-    <w:p>
-      <w:pPr>
-        <w:pStyle w:val="style17"/>
-        <w:shd w:fill="CFE7F5" w:val="clear"/>
-        <w:spacing w:after="119" w:before="0"/>
-        <w:contextualSpacing/>
-        <w:rPr>
-          <w:rFonts w:ascii="Droid Sans Mono" w:cs="Lohit Hindi" w:eastAsia="DejaVu Sans" w:hAnsi="Droid Sans Mono"/>
-          <w:i w:val="false"/>
-          <w:iCs w:val="false"/>
-          <w:color w:val="00000A"/>
-          <w:sz w:val="20"/>
-          <w:szCs w:val="20"/>
-          <w:u w:val="none"/>
-          <w:lang w:bidi="hi-IN" w:eastAsia="zh-CN" w:val="en-IN"/>
-        </w:rPr>
-      </w:pPr>
-      <w:r>
-        <w:rPr>
-          <w:rFonts w:ascii="Droid Sans Mono" w:cs="Lohit Hindi" w:eastAsia="DejaVu Sans" w:hAnsi="Droid Sans Mono"/>
-          <w:i w:val="false"/>
-          <w:iCs w:val="false"/>
-          <w:color w:val="00000A"/>
-          <w:sz w:val="20"/>
-          <w:szCs w:val="20"/>
-          <w:u w:val="none"/>
-          <w:lang w:bidi="hi-IN" w:eastAsia="zh-CN" w:val="en-IN"/>
-        </w:rPr>
-        <w:tab/>
-        <w:t>cin.unsetf(ios::hex);</w:t>
-      </w:r>
-    </w:p>
-    <w:p>
-      <w:pPr>
-        <w:pStyle w:val="style17"/>
-        <w:shd w:fill="CFE7F5" w:val="clear"/>
-        <w:spacing w:after="119" w:before="0"/>
-        <w:contextualSpacing/>
-        <w:rPr>
-          <w:rFonts w:ascii="Droid Sans Mono" w:cs="Lohit Hindi" w:eastAsia="DejaVu Sans" w:hAnsi="Droid Sans Mono"/>
-          <w:i w:val="false"/>
-          <w:iCs w:val="false"/>
-          <w:color w:val="00000A"/>
-          <w:sz w:val="20"/>
-          <w:szCs w:val="20"/>
-          <w:u w:val="none"/>
-          <w:lang w:bidi="hi-IN" w:eastAsia="zh-CN" w:val="en-IN"/>
-        </w:rPr>
-      </w:pPr>
-      <w:r>
-        <w:rPr>
-          <w:rFonts w:ascii="Droid Sans Mono" w:cs="Lohit Hindi" w:eastAsia="DejaVu Sans" w:hAnsi="Droid Sans Mono"/>
-          <w:i w:val="false"/>
-          <w:iCs w:val="false"/>
-          <w:color w:val="00000A"/>
-          <w:sz w:val="20"/>
-          <w:szCs w:val="20"/>
-          <w:u w:val="none"/>
-          <w:lang w:bidi="hi-IN" w:eastAsia="zh-CN" w:val="en-IN"/>
-        </w:rPr>
-        <w:tab/>
-        <w:t>cin.unsetf(ios::oct);</w:t>
-      </w:r>
-    </w:p>
-    <w:p>
-      <w:pPr>
-        <w:pStyle w:val="style17"/>
-        <w:spacing w:after="119" w:before="0"/>
-        <w:contextualSpacing/>
-        <w:rPr>
-          <w:rFonts w:ascii="Adobe Garamond Pro" w:cs="Lohit Hindi" w:eastAsia="DejaVu Sans" w:hAnsi="Adobe Garamond Pro"/>
-          <w:i w:val="false"/>
-          <w:iCs w:val="false"/>
-          <w:color w:val="00000A"/>
-          <w:sz w:val="24"/>
-          <w:szCs w:val="24"/>
-          <w:u w:val="none"/>
-          <w:lang w:bidi="hi-IN" w:eastAsia="zh-CN" w:val="en-IN"/>
-        </w:rPr>
-      </w:pPr>
-      <w:r>
-        <w:rPr>
-          <w:rFonts w:ascii="Adobe Garamond Pro" w:cs="Lohit Hindi" w:eastAsia="DejaVu Sans" w:hAnsi="Adobe Garamond Pro"/>
-          <w:i w:val="false"/>
-          <w:iCs w:val="false"/>
-          <w:color w:val="00000A"/>
-          <w:sz w:val="24"/>
-          <w:szCs w:val="24"/>
-          <w:u w:val="none"/>
-          <w:lang w:bidi="hi-IN" w:eastAsia="zh-CN" w:val="en-IN"/>
-        </w:rPr>
-        <w:t>This will do the job. Since any set mask is removed, we can write code like</w:t>
-      </w:r>
-    </w:p>
-    <w:p>
-      <w:pPr>
-        <w:pStyle w:val="style17"/>
-        <w:shd w:fill="CFE7F5" w:val="clear"/>
-        <w:spacing w:after="119" w:before="0"/>
-        <w:contextualSpacing/>
-        <w:rPr>
-          <w:rFonts w:ascii="Droid Sans Mono" w:cs="Lohit Hindi" w:eastAsia="DejaVu Sans" w:hAnsi="Droid Sans Mono"/>
-          <w:i w:val="false"/>
-          <w:iCs w:val="false"/>
-          <w:color w:val="00000A"/>
-          <w:sz w:val="20"/>
-          <w:szCs w:val="20"/>
-          <w:u w:val="none"/>
-          <w:lang w:bidi="hi-IN" w:eastAsia="zh-CN" w:val="en-IN"/>
-        </w:rPr>
-      </w:pPr>
-      <w:r>
-        <w:rPr>
-          <w:rFonts w:ascii="Adobe Garamond Pro" w:cs="Lohit Hindi" w:eastAsia="DejaVu Sans" w:hAnsi="Adobe Garamond Pro"/>
-          <w:i w:val="false"/>
-          <w:iCs w:val="false"/>
-          <w:color w:val="00000A"/>
-          <w:sz w:val="24"/>
-          <w:szCs w:val="24"/>
-          <w:u w:val="none"/>
-          <w:lang w:bidi="hi-IN" w:eastAsia="zh-CN" w:val="en-IN"/>
-        </w:rPr>
-        <w:tab/>
-      </w:r>
-      <w:r>
-        <w:rPr>
-          <w:rFonts w:ascii="Droid Sans Mono" w:cs="Lohit Hindi" w:eastAsia="DejaVu Sans" w:hAnsi="Droid Sans Mono"/>
-          <w:i w:val="false"/>
-          <w:iCs w:val="false"/>
-          <w:color w:val="00000A"/>
-          <w:sz w:val="20"/>
-          <w:szCs w:val="20"/>
-          <w:u w:val="none"/>
-          <w:lang w:bidi="hi-IN" w:eastAsia="zh-CN" w:val="en-IN"/>
-        </w:rPr>
-        <w:t>cin &gt;&gt; num;</w:t>
-      </w:r>
-    </w:p>
-    <w:p>
-      <w:pPr>
-        <w:pStyle w:val="style17"/>
-        <w:shd w:fill="CFE7F5" w:val="clear"/>
-        <w:spacing w:after="119" w:before="0"/>
-        <w:contextualSpacing/>
-        <w:rPr>
-          <w:rFonts w:ascii="Droid Sans Mono" w:cs="Lohit Hindi" w:eastAsia="DejaVu Sans" w:hAnsi="Droid Sans Mono"/>
-          <w:i w:val="false"/>
-          <w:iCs w:val="false"/>
-          <w:color w:val="00000A"/>
-          <w:sz w:val="20"/>
-          <w:szCs w:val="20"/>
-          <w:u w:val="none"/>
-          <w:lang w:bidi="hi-IN" w:eastAsia="zh-CN" w:val="en-IN"/>
-        </w:rPr>
-      </w:pPr>
-      <w:r>
-        <w:rPr>
-          <w:rFonts w:ascii="Droid Sans Mono" w:cs="Lohit Hindi" w:eastAsia="DejaVu Sans" w:hAnsi="Droid Sans Mono"/>
-          <w:i w:val="false"/>
-          <w:iCs w:val="false"/>
-          <w:color w:val="00000A"/>
-          <w:sz w:val="20"/>
-          <w:szCs w:val="20"/>
-          <w:u w:val="none"/>
-          <w:lang w:bidi="hi-IN" w:eastAsia="zh-CN" w:val="en-IN"/>
-        </w:rPr>
-        <w:tab/>
-        <w:t>cout &lt;&lt; num &lt;&lt; endl;</w:t>
-      </w:r>
-    </w:p>
-    <w:p>
-      <w:pPr>
-        <w:pStyle w:val="style17"/>
-        <w:spacing w:after="119" w:before="0"/>
-        <w:contextualSpacing/>
-        <w:rPr>
-          <w:rFonts w:ascii="Adobe Garamond Pro" w:cs="Lohit Hindi" w:eastAsia="DejaVu Sans" w:hAnsi="Adobe Garamond Pro"/>
-          <w:i w:val="false"/>
-          <w:iCs w:val="false"/>
-          <w:color w:val="00000A"/>
-          <w:sz w:val="24"/>
-          <w:szCs w:val="24"/>
-          <w:u w:val="none"/>
-          <w:lang w:bidi="hi-IN" w:eastAsia="zh-CN" w:val="en-IN"/>
-        </w:rPr>
-      </w:pPr>
-      <w:r>
-        <w:rPr>
-          <w:rFonts w:ascii="Adobe Garamond Pro" w:cs="Lohit Hindi" w:eastAsia="DejaVu Sans" w:hAnsi="Adobe Garamond Pro"/>
-          <w:i w:val="false"/>
-          <w:iCs w:val="false"/>
-          <w:color w:val="00000A"/>
-          <w:sz w:val="24"/>
-          <w:szCs w:val="24"/>
-          <w:u w:val="none"/>
-          <w:lang w:bidi="hi-IN" w:eastAsia="zh-CN" w:val="en-IN"/>
-        </w:rPr>
-        <w:t>And we know that if we enter 0x12, it will be treated as 18 (decimal value) and so on.</w:t>
+          <w:color w:val="00000A"/>
+          <w:sz w:val="24"/>
+          <w:szCs w:val="24"/>
+          <w:u w:val="none"/>
+          <w:lang w:bidi="hi-IN" w:eastAsia="zh-CN" w:val="en-IN"/>
+        </w:rPr>
+        <w:t>hex</w:t>
+      </w:r>
+      <w:r>
+        <w:rPr>
+          <w:rFonts w:ascii="Adobe Garamond Pro" w:cs="Lohit Hindi" w:eastAsia="DejaVu Sans" w:hAnsi="Adobe Garamond Pro"/>
+          <w:i w:val="false"/>
+          <w:iCs w:val="false"/>
+          <w:color w:val="00000A"/>
+          <w:sz w:val="24"/>
+          <w:szCs w:val="24"/>
+          <w:u w:val="none"/>
+          <w:lang w:bidi="hi-IN" w:eastAsia="zh-CN" w:val="en-IN"/>
+        </w:rPr>
+        <w:t xml:space="preserve"> manip on cin, it starts treating input as hexadecimal by default. Let's say we want to treat every input as it is. i.e., if 0x is prefixed, it should be hexadecimal, if 0 is prefixed, it should be octal, and with no prefix, input should be treated as decimal.</w:t>
       </w:r>
     </w:p>
     <w:p>
@@ -6608,6 +6413,2778 @@
           <w:i/>
           <w:iCs/>
         </w:rPr>
+      </w:r>
+    </w:p>
+    <w:p>
+      <w:pPr>
+        <w:pStyle w:val="style17"/>
+        <w:spacing w:after="119" w:before="0"/>
+        <w:contextualSpacing/>
+        <w:rPr>
+          <w:rFonts w:ascii="Adobe Garamond Pro" w:cs="Lohit Hindi" w:eastAsia="DejaVu Sans" w:hAnsi="Adobe Garamond Pro"/>
+          <w:i w:val="false"/>
+          <w:iCs w:val="false"/>
+          <w:color w:val="00000A"/>
+          <w:sz w:val="24"/>
+          <w:szCs w:val="24"/>
+          <w:u w:val="none"/>
+          <w:lang w:bidi="hi-IN" w:eastAsia="zh-CN" w:val="en-IN"/>
+        </w:rPr>
+      </w:pPr>
+      <w:r>
+        <w:rPr>
+          <w:rFonts w:ascii="Adobe Garamond Pro" w:cs="Lohit Hindi" w:eastAsia="DejaVu Sans" w:hAnsi="Adobe Garamond Pro"/>
+          <w:i w:val="false"/>
+          <w:iCs w:val="false"/>
+          <w:color w:val="00000A"/>
+          <w:sz w:val="24"/>
+          <w:szCs w:val="24"/>
+          <w:u w:val="none"/>
+          <w:lang w:bidi="hi-IN" w:eastAsia="zh-CN" w:val="en-IN"/>
+        </w:rPr>
+        <w:t>This requires us to clear all defaults.</w:t>
+      </w:r>
+    </w:p>
+    <w:p>
+      <w:pPr>
+        <w:pStyle w:val="style17"/>
+        <w:shd w:fill="CFE7F5" w:val="clear"/>
+        <w:spacing w:after="119" w:before="0"/>
+        <w:contextualSpacing/>
+        <w:rPr>
+          <w:rFonts w:ascii="Droid Sans Mono" w:cs="Lohit Hindi" w:eastAsia="DejaVu Sans" w:hAnsi="Droid Sans Mono"/>
+          <w:i w:val="false"/>
+          <w:iCs w:val="false"/>
+          <w:color w:val="00000A"/>
+          <w:sz w:val="20"/>
+          <w:szCs w:val="20"/>
+          <w:u w:val="none"/>
+          <w:lang w:bidi="hi-IN" w:eastAsia="zh-CN" w:val="en-IN"/>
+        </w:rPr>
+      </w:pPr>
+      <w:r>
+        <w:rPr>
+          <w:rFonts w:ascii="Adobe Garamond Pro" w:cs="Lohit Hindi" w:eastAsia="DejaVu Sans" w:hAnsi="Adobe Garamond Pro"/>
+          <w:i w:val="false"/>
+          <w:iCs w:val="false"/>
+          <w:color w:val="00000A"/>
+          <w:sz w:val="24"/>
+          <w:szCs w:val="24"/>
+          <w:u w:val="none"/>
+          <w:lang w:bidi="hi-IN" w:eastAsia="zh-CN" w:val="en-IN"/>
+        </w:rPr>
+        <w:tab/>
+      </w:r>
+      <w:r>
+        <w:rPr>
+          <w:rFonts w:ascii="Droid Sans Mono" w:cs="Lohit Hindi" w:eastAsia="DejaVu Sans" w:hAnsi="Droid Sans Mono"/>
+          <w:i w:val="false"/>
+          <w:iCs w:val="false"/>
+          <w:color w:val="00000A"/>
+          <w:sz w:val="20"/>
+          <w:szCs w:val="20"/>
+          <w:u w:val="none"/>
+          <w:lang w:bidi="hi-IN" w:eastAsia="zh-CN" w:val="en-IN"/>
+        </w:rPr>
+        <w:t>cin.unsetf(ios::dec);</w:t>
+      </w:r>
+    </w:p>
+    <w:p>
+      <w:pPr>
+        <w:pStyle w:val="style17"/>
+        <w:shd w:fill="CFE7F5" w:val="clear"/>
+        <w:spacing w:after="119" w:before="0"/>
+        <w:contextualSpacing/>
+        <w:rPr>
+          <w:rFonts w:ascii="Droid Sans Mono" w:cs="Lohit Hindi" w:eastAsia="DejaVu Sans" w:hAnsi="Droid Sans Mono"/>
+          <w:i w:val="false"/>
+          <w:iCs w:val="false"/>
+          <w:color w:val="00000A"/>
+          <w:sz w:val="20"/>
+          <w:szCs w:val="20"/>
+          <w:u w:val="none"/>
+          <w:lang w:bidi="hi-IN" w:eastAsia="zh-CN" w:val="en-IN"/>
+        </w:rPr>
+      </w:pPr>
+      <w:r>
+        <w:rPr>
+          <w:rFonts w:ascii="Droid Sans Mono" w:cs="Lohit Hindi" w:eastAsia="DejaVu Sans" w:hAnsi="Droid Sans Mono"/>
+          <w:i w:val="false"/>
+          <w:iCs w:val="false"/>
+          <w:color w:val="00000A"/>
+          <w:sz w:val="20"/>
+          <w:szCs w:val="20"/>
+          <w:u w:val="none"/>
+          <w:lang w:bidi="hi-IN" w:eastAsia="zh-CN" w:val="en-IN"/>
+        </w:rPr>
+        <w:tab/>
+        <w:t>cin.unsetf(ios::hex);</w:t>
+      </w:r>
+    </w:p>
+    <w:p>
+      <w:pPr>
+        <w:pStyle w:val="style17"/>
+        <w:shd w:fill="CFE7F5" w:val="clear"/>
+        <w:spacing w:after="119" w:before="0"/>
+        <w:contextualSpacing/>
+        <w:rPr>
+          <w:rFonts w:ascii="Droid Sans Mono" w:cs="Lohit Hindi" w:eastAsia="DejaVu Sans" w:hAnsi="Droid Sans Mono"/>
+          <w:i w:val="false"/>
+          <w:iCs w:val="false"/>
+          <w:color w:val="00000A"/>
+          <w:sz w:val="20"/>
+          <w:szCs w:val="20"/>
+          <w:u w:val="none"/>
+          <w:lang w:bidi="hi-IN" w:eastAsia="zh-CN" w:val="en-IN"/>
+        </w:rPr>
+      </w:pPr>
+      <w:r>
+        <w:rPr>
+          <w:rFonts w:ascii="Droid Sans Mono" w:cs="Lohit Hindi" w:eastAsia="DejaVu Sans" w:hAnsi="Droid Sans Mono"/>
+          <w:i w:val="false"/>
+          <w:iCs w:val="false"/>
+          <w:color w:val="00000A"/>
+          <w:sz w:val="20"/>
+          <w:szCs w:val="20"/>
+          <w:u w:val="none"/>
+          <w:lang w:bidi="hi-IN" w:eastAsia="zh-CN" w:val="en-IN"/>
+        </w:rPr>
+        <w:tab/>
+        <w:t>cin.unsetf(ios::oct);</w:t>
+      </w:r>
+    </w:p>
+    <w:p>
+      <w:pPr>
+        <w:pStyle w:val="style17"/>
+        <w:spacing w:after="119" w:before="0"/>
+        <w:contextualSpacing/>
+        <w:rPr>
+          <w:rFonts w:ascii="Adobe Garamond Pro" w:cs="Lohit Hindi" w:eastAsia="DejaVu Sans" w:hAnsi="Adobe Garamond Pro"/>
+          <w:i w:val="false"/>
+          <w:iCs w:val="false"/>
+          <w:color w:val="00000A"/>
+          <w:sz w:val="24"/>
+          <w:szCs w:val="24"/>
+          <w:u w:val="none"/>
+          <w:lang w:bidi="hi-IN" w:eastAsia="zh-CN" w:val="en-IN"/>
+        </w:rPr>
+      </w:pPr>
+      <w:r>
+        <w:rPr>
+          <w:rFonts w:ascii="Adobe Garamond Pro" w:cs="Lohit Hindi" w:eastAsia="DejaVu Sans" w:hAnsi="Adobe Garamond Pro"/>
+          <w:i w:val="false"/>
+          <w:iCs w:val="false"/>
+          <w:color w:val="00000A"/>
+          <w:sz w:val="24"/>
+          <w:szCs w:val="24"/>
+          <w:u w:val="none"/>
+          <w:lang w:bidi="hi-IN" w:eastAsia="zh-CN" w:val="en-IN"/>
+        </w:rPr>
+        <w:t>This will do the job. Since any set mask is removed, we can write code like</w:t>
+      </w:r>
+    </w:p>
+    <w:p>
+      <w:pPr>
+        <w:pStyle w:val="style17"/>
+        <w:shd w:fill="CFE7F5" w:val="clear"/>
+        <w:spacing w:after="119" w:before="0"/>
+        <w:contextualSpacing/>
+        <w:rPr>
+          <w:rFonts w:ascii="Droid Sans Mono" w:cs="Lohit Hindi" w:eastAsia="DejaVu Sans" w:hAnsi="Droid Sans Mono"/>
+          <w:i w:val="false"/>
+          <w:iCs w:val="false"/>
+          <w:color w:val="00000A"/>
+          <w:sz w:val="20"/>
+          <w:szCs w:val="20"/>
+          <w:u w:val="none"/>
+          <w:lang w:bidi="hi-IN" w:eastAsia="zh-CN" w:val="en-IN"/>
+        </w:rPr>
+      </w:pPr>
+      <w:r>
+        <w:rPr>
+          <w:rFonts w:ascii="Adobe Garamond Pro" w:cs="Lohit Hindi" w:eastAsia="DejaVu Sans" w:hAnsi="Adobe Garamond Pro"/>
+          <w:i w:val="false"/>
+          <w:iCs w:val="false"/>
+          <w:color w:val="00000A"/>
+          <w:sz w:val="24"/>
+          <w:szCs w:val="24"/>
+          <w:u w:val="none"/>
+          <w:lang w:bidi="hi-IN" w:eastAsia="zh-CN" w:val="en-IN"/>
+        </w:rPr>
+        <w:tab/>
+      </w:r>
+      <w:r>
+        <w:rPr>
+          <w:rFonts w:ascii="Droid Sans Mono" w:cs="Lohit Hindi" w:eastAsia="DejaVu Sans" w:hAnsi="Droid Sans Mono"/>
+          <w:i w:val="false"/>
+          <w:iCs w:val="false"/>
+          <w:color w:val="00000A"/>
+          <w:sz w:val="20"/>
+          <w:szCs w:val="20"/>
+          <w:u w:val="none"/>
+          <w:lang w:bidi="hi-IN" w:eastAsia="zh-CN" w:val="en-IN"/>
+        </w:rPr>
+        <w:t>cin &gt;&gt; num;</w:t>
+      </w:r>
+    </w:p>
+    <w:p>
+      <w:pPr>
+        <w:pStyle w:val="style17"/>
+        <w:shd w:fill="CFE7F5" w:val="clear"/>
+        <w:spacing w:after="119" w:before="0"/>
+        <w:contextualSpacing/>
+        <w:rPr>
+          <w:rFonts w:ascii="Droid Sans Mono" w:cs="Lohit Hindi" w:eastAsia="DejaVu Sans" w:hAnsi="Droid Sans Mono"/>
+          <w:i w:val="false"/>
+          <w:iCs w:val="false"/>
+          <w:color w:val="00000A"/>
+          <w:sz w:val="20"/>
+          <w:szCs w:val="20"/>
+          <w:u w:val="none"/>
+          <w:lang w:bidi="hi-IN" w:eastAsia="zh-CN" w:val="en-IN"/>
+        </w:rPr>
+      </w:pPr>
+      <w:r>
+        <w:rPr>
+          <w:rFonts w:ascii="Droid Sans Mono" w:cs="Lohit Hindi" w:eastAsia="DejaVu Sans" w:hAnsi="Droid Sans Mono"/>
+          <w:i w:val="false"/>
+          <w:iCs w:val="false"/>
+          <w:color w:val="00000A"/>
+          <w:sz w:val="20"/>
+          <w:szCs w:val="20"/>
+          <w:u w:val="none"/>
+          <w:lang w:bidi="hi-IN" w:eastAsia="zh-CN" w:val="en-IN"/>
+        </w:rPr>
+        <w:tab/>
+        <w:t>cout &lt;&lt; num &lt;&lt; endl;</w:t>
+      </w:r>
+    </w:p>
+    <w:p>
+      <w:pPr>
+        <w:pStyle w:val="style17"/>
+        <w:spacing w:after="119" w:before="0"/>
+        <w:contextualSpacing/>
+        <w:rPr>
+          <w:rFonts w:ascii="Adobe Garamond Pro" w:cs="Lohit Hindi" w:eastAsia="DejaVu Sans" w:hAnsi="Adobe Garamond Pro"/>
+          <w:i w:val="false"/>
+          <w:iCs w:val="false"/>
+          <w:color w:val="00000A"/>
+          <w:sz w:val="24"/>
+          <w:szCs w:val="24"/>
+          <w:u w:val="none"/>
+          <w:lang w:bidi="hi-IN" w:eastAsia="zh-CN" w:val="en-IN"/>
+        </w:rPr>
+      </w:pPr>
+      <w:r>
+        <w:rPr>
+          <w:rFonts w:ascii="Adobe Garamond Pro" w:cs="Lohit Hindi" w:eastAsia="DejaVu Sans" w:hAnsi="Adobe Garamond Pro"/>
+          <w:i w:val="false"/>
+          <w:iCs w:val="false"/>
+          <w:color w:val="00000A"/>
+          <w:sz w:val="24"/>
+          <w:szCs w:val="24"/>
+          <w:u w:val="none"/>
+          <w:lang w:bidi="hi-IN" w:eastAsia="zh-CN" w:val="en-IN"/>
+        </w:rPr>
+        <w:t>And we know that if we enter 0x12, it will be treated as 18 (decimal value) and so on.</w:t>
+      </w:r>
+    </w:p>
+    <w:p>
+      <w:pPr>
+        <w:pStyle w:val="style17"/>
+        <w:spacing w:after="119" w:before="0"/>
+        <w:contextualSpacing/>
+        <w:rPr/>
+      </w:pPr>
+      <w:r>
+        <w:rPr/>
+      </w:r>
+    </w:p>
+    <w:p>
+      <w:pPr>
+        <w:pStyle w:val="style17"/>
+        <w:spacing w:after="119" w:before="0"/>
+        <w:contextualSpacing/>
+        <w:rPr>
+          <w:rFonts w:ascii="Adobe Garamond Pro" w:cs="Lohit Hindi" w:eastAsia="DejaVu Sans" w:hAnsi="Adobe Garamond Pro"/>
+          <w:i w:val="false"/>
+          <w:iCs w:val="false"/>
+          <w:color w:val="00000A"/>
+          <w:sz w:val="24"/>
+          <w:szCs w:val="24"/>
+          <w:u w:val="none"/>
+          <w:lang w:bidi="hi-IN" w:eastAsia="zh-CN" w:val="en-IN"/>
+        </w:rPr>
+      </w:pPr>
+      <w:r>
+        <w:rPr>
+          <w:rFonts w:ascii="Adobe Garamond Pro" w:cs="Lohit Hindi" w:eastAsia="DejaVu Sans" w:hAnsi="Adobe Garamond Pro"/>
+          <w:i w:val="false"/>
+          <w:iCs w:val="false"/>
+          <w:color w:val="00000A"/>
+          <w:sz w:val="24"/>
+          <w:szCs w:val="24"/>
+          <w:u w:val="none"/>
+          <w:lang w:bidi="hi-IN" w:eastAsia="zh-CN" w:val="en-IN"/>
+        </w:rPr>
+        <w:t>Floating point output</w:t>
+      </w:r>
+    </w:p>
+    <w:p>
+      <w:pPr>
+        <w:pStyle w:val="style17"/>
+        <w:spacing w:after="119" w:before="0"/>
+        <w:contextualSpacing/>
+        <w:rPr>
+          <w:rFonts w:ascii="Adobe Garamond Pro" w:cs="Lohit Hindi" w:eastAsia="DejaVu Sans" w:hAnsi="Adobe Garamond Pro"/>
+          <w:i w:val="false"/>
+          <w:iCs w:val="false"/>
+          <w:color w:val="00000A"/>
+          <w:sz w:val="24"/>
+          <w:szCs w:val="24"/>
+          <w:u w:val="none"/>
+          <w:lang w:bidi="hi-IN" w:eastAsia="zh-CN" w:val="en-IN"/>
+        </w:rPr>
+      </w:pPr>
+      <w:r>
+        <w:rPr>
+          <w:rFonts w:ascii="Adobe Garamond Pro" w:cs="Lohit Hindi" w:eastAsia="DejaVu Sans" w:hAnsi="Adobe Garamond Pro"/>
+          <w:i w:val="false"/>
+          <w:iCs w:val="false"/>
+          <w:color w:val="00000A"/>
+          <w:sz w:val="24"/>
+          <w:szCs w:val="24"/>
+          <w:u w:val="none"/>
+          <w:lang w:bidi="hi-IN" w:eastAsia="zh-CN" w:val="en-IN"/>
+        </w:rPr>
+        <w:t>By default, there is no stream manipulator set for floating point output. This setting too has a peculiar behavior. The number is printed using 6 digits, and either fixed or scientific notation is chosen to represent the number in best possible way. Assume default is set for below example</w:t>
+      </w:r>
+    </w:p>
+    <w:p>
+      <w:pPr>
+        <w:pStyle w:val="style17"/>
+        <w:shd w:fill="CFE7F5" w:val="clear"/>
+        <w:spacing w:after="119" w:before="0"/>
+        <w:contextualSpacing/>
+        <w:rPr>
+          <w:rFonts w:ascii="Droid Sans Mono" w:cs="Lohit Hindi" w:eastAsia="DejaVu Sans" w:hAnsi="Droid Sans Mono"/>
+          <w:i w:val="false"/>
+          <w:iCs w:val="false"/>
+          <w:color w:val="00000A"/>
+          <w:sz w:val="20"/>
+          <w:szCs w:val="20"/>
+          <w:u w:val="none"/>
+          <w:lang w:bidi="hi-IN" w:eastAsia="zh-CN" w:val="en-IN"/>
+        </w:rPr>
+      </w:pPr>
+      <w:r>
+        <w:rPr>
+          <w:rFonts w:ascii="Adobe Garamond Pro" w:cs="Lohit Hindi" w:eastAsia="DejaVu Sans" w:hAnsi="Adobe Garamond Pro"/>
+          <w:i w:val="false"/>
+          <w:iCs w:val="false"/>
+          <w:color w:val="00000A"/>
+          <w:sz w:val="24"/>
+          <w:szCs w:val="24"/>
+          <w:u w:val="none"/>
+          <w:lang w:bidi="hi-IN" w:eastAsia="zh-CN" w:val="en-IN"/>
+        </w:rPr>
+        <w:tab/>
+      </w:r>
+      <w:r>
+        <w:rPr>
+          <w:rFonts w:ascii="Droid Sans Mono" w:cs="Lohit Hindi" w:eastAsia="DejaVu Sans" w:hAnsi="Droid Sans Mono"/>
+          <w:i w:val="false"/>
+          <w:iCs w:val="false"/>
+          <w:color w:val="00000A"/>
+          <w:sz w:val="20"/>
+          <w:szCs w:val="20"/>
+          <w:u w:val="none"/>
+          <w:lang w:bidi="hi-IN" w:eastAsia="zh-CN" w:val="en-IN"/>
+        </w:rPr>
+        <w:t>cout &lt;&lt; "\t" &lt;&lt; 1.1 &lt;&lt; endl</w:t>
+        <w:tab/>
+        <w:tab/>
+        <w:tab/>
+        <w:t>// 1.1</w:t>
+      </w:r>
+    </w:p>
+    <w:p>
+      <w:pPr>
+        <w:pStyle w:val="style17"/>
+        <w:shd w:fill="CFE7F5" w:val="clear"/>
+        <w:spacing w:after="119" w:before="0"/>
+        <w:contextualSpacing/>
+        <w:rPr>
+          <w:rFonts w:ascii="Droid Sans Mono" w:cs="Lohit Hindi" w:eastAsia="DejaVu Sans" w:hAnsi="Droid Sans Mono"/>
+          <w:i w:val="false"/>
+          <w:iCs w:val="false"/>
+          <w:color w:val="00000A"/>
+          <w:sz w:val="20"/>
+          <w:szCs w:val="20"/>
+          <w:u w:val="none"/>
+          <w:lang w:bidi="hi-IN" w:eastAsia="zh-CN" w:val="en-IN"/>
+        </w:rPr>
+      </w:pPr>
+      <w:r>
+        <w:rPr>
+          <w:rFonts w:ascii="Droid Sans Mono" w:cs="Lohit Hindi" w:eastAsia="DejaVu Sans" w:hAnsi="Droid Sans Mono"/>
+          <w:i w:val="false"/>
+          <w:iCs w:val="false"/>
+          <w:color w:val="00000A"/>
+          <w:sz w:val="20"/>
+          <w:szCs w:val="20"/>
+          <w:u w:val="none"/>
+          <w:lang w:bidi="hi-IN" w:eastAsia="zh-CN" w:val="en-IN"/>
+        </w:rPr>
+        <w:tab/>
+        <w:t xml:space="preserve">     &lt;&lt; "\t" &lt;&lt; 123.456 &lt;&lt; endl</w:t>
+        <w:tab/>
+        <w:tab/>
+        <w:t>// 123.456</w:t>
+      </w:r>
+    </w:p>
+    <w:p>
+      <w:pPr>
+        <w:pStyle w:val="style17"/>
+        <w:shd w:fill="CFE7F5" w:val="clear"/>
+        <w:spacing w:after="119" w:before="0"/>
+        <w:contextualSpacing/>
+        <w:rPr>
+          <w:rFonts w:ascii="Droid Sans Mono" w:cs="Lohit Hindi" w:eastAsia="DejaVu Sans" w:hAnsi="Droid Sans Mono"/>
+          <w:i w:val="false"/>
+          <w:iCs w:val="false"/>
+          <w:color w:val="00000A"/>
+          <w:sz w:val="20"/>
+          <w:szCs w:val="20"/>
+          <w:u w:val="none"/>
+          <w:lang w:bidi="hi-IN" w:eastAsia="zh-CN" w:val="en-IN"/>
+        </w:rPr>
+      </w:pPr>
+      <w:r>
+        <w:rPr>
+          <w:rFonts w:ascii="Droid Sans Mono" w:cs="Lohit Hindi" w:eastAsia="DejaVu Sans" w:hAnsi="Droid Sans Mono"/>
+          <w:i w:val="false"/>
+          <w:iCs w:val="false"/>
+          <w:color w:val="00000A"/>
+          <w:sz w:val="20"/>
+          <w:szCs w:val="20"/>
+          <w:u w:val="none"/>
+          <w:lang w:bidi="hi-IN" w:eastAsia="zh-CN" w:val="en-IN"/>
+        </w:rPr>
+        <w:tab/>
+        <w:t xml:space="preserve">     &lt;&lt; "\t" &lt;&lt; 1234.5678 &lt;&lt; endl</w:t>
+        <w:tab/>
+        <w:tab/>
+        <w:t>// 1234.57</w:t>
+      </w:r>
+    </w:p>
+    <w:p>
+      <w:pPr>
+        <w:pStyle w:val="style17"/>
+        <w:shd w:fill="CFE7F5" w:val="clear"/>
+        <w:spacing w:after="119" w:before="0"/>
+        <w:contextualSpacing/>
+        <w:rPr>
+          <w:rFonts w:ascii="Droid Sans Mono" w:cs="Lohit Hindi" w:eastAsia="DejaVu Sans" w:hAnsi="Droid Sans Mono"/>
+          <w:i w:val="false"/>
+          <w:iCs w:val="false"/>
+          <w:color w:val="00000A"/>
+          <w:sz w:val="20"/>
+          <w:szCs w:val="20"/>
+          <w:u w:val="none"/>
+          <w:lang w:bidi="hi-IN" w:eastAsia="zh-CN" w:val="en-IN"/>
+        </w:rPr>
+      </w:pPr>
+      <w:r>
+        <w:rPr>
+          <w:rFonts w:ascii="Droid Sans Mono" w:cs="Lohit Hindi" w:eastAsia="DejaVu Sans" w:hAnsi="Droid Sans Mono"/>
+          <w:i w:val="false"/>
+          <w:iCs w:val="false"/>
+          <w:color w:val="00000A"/>
+          <w:sz w:val="20"/>
+          <w:szCs w:val="20"/>
+          <w:u w:val="none"/>
+          <w:lang w:bidi="hi-IN" w:eastAsia="zh-CN" w:val="en-IN"/>
+        </w:rPr>
+        <w:tab/>
+        <w:t xml:space="preserve">     &lt;&lt; "\t" &lt;&lt; 12345678.912 &lt;&lt; endl;</w:t>
+        <w:tab/>
+        <w:t>// 1.23457e+07</w:t>
+      </w:r>
+    </w:p>
+    <w:p>
+      <w:pPr>
+        <w:pStyle w:val="style17"/>
+        <w:spacing w:after="119" w:before="0"/>
+        <w:contextualSpacing/>
+        <w:rPr>
+          <w:rFonts w:ascii="Adobe Garamond Pro" w:cs="Lohit Hindi" w:eastAsia="DejaVu Sans" w:hAnsi="Adobe Garamond Pro"/>
+          <w:i w:val="false"/>
+          <w:iCs w:val="false"/>
+          <w:color w:val="00000A"/>
+          <w:sz w:val="24"/>
+          <w:szCs w:val="24"/>
+          <w:u w:val="none"/>
+          <w:lang w:bidi="hi-IN" w:eastAsia="zh-CN" w:val="en-IN"/>
+        </w:rPr>
+      </w:pPr>
+      <w:r>
+        <w:rPr>
+          <w:rFonts w:ascii="Adobe Garamond Pro" w:cs="Lohit Hindi" w:eastAsia="DejaVu Sans" w:hAnsi="Adobe Garamond Pro"/>
+          <w:i w:val="false"/>
+          <w:iCs w:val="false"/>
+          <w:color w:val="00000A"/>
+          <w:sz w:val="24"/>
+          <w:szCs w:val="24"/>
+          <w:u w:val="none"/>
+          <w:lang w:bidi="hi-IN" w:eastAsia="zh-CN" w:val="en-IN"/>
+        </w:rPr>
+        <w:t>In first 2 cases, numbers can be expressed in 6 or less digits, so it is printed exactly as provided.</w:t>
+      </w:r>
+    </w:p>
+    <w:p>
+      <w:pPr>
+        <w:pStyle w:val="style17"/>
+        <w:spacing w:after="119" w:before="0"/>
+        <w:contextualSpacing/>
+        <w:rPr>
+          <w:rFonts w:ascii="Adobe Garamond Pro" w:cs="Lohit Hindi" w:eastAsia="DejaVu Sans" w:hAnsi="Adobe Garamond Pro"/>
+          <w:i w:val="false"/>
+          <w:iCs w:val="false"/>
+          <w:color w:val="00000A"/>
+          <w:sz w:val="24"/>
+          <w:szCs w:val="24"/>
+          <w:u w:val="none"/>
+          <w:lang w:bidi="hi-IN" w:eastAsia="zh-CN" w:val="en-IN"/>
+        </w:rPr>
+      </w:pPr>
+      <w:r>
+        <w:rPr>
+          <w:rFonts w:ascii="Adobe Garamond Pro" w:cs="Lohit Hindi" w:eastAsia="DejaVu Sans" w:hAnsi="Adobe Garamond Pro"/>
+          <w:i w:val="false"/>
+          <w:iCs w:val="false"/>
+          <w:color w:val="00000A"/>
+          <w:sz w:val="24"/>
+          <w:szCs w:val="24"/>
+          <w:u w:val="none"/>
+          <w:lang w:bidi="hi-IN" w:eastAsia="zh-CN" w:val="en-IN"/>
+        </w:rPr>
+        <w:t>In next case, number has greater than 6 digits, so number is rounded off to 6 digit precision for display.</w:t>
+      </w:r>
+    </w:p>
+    <w:p>
+      <w:pPr>
+        <w:pStyle w:val="style17"/>
+        <w:spacing w:after="119" w:before="0"/>
+        <w:contextualSpacing/>
+        <w:rPr>
+          <w:rFonts w:ascii="Adobe Garamond Pro" w:cs="Lohit Hindi" w:eastAsia="DejaVu Sans" w:hAnsi="Adobe Garamond Pro"/>
+          <w:i w:val="false"/>
+          <w:iCs w:val="false"/>
+          <w:color w:val="00000A"/>
+          <w:sz w:val="24"/>
+          <w:szCs w:val="24"/>
+          <w:u w:val="none"/>
+          <w:lang w:bidi="hi-IN" w:eastAsia="zh-CN" w:val="en-IN"/>
+        </w:rPr>
+      </w:pPr>
+      <w:r>
+        <w:rPr>
+          <w:rFonts w:ascii="Adobe Garamond Pro" w:cs="Lohit Hindi" w:eastAsia="DejaVu Sans" w:hAnsi="Adobe Garamond Pro"/>
+          <w:i w:val="false"/>
+          <w:iCs w:val="false"/>
+          <w:color w:val="00000A"/>
+          <w:sz w:val="24"/>
+          <w:szCs w:val="24"/>
+          <w:u w:val="none"/>
+          <w:lang w:bidi="hi-IN" w:eastAsia="zh-CN" w:val="en-IN"/>
+        </w:rPr>
+        <w:t>In last case, there are more than 6 digits to left of decimal point, hence it is not possible to display the number using 6 digits without scientific notation. If cout had written 12345600, it would still have 8 digits of precision (0s to the left to decimal are significant), and that would be wrong. Hence, it is displayed in scientific format.</w:t>
+      </w:r>
+    </w:p>
+    <w:p>
+      <w:pPr>
+        <w:pStyle w:val="style17"/>
+        <w:spacing w:after="119" w:before="0"/>
+        <w:contextualSpacing/>
+        <w:rPr>
+          <w:i w:val="false"/>
+          <w:iCs w:val="false"/>
+        </w:rPr>
+      </w:pPr>
+      <w:r>
+        <w:rPr>
+          <w:i w:val="false"/>
+          <w:iCs w:val="false"/>
+        </w:rPr>
+      </w:r>
+    </w:p>
+    <w:p>
+      <w:pPr>
+        <w:pStyle w:val="style17"/>
+        <w:spacing w:after="119" w:before="0"/>
+        <w:contextualSpacing/>
+        <w:rPr>
+          <w:rFonts w:ascii="Adobe Garamond Pro" w:cs="Lohit Hindi" w:eastAsia="DejaVu Sans" w:hAnsi="Adobe Garamond Pro"/>
+          <w:i w:val="false"/>
+          <w:iCs w:val="false"/>
+          <w:color w:val="00000A"/>
+          <w:sz w:val="24"/>
+          <w:szCs w:val="24"/>
+          <w:u w:val="none"/>
+          <w:lang w:bidi="hi-IN" w:eastAsia="zh-CN" w:val="en-IN"/>
+        </w:rPr>
+      </w:pPr>
+      <w:r>
+        <w:rPr>
+          <w:rFonts w:ascii="Adobe Garamond Pro" w:cs="Lohit Hindi" w:eastAsia="DejaVu Sans" w:hAnsi="Adobe Garamond Pro"/>
+          <w:i w:val="false"/>
+          <w:iCs w:val="false"/>
+          <w:color w:val="00000A"/>
+          <w:sz w:val="24"/>
+          <w:szCs w:val="24"/>
+          <w:u w:val="none"/>
+          <w:lang w:bidi="hi-IN" w:eastAsia="zh-CN" w:val="en-IN"/>
+        </w:rPr>
+        <w:t>Fixed format</w:t>
+      </w:r>
+    </w:p>
+    <w:p>
+      <w:pPr>
+        <w:pStyle w:val="style17"/>
+        <w:spacing w:after="119" w:before="0"/>
+        <w:contextualSpacing/>
+        <w:rPr>
+          <w:rFonts w:ascii="Adobe Garamond Pro" w:cs="Lohit Hindi" w:eastAsia="DejaVu Sans" w:hAnsi="Adobe Garamond Pro"/>
+          <w:i w:val="false"/>
+          <w:iCs w:val="false"/>
+          <w:color w:val="00000A"/>
+          <w:sz w:val="24"/>
+          <w:szCs w:val="24"/>
+          <w:u w:val="none"/>
+          <w:lang w:bidi="hi-IN" w:eastAsia="zh-CN" w:val="en-IN"/>
+        </w:rPr>
+      </w:pPr>
+      <w:r>
+        <w:rPr>
+          <w:rFonts w:ascii="Adobe Garamond Pro" w:cs="Lohit Hindi" w:eastAsia="DejaVu Sans" w:hAnsi="Adobe Garamond Pro"/>
+          <w:i w:val="false"/>
+          <w:iCs w:val="false"/>
+          <w:color w:val="00000A"/>
+          <w:sz w:val="24"/>
+          <w:szCs w:val="24"/>
+          <w:u w:val="none"/>
+          <w:lang w:bidi="hi-IN" w:eastAsia="zh-CN" w:val="en-IN"/>
+        </w:rPr>
+        <w:t>In fixed format, numbers are displayed with a fixed number of digits after decimal point. By default, this number is 6. Therefore, all floating point numbers have exactly 6 digits after decimal point</w:t>
+      </w:r>
+    </w:p>
+    <w:p>
+      <w:pPr>
+        <w:pStyle w:val="style17"/>
+        <w:shd w:fill="CFE7F5" w:val="clear"/>
+        <w:spacing w:after="119" w:before="0"/>
+        <w:contextualSpacing/>
+        <w:rPr>
+          <w:rFonts w:ascii="Droid Sans Mono" w:cs="Lohit Hindi" w:eastAsia="DejaVu Sans" w:hAnsi="Droid Sans Mono"/>
+          <w:i w:val="false"/>
+          <w:iCs w:val="false"/>
+          <w:color w:val="00000A"/>
+          <w:sz w:val="20"/>
+          <w:szCs w:val="20"/>
+          <w:u w:val="none"/>
+          <w:lang w:bidi="hi-IN" w:eastAsia="zh-CN" w:val="en-IN"/>
+        </w:rPr>
+      </w:pPr>
+      <w:r>
+        <w:rPr>
+          <w:rFonts w:ascii="Adobe Garamond Pro" w:cs="Lohit Hindi" w:eastAsia="DejaVu Sans" w:hAnsi="Adobe Garamond Pro"/>
+          <w:i w:val="false"/>
+          <w:iCs w:val="false"/>
+          <w:color w:val="00000A"/>
+          <w:sz w:val="24"/>
+          <w:szCs w:val="24"/>
+          <w:u w:val="none"/>
+          <w:lang w:bidi="hi-IN" w:eastAsia="zh-CN" w:val="en-IN"/>
+        </w:rPr>
+        <w:tab/>
+      </w:r>
+      <w:r>
+        <w:rPr>
+          <w:rFonts w:ascii="Droid Sans Mono" w:cs="Lohit Hindi" w:eastAsia="DejaVu Sans" w:hAnsi="Droid Sans Mono"/>
+          <w:i w:val="false"/>
+          <w:iCs w:val="false"/>
+          <w:color w:val="00000A"/>
+          <w:sz w:val="20"/>
+          <w:szCs w:val="20"/>
+          <w:u w:val="none"/>
+          <w:lang w:bidi="hi-IN" w:eastAsia="zh-CN" w:val="en-IN"/>
+        </w:rPr>
+        <w:t>cout &lt;&lt; "\t" &lt;&lt; 1.0 &lt;&lt; endl</w:t>
+        <w:tab/>
+        <w:tab/>
+        <w:tab/>
+        <w:t>// 1.000000</w:t>
+      </w:r>
+    </w:p>
+    <w:p>
+      <w:pPr>
+        <w:pStyle w:val="style17"/>
+        <w:shd w:fill="CFE7F5" w:val="clear"/>
+        <w:spacing w:after="119" w:before="0"/>
+        <w:contextualSpacing/>
+        <w:rPr>
+          <w:rFonts w:ascii="Droid Sans Mono" w:cs="Lohit Hindi" w:eastAsia="DejaVu Sans" w:hAnsi="Droid Sans Mono"/>
+          <w:i w:val="false"/>
+          <w:iCs w:val="false"/>
+          <w:color w:val="00000A"/>
+          <w:sz w:val="20"/>
+          <w:szCs w:val="20"/>
+          <w:u w:val="none"/>
+          <w:lang w:bidi="hi-IN" w:eastAsia="zh-CN" w:val="en-IN"/>
+        </w:rPr>
+      </w:pPr>
+      <w:r>
+        <w:rPr>
+          <w:rFonts w:ascii="Droid Sans Mono" w:cs="Lohit Hindi" w:eastAsia="DejaVu Sans" w:hAnsi="Droid Sans Mono"/>
+          <w:i w:val="false"/>
+          <w:iCs w:val="false"/>
+          <w:color w:val="00000A"/>
+          <w:sz w:val="20"/>
+          <w:szCs w:val="20"/>
+          <w:u w:val="none"/>
+          <w:lang w:bidi="hi-IN" w:eastAsia="zh-CN" w:val="en-IN"/>
+        </w:rPr>
+        <w:tab/>
+        <w:t xml:space="preserve">     &lt;&lt; "\t" &lt;&lt; 1.23 &lt;&lt; endl</w:t>
+        <w:tab/>
+        <w:tab/>
+        <w:tab/>
+        <w:t>// 1.230000</w:t>
+      </w:r>
+    </w:p>
+    <w:p>
+      <w:pPr>
+        <w:pStyle w:val="style17"/>
+        <w:shd w:fill="CFE7F5" w:val="clear"/>
+        <w:spacing w:after="119" w:before="0"/>
+        <w:contextualSpacing/>
+        <w:rPr>
+          <w:rFonts w:ascii="Droid Sans Mono" w:cs="Lohit Hindi" w:eastAsia="DejaVu Sans" w:hAnsi="Droid Sans Mono"/>
+          <w:i w:val="false"/>
+          <w:iCs w:val="false"/>
+          <w:color w:val="00000A"/>
+          <w:sz w:val="20"/>
+          <w:szCs w:val="20"/>
+          <w:u w:val="none"/>
+          <w:lang w:bidi="hi-IN" w:eastAsia="zh-CN" w:val="en-IN"/>
+        </w:rPr>
+      </w:pPr>
+      <w:r>
+        <w:rPr>
+          <w:rFonts w:ascii="Droid Sans Mono" w:cs="Lohit Hindi" w:eastAsia="DejaVu Sans" w:hAnsi="Droid Sans Mono"/>
+          <w:i w:val="false"/>
+          <w:iCs w:val="false"/>
+          <w:color w:val="00000A"/>
+          <w:sz w:val="20"/>
+          <w:szCs w:val="20"/>
+          <w:u w:val="none"/>
+          <w:lang w:bidi="hi-IN" w:eastAsia="zh-CN" w:val="en-IN"/>
+        </w:rPr>
+        <w:tab/>
+        <w:t xml:space="preserve">     &lt;&lt; "\t" &lt;&lt; 123.456 &lt;&lt; endl</w:t>
+        <w:tab/>
+        <w:tab/>
+        <w:t>// 123.456000</w:t>
+      </w:r>
+    </w:p>
+    <w:p>
+      <w:pPr>
+        <w:pStyle w:val="style17"/>
+        <w:shd w:fill="CFE7F5" w:val="clear"/>
+        <w:spacing w:after="119" w:before="0"/>
+        <w:contextualSpacing/>
+        <w:rPr>
+          <w:rFonts w:ascii="Droid Sans Mono" w:cs="Lohit Hindi" w:eastAsia="DejaVu Sans" w:hAnsi="Droid Sans Mono"/>
+          <w:i w:val="false"/>
+          <w:iCs w:val="false"/>
+          <w:color w:val="00000A"/>
+          <w:sz w:val="20"/>
+          <w:szCs w:val="20"/>
+          <w:u w:val="none"/>
+          <w:lang w:bidi="hi-IN" w:eastAsia="zh-CN" w:val="en-IN"/>
+        </w:rPr>
+      </w:pPr>
+      <w:r>
+        <w:rPr>
+          <w:rFonts w:ascii="Droid Sans Mono" w:cs="Lohit Hindi" w:eastAsia="DejaVu Sans" w:hAnsi="Droid Sans Mono"/>
+          <w:i w:val="false"/>
+          <w:iCs w:val="false"/>
+          <w:color w:val="00000A"/>
+          <w:sz w:val="20"/>
+          <w:szCs w:val="20"/>
+          <w:u w:val="none"/>
+          <w:lang w:bidi="hi-IN" w:eastAsia="zh-CN" w:val="en-IN"/>
+        </w:rPr>
+        <w:tab/>
+        <w:t xml:space="preserve">     &lt;&lt; "\t" &lt;&lt; 1234.5678 &lt;&lt; endl</w:t>
+        <w:tab/>
+        <w:tab/>
+        <w:t>// 1234.567800</w:t>
+      </w:r>
+    </w:p>
+    <w:p>
+      <w:pPr>
+        <w:pStyle w:val="style17"/>
+        <w:shd w:fill="CFE7F5" w:val="clear"/>
+        <w:spacing w:after="119" w:before="0"/>
+        <w:contextualSpacing/>
+        <w:rPr>
+          <w:rFonts w:ascii="Droid Sans Mono" w:cs="Lohit Hindi" w:eastAsia="DejaVu Sans" w:hAnsi="Droid Sans Mono"/>
+          <w:i w:val="false"/>
+          <w:iCs w:val="false"/>
+          <w:color w:val="00000A"/>
+          <w:sz w:val="20"/>
+          <w:szCs w:val="20"/>
+          <w:u w:val="none"/>
+          <w:lang w:bidi="hi-IN" w:eastAsia="zh-CN" w:val="en-IN"/>
+        </w:rPr>
+      </w:pPr>
+      <w:r>
+        <w:rPr>
+          <w:rFonts w:ascii="Droid Sans Mono" w:cs="Lohit Hindi" w:eastAsia="DejaVu Sans" w:hAnsi="Droid Sans Mono"/>
+          <w:i w:val="false"/>
+          <w:iCs w:val="false"/>
+          <w:color w:val="00000A"/>
+          <w:sz w:val="20"/>
+          <w:szCs w:val="20"/>
+          <w:u w:val="none"/>
+          <w:lang w:bidi="hi-IN" w:eastAsia="zh-CN" w:val="en-IN"/>
+        </w:rPr>
+        <w:tab/>
+        <w:t xml:space="preserve">     &lt;&lt; "\t" &lt;&lt; 12345678.912 &lt;&lt; endl;</w:t>
+        <w:tab/>
+        <w:t>// 12345678.912000</w:t>
+      </w:r>
+    </w:p>
+    <w:p>
+      <w:pPr>
+        <w:pStyle w:val="style17"/>
+        <w:spacing w:after="119" w:before="0"/>
+        <w:contextualSpacing/>
+        <w:rPr>
+          <w:rFonts w:ascii="Adobe Garamond Pro" w:cs="Lohit Hindi" w:eastAsia="DejaVu Sans" w:hAnsi="Adobe Garamond Pro"/>
+          <w:i w:val="false"/>
+          <w:iCs w:val="false"/>
+          <w:color w:val="00000A"/>
+          <w:sz w:val="24"/>
+          <w:szCs w:val="24"/>
+          <w:u w:val="none"/>
+          <w:lang w:bidi="hi-IN" w:eastAsia="zh-CN" w:val="en-IN"/>
+        </w:rPr>
+      </w:pPr>
+      <w:r>
+        <w:rPr>
+          <w:rFonts w:ascii="Droid Sans Mono" w:cs="Lohit Hindi" w:eastAsia="DejaVu Sans" w:hAnsi="Droid Sans Mono"/>
+          <w:i w:val="false"/>
+          <w:iCs w:val="false"/>
+          <w:color w:val="00000A"/>
+          <w:sz w:val="20"/>
+          <w:szCs w:val="20"/>
+          <w:u w:val="none"/>
+          <w:lang w:bidi="hi-IN" w:eastAsia="zh-CN" w:val="en-IN"/>
+        </w:rPr>
+        <w:t>N</w:t>
+      </w:r>
+      <w:r>
+        <w:rPr>
+          <w:rFonts w:ascii="Adobe Garamond Pro" w:cs="Lohit Hindi" w:eastAsia="DejaVu Sans" w:hAnsi="Adobe Garamond Pro"/>
+          <w:i w:val="false"/>
+          <w:iCs w:val="false"/>
+          <w:color w:val="00000A"/>
+          <w:sz w:val="24"/>
+          <w:szCs w:val="24"/>
+          <w:u w:val="none"/>
+          <w:lang w:bidi="hi-IN" w:eastAsia="zh-CN" w:val="en-IN"/>
+        </w:rPr>
+        <w:t>umber of digits after decimal point may be changed. More on this later.</w:t>
+      </w:r>
+    </w:p>
+    <w:p>
+      <w:pPr>
+        <w:pStyle w:val="style17"/>
+        <w:spacing w:after="119" w:before="0"/>
+        <w:contextualSpacing/>
+        <w:rPr>
+          <w:rFonts w:ascii="Droid Sans Mono" w:cs="Lohit Hindi" w:eastAsia="DejaVu Sans" w:hAnsi="Droid Sans Mono"/>
+          <w:i w:val="false"/>
+          <w:iCs w:val="false"/>
+          <w:color w:val="00000A"/>
+          <w:sz w:val="20"/>
+          <w:szCs w:val="20"/>
+          <w:u w:val="none"/>
+          <w:lang w:bidi="hi-IN" w:eastAsia="zh-CN" w:val="en-IN"/>
+        </w:rPr>
+      </w:pPr>
+      <w:r>
+        <w:rPr>
+          <w:rFonts w:ascii="Droid Sans Mono" w:cs="Lohit Hindi" w:eastAsia="DejaVu Sans" w:hAnsi="Droid Sans Mono"/>
+          <w:i w:val="false"/>
+          <w:iCs w:val="false"/>
+          <w:color w:val="00000A"/>
+          <w:sz w:val="20"/>
+          <w:szCs w:val="20"/>
+          <w:u w:val="none"/>
+          <w:lang w:bidi="hi-IN" w:eastAsia="zh-CN" w:val="en-IN"/>
+        </w:rPr>
+      </w:r>
+    </w:p>
+    <w:p>
+      <w:pPr>
+        <w:pStyle w:val="style17"/>
+        <w:spacing w:after="119" w:before="0"/>
+        <w:contextualSpacing/>
+        <w:rPr>
+          <w:rFonts w:ascii="Adobe Garamond Pro" w:cs="Lohit Hindi" w:eastAsia="DejaVu Sans" w:hAnsi="Adobe Garamond Pro"/>
+          <w:i w:val="false"/>
+          <w:iCs w:val="false"/>
+          <w:color w:val="00000A"/>
+          <w:sz w:val="24"/>
+          <w:szCs w:val="24"/>
+          <w:u w:val="none"/>
+          <w:lang w:bidi="hi-IN" w:eastAsia="zh-CN" w:val="en-IN"/>
+        </w:rPr>
+      </w:pPr>
+      <w:r>
+        <w:rPr>
+          <w:rFonts w:ascii="Adobe Garamond Pro" w:cs="Lohit Hindi" w:eastAsia="DejaVu Sans" w:hAnsi="Adobe Garamond Pro"/>
+          <w:i w:val="false"/>
+          <w:iCs w:val="false"/>
+          <w:color w:val="00000A"/>
+          <w:sz w:val="24"/>
+          <w:szCs w:val="24"/>
+          <w:u w:val="none"/>
+          <w:lang w:bidi="hi-IN" w:eastAsia="zh-CN" w:val="en-IN"/>
+        </w:rPr>
+        <w:t>Scientific format</w:t>
+      </w:r>
+    </w:p>
+    <w:p>
+      <w:pPr>
+        <w:pStyle w:val="style17"/>
+        <w:shd w:fill="CFE7F5" w:val="clear"/>
+        <w:spacing w:after="119" w:before="0"/>
+        <w:contextualSpacing/>
+        <w:rPr>
+          <w:rFonts w:ascii="Droid Sans Mono" w:cs="Lohit Hindi" w:eastAsia="DejaVu Sans" w:hAnsi="Droid Sans Mono"/>
+          <w:i w:val="false"/>
+          <w:iCs w:val="false"/>
+          <w:color w:val="00000A"/>
+          <w:sz w:val="20"/>
+          <w:szCs w:val="20"/>
+          <w:u w:val="none"/>
+          <w:lang w:bidi="hi-IN" w:eastAsia="zh-CN" w:val="en-IN"/>
+        </w:rPr>
+      </w:pPr>
+      <w:r>
+        <w:rPr>
+          <w:rFonts w:ascii="Adobe Garamond Pro" w:cs="Lohit Hindi" w:eastAsia="DejaVu Sans" w:hAnsi="Adobe Garamond Pro"/>
+          <w:i w:val="false"/>
+          <w:iCs w:val="false"/>
+          <w:color w:val="00000A"/>
+          <w:sz w:val="24"/>
+          <w:szCs w:val="24"/>
+          <w:u w:val="none"/>
+          <w:lang w:bidi="hi-IN" w:eastAsia="zh-CN" w:val="en-IN"/>
+        </w:rPr>
+        <w:tab/>
+      </w:r>
+      <w:r>
+        <w:rPr>
+          <w:rFonts w:ascii="Droid Sans Mono" w:cs="Lohit Hindi" w:eastAsia="DejaVu Sans" w:hAnsi="Droid Sans Mono"/>
+          <w:i w:val="false"/>
+          <w:iCs w:val="false"/>
+          <w:color w:val="00000A"/>
+          <w:sz w:val="20"/>
+          <w:szCs w:val="20"/>
+          <w:u w:val="none"/>
+          <w:lang w:bidi="hi-IN" w:eastAsia="zh-CN" w:val="en-IN"/>
+        </w:rPr>
+        <w:t>cout &lt;&lt; "\t" &lt;&lt; 1.0 &lt;&lt; endl</w:t>
+        <w:tab/>
+        <w:tab/>
+        <w:tab/>
+        <w:t>// 1.000000e+00</w:t>
+      </w:r>
+    </w:p>
+    <w:p>
+      <w:pPr>
+        <w:pStyle w:val="style17"/>
+        <w:shd w:fill="CFE7F5" w:val="clear"/>
+        <w:spacing w:after="119" w:before="0"/>
+        <w:contextualSpacing/>
+        <w:rPr>
+          <w:rFonts w:ascii="Droid Sans Mono" w:cs="Lohit Hindi" w:eastAsia="DejaVu Sans" w:hAnsi="Droid Sans Mono"/>
+          <w:i w:val="false"/>
+          <w:iCs w:val="false"/>
+          <w:color w:val="00000A"/>
+          <w:sz w:val="20"/>
+          <w:szCs w:val="20"/>
+          <w:u w:val="none"/>
+          <w:lang w:bidi="hi-IN" w:eastAsia="zh-CN" w:val="en-IN"/>
+        </w:rPr>
+      </w:pPr>
+      <w:r>
+        <w:rPr>
+          <w:rFonts w:ascii="Droid Sans Mono" w:cs="Lohit Hindi" w:eastAsia="DejaVu Sans" w:hAnsi="Droid Sans Mono"/>
+          <w:i w:val="false"/>
+          <w:iCs w:val="false"/>
+          <w:color w:val="00000A"/>
+          <w:sz w:val="20"/>
+          <w:szCs w:val="20"/>
+          <w:u w:val="none"/>
+          <w:lang w:bidi="hi-IN" w:eastAsia="zh-CN" w:val="en-IN"/>
+        </w:rPr>
+        <w:tab/>
+        <w:t xml:space="preserve">     &lt;&lt; "\t" &lt;&lt; 1.23 &lt;&lt; endl</w:t>
+        <w:tab/>
+        <w:tab/>
+        <w:tab/>
+        <w:t>// 1.230000e+00</w:t>
+      </w:r>
+    </w:p>
+    <w:p>
+      <w:pPr>
+        <w:pStyle w:val="style17"/>
+        <w:shd w:fill="CFE7F5" w:val="clear"/>
+        <w:spacing w:after="119" w:before="0"/>
+        <w:contextualSpacing/>
+        <w:rPr>
+          <w:rFonts w:ascii="Droid Sans Mono" w:cs="Lohit Hindi" w:eastAsia="DejaVu Sans" w:hAnsi="Droid Sans Mono"/>
+          <w:i w:val="false"/>
+          <w:iCs w:val="false"/>
+          <w:color w:val="00000A"/>
+          <w:sz w:val="20"/>
+          <w:szCs w:val="20"/>
+          <w:u w:val="none"/>
+          <w:lang w:bidi="hi-IN" w:eastAsia="zh-CN" w:val="en-IN"/>
+        </w:rPr>
+      </w:pPr>
+      <w:r>
+        <w:rPr>
+          <w:rFonts w:ascii="Droid Sans Mono" w:cs="Lohit Hindi" w:eastAsia="DejaVu Sans" w:hAnsi="Droid Sans Mono"/>
+          <w:i w:val="false"/>
+          <w:iCs w:val="false"/>
+          <w:color w:val="00000A"/>
+          <w:sz w:val="20"/>
+          <w:szCs w:val="20"/>
+          <w:u w:val="none"/>
+          <w:lang w:bidi="hi-IN" w:eastAsia="zh-CN" w:val="en-IN"/>
+        </w:rPr>
+        <w:tab/>
+        <w:t xml:space="preserve">     &lt;&lt; "\t" &lt;&lt; 123.456 &lt;&lt; endl</w:t>
+        <w:tab/>
+        <w:tab/>
+        <w:t>// 1.234560e+02</w:t>
+      </w:r>
+    </w:p>
+    <w:p>
+      <w:pPr>
+        <w:pStyle w:val="style17"/>
+        <w:shd w:fill="CFE7F5" w:val="clear"/>
+        <w:spacing w:after="119" w:before="0"/>
+        <w:contextualSpacing/>
+        <w:rPr>
+          <w:rFonts w:ascii="Droid Sans Mono" w:cs="Lohit Hindi" w:eastAsia="DejaVu Sans" w:hAnsi="Droid Sans Mono"/>
+          <w:i w:val="false"/>
+          <w:iCs w:val="false"/>
+          <w:color w:val="00000A"/>
+          <w:sz w:val="20"/>
+          <w:szCs w:val="20"/>
+          <w:u w:val="none"/>
+          <w:lang w:bidi="hi-IN" w:eastAsia="zh-CN" w:val="en-IN"/>
+        </w:rPr>
+      </w:pPr>
+      <w:r>
+        <w:rPr>
+          <w:rFonts w:ascii="Droid Sans Mono" w:cs="Lohit Hindi" w:eastAsia="DejaVu Sans" w:hAnsi="Droid Sans Mono"/>
+          <w:i w:val="false"/>
+          <w:iCs w:val="false"/>
+          <w:color w:val="00000A"/>
+          <w:sz w:val="20"/>
+          <w:szCs w:val="20"/>
+          <w:u w:val="none"/>
+          <w:lang w:bidi="hi-IN" w:eastAsia="zh-CN" w:val="en-IN"/>
+        </w:rPr>
+        <w:tab/>
+        <w:t xml:space="preserve">     &lt;&lt; "\t" &lt;&lt; 1234.5678 &lt;&lt; endl</w:t>
+        <w:tab/>
+        <w:tab/>
+        <w:t>// 1.234568e+03</w:t>
+      </w:r>
+    </w:p>
+    <w:p>
+      <w:pPr>
+        <w:pStyle w:val="style17"/>
+        <w:shd w:fill="CFE7F5" w:val="clear"/>
+        <w:spacing w:after="119" w:before="0"/>
+        <w:contextualSpacing/>
+        <w:rPr>
+          <w:rFonts w:ascii="Droid Sans Mono" w:cs="Lohit Hindi" w:eastAsia="DejaVu Sans" w:hAnsi="Droid Sans Mono"/>
+          <w:i w:val="false"/>
+          <w:iCs w:val="false"/>
+          <w:color w:val="00000A"/>
+          <w:sz w:val="20"/>
+          <w:szCs w:val="20"/>
+          <w:u w:val="none"/>
+          <w:lang w:bidi="hi-IN" w:eastAsia="zh-CN" w:val="en-IN"/>
+        </w:rPr>
+      </w:pPr>
+      <w:r>
+        <w:rPr>
+          <w:rFonts w:ascii="Droid Sans Mono" w:cs="Lohit Hindi" w:eastAsia="DejaVu Sans" w:hAnsi="Droid Sans Mono"/>
+          <w:i w:val="false"/>
+          <w:iCs w:val="false"/>
+          <w:color w:val="00000A"/>
+          <w:sz w:val="20"/>
+          <w:szCs w:val="20"/>
+          <w:u w:val="none"/>
+          <w:lang w:bidi="hi-IN" w:eastAsia="zh-CN" w:val="en-IN"/>
+        </w:rPr>
+        <w:tab/>
+        <w:t xml:space="preserve">     &lt;&lt; "\t" &lt;&lt; 12345678.912 &lt;&lt; endl;</w:t>
+        <w:tab/>
+        <w:t>// 1.234567e+07</w:t>
+      </w:r>
+    </w:p>
+    <w:p>
+      <w:pPr>
+        <w:pStyle w:val="style17"/>
+        <w:spacing w:after="119" w:before="0"/>
+        <w:contextualSpacing/>
+        <w:rPr>
+          <w:rFonts w:ascii="Adobe Garamond Pro" w:cs="Lohit Hindi" w:eastAsia="DejaVu Sans" w:hAnsi="Adobe Garamond Pro"/>
+          <w:i w:val="false"/>
+          <w:iCs w:val="false"/>
+          <w:color w:val="00000A"/>
+          <w:sz w:val="24"/>
+          <w:szCs w:val="24"/>
+          <w:u w:val="none"/>
+          <w:lang w:bidi="hi-IN" w:eastAsia="zh-CN" w:val="en-IN"/>
+        </w:rPr>
+      </w:pPr>
+      <w:r>
+        <w:rPr>
+          <w:rFonts w:ascii="Adobe Garamond Pro" w:cs="Lohit Hindi" w:eastAsia="DejaVu Sans" w:hAnsi="Adobe Garamond Pro"/>
+          <w:i w:val="false"/>
+          <w:iCs w:val="false"/>
+          <w:color w:val="00000A"/>
+          <w:sz w:val="24"/>
+          <w:szCs w:val="24"/>
+          <w:u w:val="none"/>
+          <w:lang w:bidi="hi-IN" w:eastAsia="zh-CN" w:val="en-IN"/>
+        </w:rPr>
+        <w:t>Fixed number of digits after decimal point. This can be changed.</w:t>
+      </w:r>
+    </w:p>
+    <w:p>
+      <w:pPr>
+        <w:pStyle w:val="style17"/>
+        <w:spacing w:after="119" w:before="0"/>
+        <w:contextualSpacing/>
+        <w:rPr>
+          <w:rFonts w:ascii="Droid Sans Mono" w:cs="Lohit Hindi" w:eastAsia="DejaVu Sans" w:hAnsi="Droid Sans Mono"/>
+          <w:i w:val="false"/>
+          <w:iCs w:val="false"/>
+          <w:color w:val="00000A"/>
+          <w:sz w:val="20"/>
+          <w:szCs w:val="20"/>
+          <w:u w:val="none"/>
+          <w:lang w:bidi="hi-IN" w:eastAsia="zh-CN" w:val="en-IN"/>
+        </w:rPr>
+      </w:pPr>
+      <w:r>
+        <w:rPr>
+          <w:rFonts w:ascii="Droid Sans Mono" w:cs="Lohit Hindi" w:eastAsia="DejaVu Sans" w:hAnsi="Droid Sans Mono"/>
+          <w:i w:val="false"/>
+          <w:iCs w:val="false"/>
+          <w:color w:val="00000A"/>
+          <w:sz w:val="20"/>
+          <w:szCs w:val="20"/>
+          <w:u w:val="none"/>
+          <w:lang w:bidi="hi-IN" w:eastAsia="zh-CN" w:val="en-IN"/>
+        </w:rPr>
+      </w:r>
+    </w:p>
+    <w:p>
+      <w:pPr>
+        <w:pStyle w:val="style17"/>
+        <w:spacing w:after="119" w:before="0"/>
+        <w:contextualSpacing/>
+        <w:rPr>
+          <w:rFonts w:ascii="Adobe Garamond Pro" w:cs="Lohit Hindi" w:eastAsia="DejaVu Sans" w:hAnsi="Adobe Garamond Pro"/>
+          <w:i w:val="false"/>
+          <w:iCs w:val="false"/>
+          <w:color w:val="00000A"/>
+          <w:sz w:val="24"/>
+          <w:szCs w:val="24"/>
+          <w:u w:val="none"/>
+          <w:lang w:bidi="hi-IN" w:eastAsia="zh-CN" w:val="en-IN"/>
+        </w:rPr>
+      </w:pPr>
+      <w:r>
+        <w:rPr>
+          <w:rFonts w:ascii="Adobe Garamond Pro" w:cs="Lohit Hindi" w:eastAsia="DejaVu Sans" w:hAnsi="Adobe Garamond Pro"/>
+          <w:i w:val="false"/>
+          <w:iCs w:val="false"/>
+          <w:color w:val="00000A"/>
+          <w:sz w:val="24"/>
+          <w:szCs w:val="24"/>
+          <w:u w:val="none"/>
+          <w:lang w:bidi="hi-IN" w:eastAsia="zh-CN" w:val="en-IN"/>
+        </w:rPr>
+        <w:t xml:space="preserve">Default precision is 6 for all 3 formats above. It can be changed by using </w:t>
+      </w:r>
+      <w:r>
+        <w:rPr>
+          <w:rFonts w:ascii="Adobe Garamond Pro" w:cs="Lohit Hindi" w:eastAsia="DejaVu Sans" w:hAnsi="Adobe Garamond Pro"/>
+          <w:i/>
+          <w:iCs/>
+          <w:color w:val="00000A"/>
+          <w:sz w:val="24"/>
+          <w:szCs w:val="24"/>
+          <w:u w:val="none"/>
+          <w:lang w:bidi="hi-IN" w:eastAsia="zh-CN" w:val="en-IN"/>
+        </w:rPr>
+        <w:t>setprecision()</w:t>
+      </w:r>
+      <w:r>
+        <w:rPr>
+          <w:rFonts w:ascii="Adobe Garamond Pro" w:cs="Lohit Hindi" w:eastAsia="DejaVu Sans" w:hAnsi="Adobe Garamond Pro"/>
+          <w:i w:val="false"/>
+          <w:iCs w:val="false"/>
+          <w:color w:val="00000A"/>
+          <w:sz w:val="24"/>
+          <w:szCs w:val="24"/>
+          <w:u w:val="none"/>
+          <w:lang w:bidi="hi-IN" w:eastAsia="zh-CN" w:val="en-IN"/>
+        </w:rPr>
+        <w:t xml:space="preserve"> method.</w:t>
+      </w:r>
+    </w:p>
+    <w:p>
+      <w:pPr>
+        <w:pStyle w:val="style17"/>
+        <w:spacing w:after="119" w:before="0"/>
+        <w:contextualSpacing/>
+        <w:rPr>
+          <w:rFonts w:ascii="Adobe Garamond Pro" w:cs="Lohit Hindi" w:eastAsia="DejaVu Sans" w:hAnsi="Adobe Garamond Pro"/>
+          <w:i w:val="false"/>
+          <w:iCs w:val="false"/>
+          <w:color w:val="00000A"/>
+          <w:sz w:val="24"/>
+          <w:szCs w:val="24"/>
+          <w:u w:val="none"/>
+          <w:lang w:bidi="hi-IN" w:eastAsia="zh-CN" w:val="en-IN"/>
+        </w:rPr>
+      </w:pPr>
+      <w:r>
+        <w:rPr>
+          <w:rFonts w:ascii="Adobe Garamond Pro" w:cs="Lohit Hindi" w:eastAsia="DejaVu Sans" w:hAnsi="Adobe Garamond Pro"/>
+          <w:i w:val="false"/>
+          <w:iCs w:val="false"/>
+          <w:color w:val="00000A"/>
+          <w:sz w:val="24"/>
+          <w:szCs w:val="24"/>
+          <w:u w:val="none"/>
+          <w:lang w:bidi="hi-IN" w:eastAsia="zh-CN" w:val="en-IN"/>
+        </w:rPr>
+        <w:t xml:space="preserve">With C++11, we also have a </w:t>
+      </w:r>
+      <w:r>
+        <w:rPr>
+          <w:rFonts w:ascii="Adobe Garamond Pro" w:cs="Lohit Hindi" w:eastAsia="DejaVu Sans" w:hAnsi="Adobe Garamond Pro"/>
+          <w:i/>
+          <w:iCs/>
+          <w:color w:val="00000A"/>
+          <w:sz w:val="24"/>
+          <w:szCs w:val="24"/>
+          <w:u w:val="none"/>
+          <w:lang w:bidi="hi-IN" w:eastAsia="zh-CN" w:val="en-IN"/>
+        </w:rPr>
+        <w:t>defaultfloat</w:t>
+      </w:r>
+      <w:r>
+        <w:rPr>
+          <w:rFonts w:ascii="Adobe Garamond Pro" w:cs="Lohit Hindi" w:eastAsia="DejaVu Sans" w:hAnsi="Adobe Garamond Pro"/>
+          <w:i w:val="false"/>
+          <w:iCs w:val="false"/>
+          <w:color w:val="00000A"/>
+          <w:sz w:val="24"/>
+          <w:szCs w:val="24"/>
+          <w:u w:val="none"/>
+          <w:lang w:bidi="hi-IN" w:eastAsia="zh-CN" w:val="en-IN"/>
+        </w:rPr>
+        <w:t xml:space="preserve"> manipulator. It has the same effect as </w:t>
+      </w:r>
+      <w:r>
+        <w:rPr>
+          <w:rFonts w:ascii="Adobe Garamond Pro" w:cs="Lohit Hindi" w:eastAsia="DejaVu Sans" w:hAnsi="Adobe Garamond Pro"/>
+          <w:i/>
+          <w:iCs/>
+          <w:color w:val="00000A"/>
+          <w:sz w:val="24"/>
+          <w:szCs w:val="24"/>
+          <w:u w:val="none"/>
+          <w:lang w:bidi="hi-IN" w:eastAsia="zh-CN" w:val="en-IN"/>
+        </w:rPr>
+        <w:t>cout.unsetf(ios_base::floatfield)</w:t>
+      </w:r>
+      <w:r>
+        <w:rPr>
+          <w:rFonts w:ascii="Adobe Garamond Pro" w:cs="Lohit Hindi" w:eastAsia="DejaVu Sans" w:hAnsi="Adobe Garamond Pro"/>
+          <w:i w:val="false"/>
+          <w:iCs w:val="false"/>
+          <w:color w:val="00000A"/>
+          <w:sz w:val="24"/>
+          <w:szCs w:val="24"/>
+          <w:u w:val="none"/>
+          <w:lang w:bidi="hi-IN" w:eastAsia="zh-CN" w:val="en-IN"/>
+        </w:rPr>
+        <w:t xml:space="preserve">, which removes both fixed and scientific flags from </w:t>
+      </w:r>
+      <w:r>
+        <w:rPr>
+          <w:rFonts w:ascii="Adobe Garamond Pro" w:cs="Lohit Hindi" w:eastAsia="DejaVu Sans" w:hAnsi="Adobe Garamond Pro"/>
+          <w:i/>
+          <w:iCs/>
+          <w:color w:val="00000A"/>
+          <w:sz w:val="24"/>
+          <w:szCs w:val="24"/>
+          <w:u w:val="none"/>
+          <w:lang w:bidi="hi-IN" w:eastAsia="zh-CN" w:val="en-IN"/>
+        </w:rPr>
+        <w:t xml:space="preserve">fmtflags </w:t>
+      </w:r>
+      <w:r>
+        <w:rPr>
+          <w:rFonts w:ascii="Adobe Garamond Pro" w:cs="Lohit Hindi" w:eastAsia="DejaVu Sans" w:hAnsi="Adobe Garamond Pro"/>
+          <w:i w:val="false"/>
+          <w:iCs w:val="false"/>
+          <w:color w:val="00000A"/>
+          <w:sz w:val="24"/>
+          <w:szCs w:val="24"/>
+          <w:u w:val="none"/>
+          <w:lang w:bidi="hi-IN" w:eastAsia="zh-CN" w:val="en-IN"/>
+        </w:rPr>
+        <w:t xml:space="preserve">(format flags). </w:t>
+      </w:r>
+    </w:p>
+    <w:p>
+      <w:pPr>
+        <w:pStyle w:val="style17"/>
+        <w:spacing w:after="119" w:before="0"/>
+        <w:contextualSpacing/>
+        <w:rPr/>
+      </w:pPr>
+      <w:r>
+        <w:rPr/>
+      </w:r>
+    </w:p>
+    <w:p>
+      <w:pPr>
+        <w:pStyle w:val="style17"/>
+        <w:spacing w:after="119" w:before="0"/>
+        <w:contextualSpacing/>
+        <w:rPr/>
+      </w:pPr>
+      <w:r>
+        <w:rPr/>
+        <w:t>Fields</w:t>
+      </w:r>
+    </w:p>
+    <w:p>
+      <w:pPr>
+        <w:pStyle w:val="style17"/>
+        <w:spacing w:after="119" w:before="0"/>
+        <w:contextualSpacing/>
+        <w:rPr>
+          <w:i w:val="false"/>
+          <w:iCs w:val="false"/>
+        </w:rPr>
+      </w:pPr>
+      <w:r>
+        <w:rPr/>
+        <w:t xml:space="preserve">Output field width can be set using </w:t>
+      </w:r>
+      <w:r>
+        <w:rPr>
+          <w:i/>
+          <w:iCs/>
+        </w:rPr>
+        <w:t>setw()</w:t>
+      </w:r>
+      <w:r>
+        <w:rPr>
+          <w:i w:val="false"/>
+          <w:iCs w:val="false"/>
+        </w:rPr>
+        <w:t xml:space="preserve"> modifier. It is not sticky. It has to be set just before output.</w:t>
+      </w:r>
+    </w:p>
+    <w:p>
+      <w:pPr>
+        <w:pStyle w:val="style17"/>
+        <w:spacing w:after="119" w:before="0"/>
+        <w:contextualSpacing/>
+        <w:rPr>
+          <w:i w:val="false"/>
+          <w:iCs w:val="false"/>
+        </w:rPr>
+      </w:pPr>
+      <w:r>
+        <w:rPr>
+          <w:i w:val="false"/>
+          <w:iCs w:val="false"/>
+        </w:rPr>
+        <w:t>It pads the output with space to the left. It works for integers, floats, chars and even strings.</w:t>
+      </w:r>
+    </w:p>
+    <w:p>
+      <w:pPr>
+        <w:pStyle w:val="style17"/>
+        <w:spacing w:after="119" w:before="0"/>
+        <w:contextualSpacing/>
+        <w:rPr>
+          <w:i w:val="false"/>
+          <w:iCs w:val="false"/>
+        </w:rPr>
+      </w:pPr>
+      <w:r>
+        <w:rPr>
+          <w:i w:val="false"/>
+          <w:iCs w:val="false"/>
+        </w:rPr>
+        <w:t>In case output value has greater length than width, it is not truncated.</w:t>
+      </w:r>
+    </w:p>
+    <w:p>
+      <w:pPr>
+        <w:pStyle w:val="style17"/>
+        <w:spacing w:after="119" w:before="0"/>
+        <w:contextualSpacing/>
+        <w:rPr/>
+      </w:pPr>
+      <w:r>
+        <w:rPr/>
+      </w:r>
+    </w:p>
+    <w:p>
+      <w:pPr>
+        <w:pStyle w:val="style17"/>
+        <w:spacing w:after="119" w:before="0"/>
+        <w:contextualSpacing/>
+        <w:rPr>
+          <w:i w:val="false"/>
+          <w:iCs w:val="false"/>
+        </w:rPr>
+      </w:pPr>
+      <w:r>
+        <w:rPr>
+          <w:i w:val="false"/>
+          <w:iCs w:val="false"/>
+        </w:rPr>
+        <w:t>Reading and writing binary files</w:t>
+      </w:r>
+    </w:p>
+    <w:p>
+      <w:pPr>
+        <w:pStyle w:val="style17"/>
+        <w:shd w:fill="CFE7F5" w:val="clear"/>
+        <w:spacing w:after="119" w:before="0"/>
+        <w:contextualSpacing/>
+        <w:rPr>
+          <w:rFonts w:ascii="Droid Sans Mono" w:cs="Lohit Hindi" w:eastAsia="DejaVu Sans" w:hAnsi="Droid Sans Mono"/>
+          <w:i w:val="false"/>
+          <w:iCs w:val="false"/>
+          <w:color w:val="00000A"/>
+          <w:sz w:val="20"/>
+          <w:szCs w:val="20"/>
+          <w:u w:val="none"/>
+          <w:lang w:bidi="hi-IN" w:eastAsia="zh-CN" w:val="en-IN"/>
+        </w:rPr>
+      </w:pPr>
+      <w:r>
+        <w:rPr>
+          <w:i w:val="false"/>
+          <w:iCs w:val="false"/>
+        </w:rPr>
+        <w:t xml:space="preserve">        </w:t>
+      </w:r>
+      <w:r>
+        <w:rPr>
+          <w:rFonts w:ascii="Droid Sans Mono" w:cs="Lohit Hindi" w:eastAsia="DejaVu Sans" w:hAnsi="Droid Sans Mono"/>
+          <w:i w:val="false"/>
+          <w:iCs w:val="false"/>
+          <w:color w:val="00000A"/>
+          <w:sz w:val="20"/>
+          <w:szCs w:val="20"/>
+          <w:u w:val="none"/>
+          <w:lang w:bidi="hi-IN" w:eastAsia="zh-CN" w:val="en-IN"/>
+        </w:rPr>
+        <w:t>ifstream ifs("input.pdf", ios_base::binary);</w:t>
+      </w:r>
+    </w:p>
+    <w:p>
+      <w:pPr>
+        <w:pStyle w:val="style17"/>
+        <w:shd w:fill="CFE7F5" w:val="clear"/>
+        <w:spacing w:after="119" w:before="0"/>
+        <w:contextualSpacing/>
+        <w:rPr>
+          <w:rFonts w:ascii="Droid Sans Mono" w:cs="Lohit Hindi" w:eastAsia="DejaVu Sans" w:hAnsi="Droid Sans Mono"/>
+          <w:i w:val="false"/>
+          <w:iCs w:val="false"/>
+          <w:color w:val="00000A"/>
+          <w:sz w:val="20"/>
+          <w:szCs w:val="20"/>
+          <w:u w:val="none"/>
+          <w:lang w:bidi="hi-IN" w:eastAsia="zh-CN" w:val="en-IN"/>
+        </w:rPr>
+      </w:pPr>
+      <w:r>
+        <w:rPr>
+          <w:rFonts w:ascii="Droid Sans Mono" w:cs="Lohit Hindi" w:eastAsia="DejaVu Sans" w:hAnsi="Droid Sans Mono"/>
+          <w:i w:val="false"/>
+          <w:iCs w:val="false"/>
+          <w:color w:val="00000A"/>
+          <w:sz w:val="20"/>
+          <w:szCs w:val="20"/>
+          <w:u w:val="none"/>
+          <w:lang w:bidi="hi-IN" w:eastAsia="zh-CN" w:val="en-IN"/>
+        </w:rPr>
+        <w:tab/>
+        <w:t>if(!ifs) {</w:t>
+      </w:r>
+    </w:p>
+    <w:p>
+      <w:pPr>
+        <w:pStyle w:val="style17"/>
+        <w:shd w:fill="CFE7F5" w:val="clear"/>
+        <w:spacing w:after="119" w:before="0"/>
+        <w:contextualSpacing/>
+        <w:rPr>
+          <w:rFonts w:ascii="Droid Sans Mono" w:cs="Lohit Hindi" w:eastAsia="DejaVu Sans" w:hAnsi="Droid Sans Mono"/>
+          <w:i w:val="false"/>
+          <w:iCs w:val="false"/>
+          <w:color w:val="00000A"/>
+          <w:sz w:val="20"/>
+          <w:szCs w:val="20"/>
+          <w:u w:val="none"/>
+          <w:lang w:bidi="hi-IN" w:eastAsia="zh-CN" w:val="en-IN"/>
+        </w:rPr>
+      </w:pPr>
+      <w:r>
+        <w:rPr>
+          <w:rFonts w:ascii="Droid Sans Mono" w:cs="Lohit Hindi" w:eastAsia="DejaVu Sans" w:hAnsi="Droid Sans Mono"/>
+          <w:i w:val="false"/>
+          <w:iCs w:val="false"/>
+          <w:color w:val="00000A"/>
+          <w:sz w:val="20"/>
+          <w:szCs w:val="20"/>
+          <w:u w:val="none"/>
+          <w:lang w:bidi="hi-IN" w:eastAsia="zh-CN" w:val="en-IN"/>
+        </w:rPr>
+        <w:t xml:space="preserve">        </w:t>
+      </w:r>
+      <w:r>
+        <w:rPr>
+          <w:rFonts w:ascii="Droid Sans Mono" w:cs="Lohit Hindi" w:eastAsia="DejaVu Sans" w:hAnsi="Droid Sans Mono"/>
+          <w:i w:val="false"/>
+          <w:iCs w:val="false"/>
+          <w:color w:val="00000A"/>
+          <w:sz w:val="20"/>
+          <w:szCs w:val="20"/>
+          <w:u w:val="none"/>
+          <w:lang w:bidi="hi-IN" w:eastAsia="zh-CN" w:val="en-IN"/>
+        </w:rPr>
+        <w:t>cerr &lt;&lt; "Could not read input file as binary" &lt;&lt; endl;</w:t>
+      </w:r>
+    </w:p>
+    <w:p>
+      <w:pPr>
+        <w:pStyle w:val="style17"/>
+        <w:shd w:fill="CFE7F5" w:val="clear"/>
+        <w:spacing w:after="119" w:before="0"/>
+        <w:contextualSpacing/>
+        <w:rPr>
+          <w:rFonts w:ascii="Droid Sans Mono" w:cs="Lohit Hindi" w:eastAsia="DejaVu Sans" w:hAnsi="Droid Sans Mono"/>
+          <w:i w:val="false"/>
+          <w:iCs w:val="false"/>
+          <w:color w:val="00000A"/>
+          <w:sz w:val="20"/>
+          <w:szCs w:val="20"/>
+          <w:u w:val="none"/>
+          <w:lang w:bidi="hi-IN" w:eastAsia="zh-CN" w:val="en-IN"/>
+        </w:rPr>
+      </w:pPr>
+      <w:r>
+        <w:rPr>
+          <w:rFonts w:ascii="Droid Sans Mono" w:cs="Lohit Hindi" w:eastAsia="DejaVu Sans" w:hAnsi="Droid Sans Mono"/>
+          <w:i w:val="false"/>
+          <w:iCs w:val="false"/>
+          <w:color w:val="00000A"/>
+          <w:sz w:val="20"/>
+          <w:szCs w:val="20"/>
+          <w:u w:val="none"/>
+          <w:lang w:bidi="hi-IN" w:eastAsia="zh-CN" w:val="en-IN"/>
+        </w:rPr>
+        <w:t xml:space="preserve">        </w:t>
+      </w:r>
+      <w:r>
+        <w:rPr>
+          <w:rFonts w:ascii="Droid Sans Mono" w:cs="Lohit Hindi" w:eastAsia="DejaVu Sans" w:hAnsi="Droid Sans Mono"/>
+          <w:i w:val="false"/>
+          <w:iCs w:val="false"/>
+          <w:color w:val="00000A"/>
+          <w:sz w:val="20"/>
+          <w:szCs w:val="20"/>
+          <w:u w:val="none"/>
+          <w:lang w:bidi="hi-IN" w:eastAsia="zh-CN" w:val="en-IN"/>
+        </w:rPr>
+        <w:t>return 0;</w:t>
+      </w:r>
+    </w:p>
+    <w:p>
+      <w:pPr>
+        <w:pStyle w:val="style17"/>
+        <w:shd w:fill="CFE7F5" w:val="clear"/>
+        <w:spacing w:after="119" w:before="0"/>
+        <w:contextualSpacing/>
+        <w:rPr>
+          <w:rFonts w:ascii="Droid Sans Mono" w:cs="Lohit Hindi" w:eastAsia="DejaVu Sans" w:hAnsi="Droid Sans Mono"/>
+          <w:i w:val="false"/>
+          <w:iCs w:val="false"/>
+          <w:color w:val="00000A"/>
+          <w:sz w:val="20"/>
+          <w:szCs w:val="20"/>
+          <w:u w:val="none"/>
+          <w:lang w:bidi="hi-IN" w:eastAsia="zh-CN" w:val="en-IN"/>
+        </w:rPr>
+      </w:pPr>
+      <w:r>
+        <w:rPr>
+          <w:rFonts w:ascii="Droid Sans Mono" w:cs="Lohit Hindi" w:eastAsia="DejaVu Sans" w:hAnsi="Droid Sans Mono"/>
+          <w:i w:val="false"/>
+          <w:iCs w:val="false"/>
+          <w:color w:val="00000A"/>
+          <w:sz w:val="20"/>
+          <w:szCs w:val="20"/>
+          <w:u w:val="none"/>
+          <w:lang w:bidi="hi-IN" w:eastAsia="zh-CN" w:val="en-IN"/>
+        </w:rPr>
+        <w:t xml:space="preserve">    </w:t>
+      </w:r>
+      <w:r>
+        <w:rPr>
+          <w:rFonts w:ascii="Droid Sans Mono" w:cs="Lohit Hindi" w:eastAsia="DejaVu Sans" w:hAnsi="Droid Sans Mono"/>
+          <w:i w:val="false"/>
+          <w:iCs w:val="false"/>
+          <w:color w:val="00000A"/>
+          <w:sz w:val="20"/>
+          <w:szCs w:val="20"/>
+          <w:u w:val="none"/>
+          <w:lang w:bidi="hi-IN" w:eastAsia="zh-CN" w:val="en-IN"/>
+        </w:rPr>
+        <w:t>}</w:t>
+      </w:r>
+    </w:p>
+    <w:p>
+      <w:pPr>
+        <w:pStyle w:val="style17"/>
+        <w:shd w:fill="CFE7F5" w:val="clear"/>
+        <w:spacing w:after="119" w:before="0"/>
+        <w:contextualSpacing/>
+        <w:rPr>
+          <w:rFonts w:ascii="Droid Sans Mono" w:cs="Lohit Hindi" w:eastAsia="DejaVu Sans" w:hAnsi="Droid Sans Mono"/>
+          <w:i w:val="false"/>
+          <w:iCs w:val="false"/>
+          <w:color w:val="00000A"/>
+          <w:sz w:val="20"/>
+          <w:szCs w:val="20"/>
+          <w:u w:val="none"/>
+          <w:lang w:bidi="hi-IN" w:eastAsia="zh-CN" w:val="en-IN"/>
+        </w:rPr>
+      </w:pPr>
+      <w:r>
+        <w:rPr>
+          <w:rFonts w:ascii="Droid Sans Mono" w:cs="Lohit Hindi" w:eastAsia="DejaVu Sans" w:hAnsi="Droid Sans Mono"/>
+          <w:i w:val="false"/>
+          <w:iCs w:val="false"/>
+          <w:color w:val="00000A"/>
+          <w:sz w:val="20"/>
+          <w:szCs w:val="20"/>
+          <w:u w:val="none"/>
+          <w:lang w:bidi="hi-IN" w:eastAsia="zh-CN" w:val="en-IN"/>
+        </w:rPr>
+      </w:r>
+    </w:p>
+    <w:p>
+      <w:pPr>
+        <w:pStyle w:val="style17"/>
+        <w:shd w:fill="CFE7F5" w:val="clear"/>
+        <w:spacing w:after="119" w:before="0"/>
+        <w:contextualSpacing/>
+        <w:rPr>
+          <w:rFonts w:ascii="Droid Sans Mono" w:cs="Lohit Hindi" w:eastAsia="DejaVu Sans" w:hAnsi="Droid Sans Mono"/>
+          <w:i w:val="false"/>
+          <w:iCs w:val="false"/>
+          <w:color w:val="00000A"/>
+          <w:sz w:val="20"/>
+          <w:szCs w:val="20"/>
+          <w:u w:val="none"/>
+          <w:lang w:bidi="hi-IN" w:eastAsia="zh-CN" w:val="en-IN"/>
+        </w:rPr>
+      </w:pPr>
+      <w:r>
+        <w:rPr>
+          <w:rFonts w:ascii="Droid Sans Mono" w:cs="Lohit Hindi" w:eastAsia="DejaVu Sans" w:hAnsi="Droid Sans Mono"/>
+          <w:i w:val="false"/>
+          <w:iCs w:val="false"/>
+          <w:color w:val="00000A"/>
+          <w:sz w:val="20"/>
+          <w:szCs w:val="20"/>
+          <w:u w:val="none"/>
+          <w:lang w:bidi="hi-IN" w:eastAsia="zh-CN" w:val="en-IN"/>
+        </w:rPr>
+        <w:t xml:space="preserve">    </w:t>
+      </w:r>
+      <w:r>
+        <w:rPr>
+          <w:rFonts w:ascii="Droid Sans Mono" w:cs="Lohit Hindi" w:eastAsia="DejaVu Sans" w:hAnsi="Droid Sans Mono"/>
+          <w:i w:val="false"/>
+          <w:iCs w:val="false"/>
+          <w:color w:val="00000A"/>
+          <w:sz w:val="20"/>
+          <w:szCs w:val="20"/>
+          <w:u w:val="none"/>
+          <w:lang w:bidi="hi-IN" w:eastAsia="zh-CN" w:val="en-IN"/>
+        </w:rPr>
+        <w:t>vector&lt;int&gt; v;  // read input bytes</w:t>
+      </w:r>
+    </w:p>
+    <w:p>
+      <w:pPr>
+        <w:pStyle w:val="style17"/>
+        <w:shd w:fill="CFE7F5" w:val="clear"/>
+        <w:spacing w:after="119" w:before="0"/>
+        <w:contextualSpacing/>
+        <w:rPr>
+          <w:rFonts w:ascii="Droid Sans Mono" w:cs="Lohit Hindi" w:eastAsia="DejaVu Sans" w:hAnsi="Droid Sans Mono"/>
+          <w:i w:val="false"/>
+          <w:iCs w:val="false"/>
+          <w:color w:val="00000A"/>
+          <w:sz w:val="20"/>
+          <w:szCs w:val="20"/>
+          <w:u w:val="none"/>
+          <w:lang w:bidi="hi-IN" w:eastAsia="zh-CN" w:val="en-IN"/>
+        </w:rPr>
+      </w:pPr>
+      <w:r>
+        <w:rPr>
+          <w:rFonts w:ascii="Droid Sans Mono" w:cs="Lohit Hindi" w:eastAsia="DejaVu Sans" w:hAnsi="Droid Sans Mono"/>
+          <w:i w:val="false"/>
+          <w:iCs w:val="false"/>
+          <w:color w:val="00000A"/>
+          <w:sz w:val="20"/>
+          <w:szCs w:val="20"/>
+          <w:u w:val="none"/>
+          <w:lang w:bidi="hi-IN" w:eastAsia="zh-CN" w:val="en-IN"/>
+        </w:rPr>
+      </w:r>
+    </w:p>
+    <w:p>
+      <w:pPr>
+        <w:pStyle w:val="style17"/>
+        <w:shd w:fill="CFE7F5" w:val="clear"/>
+        <w:spacing w:after="119" w:before="0"/>
+        <w:contextualSpacing/>
+        <w:rPr>
+          <w:rFonts w:ascii="Droid Sans Mono" w:cs="Lohit Hindi" w:eastAsia="DejaVu Sans" w:hAnsi="Droid Sans Mono"/>
+          <w:i w:val="false"/>
+          <w:iCs w:val="false"/>
+          <w:color w:val="00000A"/>
+          <w:sz w:val="20"/>
+          <w:szCs w:val="20"/>
+          <w:u w:val="none"/>
+          <w:lang w:bidi="hi-IN" w:eastAsia="zh-CN" w:val="en-IN"/>
+        </w:rPr>
+      </w:pPr>
+      <w:r>
+        <w:rPr>
+          <w:rFonts w:ascii="Droid Sans Mono" w:cs="Lohit Hindi" w:eastAsia="DejaVu Sans" w:hAnsi="Droid Sans Mono"/>
+          <w:i w:val="false"/>
+          <w:iCs w:val="false"/>
+          <w:color w:val="00000A"/>
+          <w:sz w:val="20"/>
+          <w:szCs w:val="20"/>
+          <w:u w:val="none"/>
+          <w:lang w:bidi="hi-IN" w:eastAsia="zh-CN" w:val="en-IN"/>
+        </w:rPr>
+        <w:t xml:space="preserve">    </w:t>
+      </w:r>
+      <w:r>
+        <w:rPr>
+          <w:rFonts w:ascii="Droid Sans Mono" w:cs="Lohit Hindi" w:eastAsia="DejaVu Sans" w:hAnsi="Droid Sans Mono"/>
+          <w:i w:val="false"/>
+          <w:iCs w:val="false"/>
+          <w:color w:val="00000A"/>
+          <w:sz w:val="20"/>
+          <w:szCs w:val="20"/>
+          <w:u w:val="none"/>
+          <w:lang w:bidi="hi-IN" w:eastAsia="zh-CN" w:val="en-IN"/>
+        </w:rPr>
+        <w:t>int x;</w:t>
+      </w:r>
+    </w:p>
+    <w:p>
+      <w:pPr>
+        <w:pStyle w:val="style17"/>
+        <w:shd w:fill="CFE7F5" w:val="clear"/>
+        <w:spacing w:after="119" w:before="0"/>
+        <w:contextualSpacing/>
+        <w:rPr>
+          <w:rFonts w:ascii="Droid Sans Mono" w:cs="Lohit Hindi" w:eastAsia="DejaVu Sans" w:hAnsi="Droid Sans Mono"/>
+          <w:i w:val="false"/>
+          <w:iCs w:val="false"/>
+          <w:color w:val="00000A"/>
+          <w:sz w:val="20"/>
+          <w:szCs w:val="20"/>
+          <w:u w:val="none"/>
+          <w:lang w:bidi="hi-IN" w:eastAsia="zh-CN" w:val="en-IN"/>
+        </w:rPr>
+      </w:pPr>
+      <w:r>
+        <w:rPr>
+          <w:rFonts w:ascii="Droid Sans Mono" w:cs="Lohit Hindi" w:eastAsia="DejaVu Sans" w:hAnsi="Droid Sans Mono"/>
+          <w:i w:val="false"/>
+          <w:iCs w:val="false"/>
+          <w:color w:val="00000A"/>
+          <w:sz w:val="20"/>
+          <w:szCs w:val="20"/>
+          <w:u w:val="none"/>
+          <w:lang w:bidi="hi-IN" w:eastAsia="zh-CN" w:val="en-IN"/>
+        </w:rPr>
+        <w:t xml:space="preserve">    </w:t>
+      </w:r>
+      <w:r>
+        <w:rPr>
+          <w:rFonts w:ascii="Droid Sans Mono" w:cs="Lohit Hindi" w:eastAsia="DejaVu Sans" w:hAnsi="Droid Sans Mono"/>
+          <w:i w:val="false"/>
+          <w:iCs w:val="false"/>
+          <w:color w:val="00000A"/>
+          <w:sz w:val="20"/>
+          <w:szCs w:val="20"/>
+          <w:u w:val="none"/>
+          <w:lang w:bidi="hi-IN" w:eastAsia="zh-CN" w:val="en-IN"/>
+        </w:rPr>
+        <w:t>while(ifs.read(as_bytes(x), sizeof(x))) {</w:t>
+      </w:r>
+    </w:p>
+    <w:p>
+      <w:pPr>
+        <w:pStyle w:val="style17"/>
+        <w:shd w:fill="CFE7F5" w:val="clear"/>
+        <w:spacing w:after="119" w:before="0"/>
+        <w:contextualSpacing/>
+        <w:rPr>
+          <w:rFonts w:ascii="Droid Sans Mono" w:cs="Lohit Hindi" w:eastAsia="DejaVu Sans" w:hAnsi="Droid Sans Mono"/>
+          <w:i w:val="false"/>
+          <w:iCs w:val="false"/>
+          <w:color w:val="00000A"/>
+          <w:sz w:val="20"/>
+          <w:szCs w:val="20"/>
+          <w:u w:val="none"/>
+          <w:lang w:bidi="hi-IN" w:eastAsia="zh-CN" w:val="en-IN"/>
+        </w:rPr>
+      </w:pPr>
+      <w:r>
+        <w:rPr>
+          <w:rFonts w:ascii="Droid Sans Mono" w:cs="Lohit Hindi" w:eastAsia="DejaVu Sans" w:hAnsi="Droid Sans Mono"/>
+          <w:i w:val="false"/>
+          <w:iCs w:val="false"/>
+          <w:color w:val="00000A"/>
+          <w:sz w:val="20"/>
+          <w:szCs w:val="20"/>
+          <w:u w:val="none"/>
+          <w:lang w:bidi="hi-IN" w:eastAsia="zh-CN" w:val="en-IN"/>
+        </w:rPr>
+        <w:t xml:space="preserve">        </w:t>
+      </w:r>
+      <w:r>
+        <w:rPr>
+          <w:rFonts w:ascii="Droid Sans Mono" w:cs="Lohit Hindi" w:eastAsia="DejaVu Sans" w:hAnsi="Droid Sans Mono"/>
+          <w:i w:val="false"/>
+          <w:iCs w:val="false"/>
+          <w:color w:val="00000A"/>
+          <w:sz w:val="20"/>
+          <w:szCs w:val="20"/>
+          <w:u w:val="none"/>
+          <w:lang w:bidi="hi-IN" w:eastAsia="zh-CN" w:val="en-IN"/>
+        </w:rPr>
+        <w:t>v.push_back(x);</w:t>
+      </w:r>
+    </w:p>
+    <w:p>
+      <w:pPr>
+        <w:pStyle w:val="style17"/>
+        <w:shd w:fill="CFE7F5" w:val="clear"/>
+        <w:spacing w:after="119" w:before="0"/>
+        <w:contextualSpacing/>
+        <w:rPr>
+          <w:rFonts w:ascii="Droid Sans Mono" w:cs="Lohit Hindi" w:eastAsia="DejaVu Sans" w:hAnsi="Droid Sans Mono"/>
+          <w:i w:val="false"/>
+          <w:iCs w:val="false"/>
+          <w:color w:val="00000A"/>
+          <w:sz w:val="20"/>
+          <w:szCs w:val="20"/>
+          <w:u w:val="none"/>
+          <w:lang w:bidi="hi-IN" w:eastAsia="zh-CN" w:val="en-IN"/>
+        </w:rPr>
+      </w:pPr>
+      <w:r>
+        <w:rPr>
+          <w:rFonts w:ascii="Droid Sans Mono" w:cs="Lohit Hindi" w:eastAsia="DejaVu Sans" w:hAnsi="Droid Sans Mono"/>
+          <w:i w:val="false"/>
+          <w:iCs w:val="false"/>
+          <w:color w:val="00000A"/>
+          <w:sz w:val="20"/>
+          <w:szCs w:val="20"/>
+          <w:u w:val="none"/>
+          <w:lang w:bidi="hi-IN" w:eastAsia="zh-CN" w:val="en-IN"/>
+        </w:rPr>
+        <w:t xml:space="preserve">    </w:t>
+      </w:r>
+      <w:r>
+        <w:rPr>
+          <w:rFonts w:ascii="Droid Sans Mono" w:cs="Lohit Hindi" w:eastAsia="DejaVu Sans" w:hAnsi="Droid Sans Mono"/>
+          <w:i w:val="false"/>
+          <w:iCs w:val="false"/>
+          <w:color w:val="00000A"/>
+          <w:sz w:val="20"/>
+          <w:szCs w:val="20"/>
+          <w:u w:val="none"/>
+          <w:lang w:bidi="hi-IN" w:eastAsia="zh-CN" w:val="en-IN"/>
+        </w:rPr>
+        <w:t>}</w:t>
+      </w:r>
+    </w:p>
+    <w:p>
+      <w:pPr>
+        <w:pStyle w:val="style17"/>
+        <w:shd w:fill="CFE7F5" w:val="clear"/>
+        <w:spacing w:after="119" w:before="0"/>
+        <w:contextualSpacing/>
+        <w:rPr>
+          <w:rFonts w:ascii="Droid Sans Mono" w:cs="Lohit Hindi" w:eastAsia="DejaVu Sans" w:hAnsi="Droid Sans Mono"/>
+          <w:i w:val="false"/>
+          <w:iCs w:val="false"/>
+          <w:color w:val="00000A"/>
+          <w:sz w:val="20"/>
+          <w:szCs w:val="20"/>
+          <w:u w:val="none"/>
+          <w:lang w:bidi="hi-IN" w:eastAsia="zh-CN" w:val="en-IN"/>
+        </w:rPr>
+      </w:pPr>
+      <w:r>
+        <w:rPr>
+          <w:rFonts w:ascii="Droid Sans Mono" w:cs="Lohit Hindi" w:eastAsia="DejaVu Sans" w:hAnsi="Droid Sans Mono"/>
+          <w:i w:val="false"/>
+          <w:iCs w:val="false"/>
+          <w:color w:val="00000A"/>
+          <w:sz w:val="20"/>
+          <w:szCs w:val="20"/>
+          <w:u w:val="none"/>
+          <w:lang w:bidi="hi-IN" w:eastAsia="zh-CN" w:val="en-IN"/>
+        </w:rPr>
+      </w:r>
+    </w:p>
+    <w:p>
+      <w:pPr>
+        <w:pStyle w:val="style17"/>
+        <w:shd w:fill="CFE7F5" w:val="clear"/>
+        <w:spacing w:after="119" w:before="0"/>
+        <w:contextualSpacing/>
+        <w:rPr>
+          <w:rFonts w:ascii="Droid Sans Mono" w:cs="Lohit Hindi" w:eastAsia="DejaVu Sans" w:hAnsi="Droid Sans Mono"/>
+          <w:i w:val="false"/>
+          <w:iCs w:val="false"/>
+          <w:color w:val="00000A"/>
+          <w:sz w:val="20"/>
+          <w:szCs w:val="20"/>
+          <w:u w:val="none"/>
+          <w:lang w:bidi="hi-IN" w:eastAsia="zh-CN" w:val="en-IN"/>
+        </w:rPr>
+      </w:pPr>
+      <w:r>
+        <w:rPr>
+          <w:rFonts w:ascii="Droid Sans Mono" w:cs="Lohit Hindi" w:eastAsia="DejaVu Sans" w:hAnsi="Droid Sans Mono"/>
+          <w:i w:val="false"/>
+          <w:iCs w:val="false"/>
+          <w:color w:val="00000A"/>
+          <w:sz w:val="20"/>
+          <w:szCs w:val="20"/>
+          <w:u w:val="none"/>
+          <w:lang w:bidi="hi-IN" w:eastAsia="zh-CN" w:val="en-IN"/>
+        </w:rPr>
+        <w:t xml:space="preserve">    </w:t>
+      </w:r>
+      <w:r>
+        <w:rPr>
+          <w:rFonts w:ascii="Droid Sans Mono" w:cs="Lohit Hindi" w:eastAsia="DejaVu Sans" w:hAnsi="Droid Sans Mono"/>
+          <w:i w:val="false"/>
+          <w:iCs w:val="false"/>
+          <w:color w:val="00000A"/>
+          <w:sz w:val="20"/>
+          <w:szCs w:val="20"/>
+          <w:u w:val="none"/>
+          <w:lang w:bidi="hi-IN" w:eastAsia="zh-CN" w:val="en-IN"/>
+        </w:rPr>
+        <w:t>ofstream ofs("output.pdf", ios_base::binary);</w:t>
+      </w:r>
+    </w:p>
+    <w:p>
+      <w:pPr>
+        <w:pStyle w:val="style17"/>
+        <w:shd w:fill="CFE7F5" w:val="clear"/>
+        <w:spacing w:after="119" w:before="0"/>
+        <w:contextualSpacing/>
+        <w:rPr>
+          <w:rFonts w:ascii="Droid Sans Mono" w:cs="Lohit Hindi" w:eastAsia="DejaVu Sans" w:hAnsi="Droid Sans Mono"/>
+          <w:i w:val="false"/>
+          <w:iCs w:val="false"/>
+          <w:color w:val="00000A"/>
+          <w:sz w:val="20"/>
+          <w:szCs w:val="20"/>
+          <w:u w:val="none"/>
+          <w:lang w:bidi="hi-IN" w:eastAsia="zh-CN" w:val="en-IN"/>
+        </w:rPr>
+      </w:pPr>
+      <w:r>
+        <w:rPr>
+          <w:rFonts w:ascii="Droid Sans Mono" w:cs="Lohit Hindi" w:eastAsia="DejaVu Sans" w:hAnsi="Droid Sans Mono"/>
+          <w:i w:val="false"/>
+          <w:iCs w:val="false"/>
+          <w:color w:val="00000A"/>
+          <w:sz w:val="20"/>
+          <w:szCs w:val="20"/>
+          <w:u w:val="none"/>
+          <w:lang w:bidi="hi-IN" w:eastAsia="zh-CN" w:val="en-IN"/>
+        </w:rPr>
+        <w:t xml:space="preserve">    </w:t>
+      </w:r>
+      <w:r>
+        <w:rPr>
+          <w:rFonts w:ascii="Droid Sans Mono" w:cs="Lohit Hindi" w:eastAsia="DejaVu Sans" w:hAnsi="Droid Sans Mono"/>
+          <w:i w:val="false"/>
+          <w:iCs w:val="false"/>
+          <w:color w:val="00000A"/>
+          <w:sz w:val="20"/>
+          <w:szCs w:val="20"/>
+          <w:u w:val="none"/>
+          <w:lang w:bidi="hi-IN" w:eastAsia="zh-CN" w:val="en-IN"/>
+        </w:rPr>
+        <w:t>if(!ofs) {</w:t>
+      </w:r>
+    </w:p>
+    <w:p>
+      <w:pPr>
+        <w:pStyle w:val="style17"/>
+        <w:shd w:fill="CFE7F5" w:val="clear"/>
+        <w:spacing w:after="119" w:before="0"/>
+        <w:contextualSpacing/>
+        <w:rPr>
+          <w:rFonts w:ascii="Droid Sans Mono" w:cs="Lohit Hindi" w:eastAsia="DejaVu Sans" w:hAnsi="Droid Sans Mono"/>
+          <w:i w:val="false"/>
+          <w:iCs w:val="false"/>
+          <w:color w:val="00000A"/>
+          <w:sz w:val="20"/>
+          <w:szCs w:val="20"/>
+          <w:u w:val="none"/>
+          <w:lang w:bidi="hi-IN" w:eastAsia="zh-CN" w:val="en-IN"/>
+        </w:rPr>
+      </w:pPr>
+      <w:r>
+        <w:rPr>
+          <w:rFonts w:ascii="Droid Sans Mono" w:cs="Lohit Hindi" w:eastAsia="DejaVu Sans" w:hAnsi="Droid Sans Mono"/>
+          <w:i w:val="false"/>
+          <w:iCs w:val="false"/>
+          <w:color w:val="00000A"/>
+          <w:sz w:val="20"/>
+          <w:szCs w:val="20"/>
+          <w:u w:val="none"/>
+          <w:lang w:bidi="hi-IN" w:eastAsia="zh-CN" w:val="en-IN"/>
+        </w:rPr>
+        <w:t xml:space="preserve">        </w:t>
+      </w:r>
+      <w:r>
+        <w:rPr>
+          <w:rFonts w:ascii="Droid Sans Mono" w:cs="Lohit Hindi" w:eastAsia="DejaVu Sans" w:hAnsi="Droid Sans Mono"/>
+          <w:i w:val="false"/>
+          <w:iCs w:val="false"/>
+          <w:color w:val="00000A"/>
+          <w:sz w:val="20"/>
+          <w:szCs w:val="20"/>
+          <w:u w:val="none"/>
+          <w:lang w:bidi="hi-IN" w:eastAsia="zh-CN" w:val="en-IN"/>
+        </w:rPr>
+        <w:t>cerr &lt;&lt; "Could not create output binary file" &lt;&lt; endl;</w:t>
+      </w:r>
+    </w:p>
+    <w:p>
+      <w:pPr>
+        <w:pStyle w:val="style17"/>
+        <w:shd w:fill="CFE7F5" w:val="clear"/>
+        <w:spacing w:after="119" w:before="0"/>
+        <w:contextualSpacing/>
+        <w:rPr>
+          <w:rFonts w:ascii="Droid Sans Mono" w:cs="Lohit Hindi" w:eastAsia="DejaVu Sans" w:hAnsi="Droid Sans Mono"/>
+          <w:i w:val="false"/>
+          <w:iCs w:val="false"/>
+          <w:color w:val="00000A"/>
+          <w:sz w:val="20"/>
+          <w:szCs w:val="20"/>
+          <w:u w:val="none"/>
+          <w:lang w:bidi="hi-IN" w:eastAsia="zh-CN" w:val="en-IN"/>
+        </w:rPr>
+      </w:pPr>
+      <w:r>
+        <w:rPr>
+          <w:rFonts w:ascii="Droid Sans Mono" w:cs="Lohit Hindi" w:eastAsia="DejaVu Sans" w:hAnsi="Droid Sans Mono"/>
+          <w:i w:val="false"/>
+          <w:iCs w:val="false"/>
+          <w:color w:val="00000A"/>
+          <w:sz w:val="20"/>
+          <w:szCs w:val="20"/>
+          <w:u w:val="none"/>
+          <w:lang w:bidi="hi-IN" w:eastAsia="zh-CN" w:val="en-IN"/>
+        </w:rPr>
+        <w:t xml:space="preserve">        </w:t>
+      </w:r>
+      <w:r>
+        <w:rPr>
+          <w:rFonts w:ascii="Droid Sans Mono" w:cs="Lohit Hindi" w:eastAsia="DejaVu Sans" w:hAnsi="Droid Sans Mono"/>
+          <w:i w:val="false"/>
+          <w:iCs w:val="false"/>
+          <w:color w:val="00000A"/>
+          <w:sz w:val="20"/>
+          <w:szCs w:val="20"/>
+          <w:u w:val="none"/>
+          <w:lang w:bidi="hi-IN" w:eastAsia="zh-CN" w:val="en-IN"/>
+        </w:rPr>
+        <w:t>return 0;</w:t>
+      </w:r>
+    </w:p>
+    <w:p>
+      <w:pPr>
+        <w:pStyle w:val="style17"/>
+        <w:shd w:fill="CFE7F5" w:val="clear"/>
+        <w:spacing w:after="119" w:before="0"/>
+        <w:contextualSpacing/>
+        <w:rPr>
+          <w:rFonts w:ascii="Droid Sans Mono" w:cs="Lohit Hindi" w:eastAsia="DejaVu Sans" w:hAnsi="Droid Sans Mono"/>
+          <w:i w:val="false"/>
+          <w:iCs w:val="false"/>
+          <w:color w:val="00000A"/>
+          <w:sz w:val="20"/>
+          <w:szCs w:val="20"/>
+          <w:u w:val="none"/>
+          <w:lang w:bidi="hi-IN" w:eastAsia="zh-CN" w:val="en-IN"/>
+        </w:rPr>
+      </w:pPr>
+      <w:r>
+        <w:rPr>
+          <w:rFonts w:ascii="Droid Sans Mono" w:cs="Lohit Hindi" w:eastAsia="DejaVu Sans" w:hAnsi="Droid Sans Mono"/>
+          <w:i w:val="false"/>
+          <w:iCs w:val="false"/>
+          <w:color w:val="00000A"/>
+          <w:sz w:val="20"/>
+          <w:szCs w:val="20"/>
+          <w:u w:val="none"/>
+          <w:lang w:bidi="hi-IN" w:eastAsia="zh-CN" w:val="en-IN"/>
+        </w:rPr>
+        <w:t xml:space="preserve">    </w:t>
+      </w:r>
+      <w:r>
+        <w:rPr>
+          <w:rFonts w:ascii="Droid Sans Mono" w:cs="Lohit Hindi" w:eastAsia="DejaVu Sans" w:hAnsi="Droid Sans Mono"/>
+          <w:i w:val="false"/>
+          <w:iCs w:val="false"/>
+          <w:color w:val="00000A"/>
+          <w:sz w:val="20"/>
+          <w:szCs w:val="20"/>
+          <w:u w:val="none"/>
+          <w:lang w:bidi="hi-IN" w:eastAsia="zh-CN" w:val="en-IN"/>
+        </w:rPr>
+        <w:t>}</w:t>
+      </w:r>
+    </w:p>
+    <w:p>
+      <w:pPr>
+        <w:pStyle w:val="style17"/>
+        <w:shd w:fill="CFE7F5" w:val="clear"/>
+        <w:spacing w:after="119" w:before="0"/>
+        <w:contextualSpacing/>
+        <w:rPr>
+          <w:rFonts w:ascii="Droid Sans Mono" w:cs="Lohit Hindi" w:eastAsia="DejaVu Sans" w:hAnsi="Droid Sans Mono"/>
+          <w:i w:val="false"/>
+          <w:iCs w:val="false"/>
+          <w:color w:val="00000A"/>
+          <w:sz w:val="20"/>
+          <w:szCs w:val="20"/>
+          <w:u w:val="none"/>
+          <w:lang w:bidi="hi-IN" w:eastAsia="zh-CN" w:val="en-IN"/>
+        </w:rPr>
+      </w:pPr>
+      <w:r>
+        <w:rPr>
+          <w:rFonts w:ascii="Droid Sans Mono" w:cs="Lohit Hindi" w:eastAsia="DejaVu Sans" w:hAnsi="Droid Sans Mono"/>
+          <w:i w:val="false"/>
+          <w:iCs w:val="false"/>
+          <w:color w:val="00000A"/>
+          <w:sz w:val="20"/>
+          <w:szCs w:val="20"/>
+          <w:u w:val="none"/>
+          <w:lang w:bidi="hi-IN" w:eastAsia="zh-CN" w:val="en-IN"/>
+        </w:rPr>
+      </w:r>
+    </w:p>
+    <w:p>
+      <w:pPr>
+        <w:pStyle w:val="style17"/>
+        <w:shd w:fill="CFE7F5" w:val="clear"/>
+        <w:spacing w:after="119" w:before="0"/>
+        <w:contextualSpacing/>
+        <w:rPr>
+          <w:rFonts w:ascii="Droid Sans Mono" w:cs="Lohit Hindi" w:eastAsia="DejaVu Sans" w:hAnsi="Droid Sans Mono"/>
+          <w:i w:val="false"/>
+          <w:iCs w:val="false"/>
+          <w:color w:val="00000A"/>
+          <w:sz w:val="20"/>
+          <w:szCs w:val="20"/>
+          <w:u w:val="none"/>
+          <w:lang w:bidi="hi-IN" w:eastAsia="zh-CN" w:val="en-IN"/>
+        </w:rPr>
+      </w:pPr>
+      <w:r>
+        <w:rPr>
+          <w:rFonts w:ascii="Droid Sans Mono" w:cs="Lohit Hindi" w:eastAsia="DejaVu Sans" w:hAnsi="Droid Sans Mono"/>
+          <w:i w:val="false"/>
+          <w:iCs w:val="false"/>
+          <w:color w:val="00000A"/>
+          <w:sz w:val="20"/>
+          <w:szCs w:val="20"/>
+          <w:u w:val="none"/>
+          <w:lang w:bidi="hi-IN" w:eastAsia="zh-CN" w:val="en-IN"/>
+        </w:rPr>
+        <w:t xml:space="preserve">    </w:t>
+      </w:r>
+      <w:r>
+        <w:rPr>
+          <w:rFonts w:ascii="Droid Sans Mono" w:cs="Lohit Hindi" w:eastAsia="DejaVu Sans" w:hAnsi="Droid Sans Mono"/>
+          <w:i w:val="false"/>
+          <w:iCs w:val="false"/>
+          <w:color w:val="00000A"/>
+          <w:sz w:val="20"/>
+          <w:szCs w:val="20"/>
+          <w:u w:val="none"/>
+          <w:lang w:bidi="hi-IN" w:eastAsia="zh-CN" w:val="en-IN"/>
+        </w:rPr>
+        <w:t>size_t i = 0;</w:t>
+      </w:r>
+    </w:p>
+    <w:p>
+      <w:pPr>
+        <w:pStyle w:val="style17"/>
+        <w:shd w:fill="CFE7F5" w:val="clear"/>
+        <w:spacing w:after="119" w:before="0"/>
+        <w:contextualSpacing/>
+        <w:rPr>
+          <w:rFonts w:ascii="Droid Sans Mono" w:cs="Lohit Hindi" w:eastAsia="DejaVu Sans" w:hAnsi="Droid Sans Mono"/>
+          <w:i w:val="false"/>
+          <w:iCs w:val="false"/>
+          <w:color w:val="00000A"/>
+          <w:sz w:val="20"/>
+          <w:szCs w:val="20"/>
+          <w:u w:val="none"/>
+          <w:lang w:bidi="hi-IN" w:eastAsia="zh-CN" w:val="en-IN"/>
+        </w:rPr>
+      </w:pPr>
+      <w:r>
+        <w:rPr>
+          <w:rFonts w:ascii="Droid Sans Mono" w:cs="Lohit Hindi" w:eastAsia="DejaVu Sans" w:hAnsi="Droid Sans Mono"/>
+          <w:i w:val="false"/>
+          <w:iCs w:val="false"/>
+          <w:color w:val="00000A"/>
+          <w:sz w:val="20"/>
+          <w:szCs w:val="20"/>
+          <w:u w:val="none"/>
+          <w:lang w:bidi="hi-IN" w:eastAsia="zh-CN" w:val="en-IN"/>
+        </w:rPr>
+        <w:t xml:space="preserve">    </w:t>
+      </w:r>
+      <w:r>
+        <w:rPr>
+          <w:rFonts w:ascii="Droid Sans Mono" w:cs="Lohit Hindi" w:eastAsia="DejaVu Sans" w:hAnsi="Droid Sans Mono"/>
+          <w:i w:val="false"/>
+          <w:iCs w:val="false"/>
+          <w:color w:val="00000A"/>
+          <w:sz w:val="20"/>
+          <w:szCs w:val="20"/>
+          <w:u w:val="none"/>
+          <w:lang w:bidi="hi-IN" w:eastAsia="zh-CN" w:val="en-IN"/>
+        </w:rPr>
+        <w:t xml:space="preserve">while(i &lt; v.size() &amp;&amp; </w:t>
+      </w:r>
+    </w:p>
+    <w:p>
+      <w:pPr>
+        <w:pStyle w:val="style17"/>
+        <w:shd w:fill="CFE7F5" w:val="clear"/>
+        <w:spacing w:after="119" w:before="0"/>
+        <w:contextualSpacing/>
+        <w:rPr>
+          <w:rFonts w:ascii="Droid Sans Mono" w:cs="Lohit Hindi" w:eastAsia="DejaVu Sans" w:hAnsi="Droid Sans Mono"/>
+          <w:i w:val="false"/>
+          <w:iCs w:val="false"/>
+          <w:color w:val="00000A"/>
+          <w:sz w:val="20"/>
+          <w:szCs w:val="20"/>
+          <w:u w:val="none"/>
+          <w:lang w:bidi="hi-IN" w:eastAsia="zh-CN" w:val="en-IN"/>
+        </w:rPr>
+      </w:pPr>
+      <w:r>
+        <w:rPr>
+          <w:rFonts w:ascii="Droid Sans Mono" w:cs="Lohit Hindi" w:eastAsia="DejaVu Sans" w:hAnsi="Droid Sans Mono"/>
+          <w:i w:val="false"/>
+          <w:iCs w:val="false"/>
+          <w:color w:val="00000A"/>
+          <w:sz w:val="20"/>
+          <w:szCs w:val="20"/>
+          <w:u w:val="none"/>
+          <w:lang w:bidi="hi-IN" w:eastAsia="zh-CN" w:val="en-IN"/>
+        </w:rPr>
+        <w:t xml:space="preserve">            </w:t>
+      </w:r>
+      <w:r>
+        <w:rPr>
+          <w:rFonts w:ascii="Droid Sans Mono" w:cs="Lohit Hindi" w:eastAsia="DejaVu Sans" w:hAnsi="Droid Sans Mono"/>
+          <w:i w:val="false"/>
+          <w:iCs w:val="false"/>
+          <w:color w:val="00000A"/>
+          <w:sz w:val="20"/>
+          <w:szCs w:val="20"/>
+          <w:u w:val="none"/>
+          <w:lang w:bidi="hi-IN" w:eastAsia="zh-CN" w:val="en-IN"/>
+        </w:rPr>
+        <w:t>ofs.write(as_bytes(v[i++]), sizeof(x)))</w:t>
+      </w:r>
+    </w:p>
+    <w:p>
+      <w:pPr>
+        <w:pStyle w:val="style17"/>
+        <w:shd w:fill="CFE7F5" w:val="clear"/>
+        <w:spacing w:after="119" w:before="0"/>
+        <w:contextualSpacing/>
+        <w:rPr>
+          <w:rFonts w:ascii="Droid Sans Mono" w:cs="Lohit Hindi" w:eastAsia="DejaVu Sans" w:hAnsi="Droid Sans Mono"/>
+          <w:i w:val="false"/>
+          <w:iCs w:val="false"/>
+          <w:color w:val="00000A"/>
+          <w:sz w:val="20"/>
+          <w:szCs w:val="20"/>
+          <w:u w:val="none"/>
+          <w:lang w:bidi="hi-IN" w:eastAsia="zh-CN" w:val="en-IN"/>
+        </w:rPr>
+      </w:pPr>
+      <w:r>
+        <w:rPr>
+          <w:rFonts w:ascii="Droid Sans Mono" w:cs="Lohit Hindi" w:eastAsia="DejaVu Sans" w:hAnsi="Droid Sans Mono"/>
+          <w:i w:val="false"/>
+          <w:iCs w:val="false"/>
+          <w:color w:val="00000A"/>
+          <w:sz w:val="20"/>
+          <w:szCs w:val="20"/>
+          <w:u w:val="none"/>
+          <w:lang w:bidi="hi-IN" w:eastAsia="zh-CN" w:val="en-IN"/>
+        </w:rPr>
+        <w:t xml:space="preserve">        </w:t>
+      </w:r>
+      <w:r>
+        <w:rPr>
+          <w:rFonts w:ascii="Droid Sans Mono" w:cs="Lohit Hindi" w:eastAsia="DejaVu Sans" w:hAnsi="Droid Sans Mono"/>
+          <w:i w:val="false"/>
+          <w:iCs w:val="false"/>
+          <w:color w:val="00000A"/>
+          <w:sz w:val="20"/>
+          <w:szCs w:val="20"/>
+          <w:u w:val="none"/>
+          <w:lang w:bidi="hi-IN" w:eastAsia="zh-CN" w:val="en-IN"/>
+        </w:rPr>
+        <w:t>;</w:t>
+      </w:r>
+    </w:p>
+    <w:p>
+      <w:pPr>
+        <w:pStyle w:val="style17"/>
+        <w:spacing w:after="119" w:before="0"/>
+        <w:contextualSpacing/>
+        <w:rPr>
+          <w:rFonts w:ascii="Droid Sans Mono" w:cs="Lohit Hindi" w:eastAsia="DejaVu Sans" w:hAnsi="Droid Sans Mono"/>
+          <w:i w:val="false"/>
+          <w:iCs w:val="false"/>
+          <w:color w:val="00000A"/>
+          <w:sz w:val="20"/>
+          <w:szCs w:val="20"/>
+          <w:u w:val="none"/>
+          <w:lang w:bidi="hi-IN" w:eastAsia="zh-CN" w:val="en-IN"/>
+        </w:rPr>
+      </w:pPr>
+      <w:r>
+        <w:rPr>
+          <w:rFonts w:ascii="Droid Sans Mono" w:cs="Lohit Hindi" w:eastAsia="DejaVu Sans" w:hAnsi="Droid Sans Mono"/>
+          <w:i w:val="false"/>
+          <w:iCs w:val="false"/>
+          <w:color w:val="00000A"/>
+          <w:sz w:val="20"/>
+          <w:szCs w:val="20"/>
+          <w:u w:val="none"/>
+          <w:lang w:bidi="hi-IN" w:eastAsia="zh-CN" w:val="en-IN"/>
+        </w:rPr>
+      </w:r>
+    </w:p>
+    <w:p>
+      <w:pPr>
+        <w:pStyle w:val="style17"/>
+        <w:spacing w:after="119" w:before="0"/>
+        <w:contextualSpacing/>
+        <w:rPr>
+          <w:rFonts w:cs="Lohit Hindi" w:eastAsia="DejaVu Sans"/>
+          <w:i w:val="false"/>
+          <w:iCs w:val="false"/>
+          <w:color w:val="00000A"/>
+          <w:sz w:val="24"/>
+          <w:szCs w:val="24"/>
+          <w:u w:val="none"/>
+          <w:lang w:bidi="hi-IN" w:eastAsia="zh-CN" w:val="en-IN"/>
+        </w:rPr>
+      </w:pPr>
+      <w:r>
+        <w:rPr>
+          <w:rFonts w:cs="Lohit Hindi" w:eastAsia="DejaVu Sans"/>
+          <w:i w:val="false"/>
+          <w:iCs w:val="false"/>
+          <w:color w:val="00000A"/>
+          <w:sz w:val="24"/>
+          <w:szCs w:val="24"/>
+          <w:u w:val="none"/>
+          <w:lang w:bidi="hi-IN" w:eastAsia="zh-CN" w:val="en-IN"/>
+        </w:rPr>
+        <w:t>Bytes are read into a byte buffer using ifs.read() method.</w:t>
+      </w:r>
+    </w:p>
+    <w:p>
+      <w:pPr>
+        <w:pStyle w:val="style17"/>
+        <w:spacing w:after="119" w:before="0"/>
+        <w:contextualSpacing/>
+        <w:rPr>
+          <w:rFonts w:cs="Lohit Hindi" w:eastAsia="DejaVu Sans"/>
+          <w:i w:val="false"/>
+          <w:iCs w:val="false"/>
+          <w:color w:val="00000A"/>
+          <w:sz w:val="24"/>
+          <w:szCs w:val="24"/>
+          <w:u w:val="none"/>
+          <w:lang w:bidi="hi-IN" w:eastAsia="zh-CN" w:val="en-IN"/>
+        </w:rPr>
+      </w:pPr>
+      <w:r>
+        <w:rPr>
+          <w:rFonts w:cs="Lohit Hindi" w:eastAsia="DejaVu Sans"/>
+          <w:i w:val="false"/>
+          <w:iCs w:val="false"/>
+          <w:color w:val="00000A"/>
+          <w:sz w:val="24"/>
+          <w:szCs w:val="24"/>
+          <w:u w:val="none"/>
+          <w:lang w:bidi="hi-IN" w:eastAsia="zh-CN" w:val="en-IN"/>
+        </w:rPr>
+        <w:t>as_bytes has been implemented in std_lib_failities.h as follows</w:t>
+      </w:r>
+    </w:p>
+    <w:p>
+      <w:pPr>
+        <w:pStyle w:val="style17"/>
+        <w:shd w:fill="CFE7F5" w:val="clear"/>
+        <w:spacing w:after="119" w:before="0"/>
+        <w:contextualSpacing/>
+        <w:rPr>
+          <w:rFonts w:ascii="Droid Sans Mono" w:cs="Lohit Hindi" w:eastAsia="DejaVu Sans" w:hAnsi="Droid Sans Mono"/>
+          <w:i w:val="false"/>
+          <w:iCs w:val="false"/>
+          <w:color w:val="00000A"/>
+          <w:sz w:val="20"/>
+          <w:szCs w:val="20"/>
+          <w:u w:val="none"/>
+          <w:lang w:bidi="hi-IN" w:eastAsia="zh-CN" w:val="en-IN"/>
+        </w:rPr>
+      </w:pPr>
+      <w:r>
+        <w:rPr>
+          <w:rFonts w:ascii="Droid Sans Mono" w:cs="Lohit Hindi" w:eastAsia="DejaVu Sans" w:hAnsi="Droid Sans Mono"/>
+          <w:i w:val="false"/>
+          <w:iCs w:val="false"/>
+          <w:color w:val="00000A"/>
+          <w:sz w:val="20"/>
+          <w:szCs w:val="20"/>
+          <w:u w:val="none"/>
+          <w:lang w:bidi="hi-IN" w:eastAsia="zh-CN" w:val="en-IN"/>
+        </w:rPr>
+        <w:tab/>
+        <w:t>template&lt;class T&gt; char* as_bytes(T&amp; i)</w:t>
+        <w:tab/>
+        <w:t>// needed for binary I/O</w:t>
+      </w:r>
+    </w:p>
+    <w:p>
+      <w:pPr>
+        <w:pStyle w:val="style17"/>
+        <w:shd w:fill="CFE7F5" w:val="clear"/>
+        <w:spacing w:after="119" w:before="0"/>
+        <w:contextualSpacing/>
+        <w:rPr>
+          <w:rFonts w:ascii="Droid Sans Mono" w:cs="Lohit Hindi" w:eastAsia="DejaVu Sans" w:hAnsi="Droid Sans Mono"/>
+          <w:i w:val="false"/>
+          <w:iCs w:val="false"/>
+          <w:color w:val="00000A"/>
+          <w:sz w:val="20"/>
+          <w:szCs w:val="20"/>
+          <w:u w:val="none"/>
+          <w:lang w:bidi="hi-IN" w:eastAsia="zh-CN" w:val="en-IN"/>
+        </w:rPr>
+      </w:pPr>
+      <w:r>
+        <w:rPr>
+          <w:rFonts w:ascii="Droid Sans Mono" w:cs="Lohit Hindi" w:eastAsia="DejaVu Sans" w:hAnsi="Droid Sans Mono"/>
+          <w:i w:val="false"/>
+          <w:iCs w:val="false"/>
+          <w:color w:val="00000A"/>
+          <w:sz w:val="20"/>
+          <w:szCs w:val="20"/>
+          <w:u w:val="none"/>
+          <w:lang w:bidi="hi-IN" w:eastAsia="zh-CN" w:val="en-IN"/>
+        </w:rPr>
+        <w:tab/>
+        <w:t>{</w:t>
+      </w:r>
+    </w:p>
+    <w:p>
+      <w:pPr>
+        <w:pStyle w:val="style17"/>
+        <w:shd w:fill="CFE7F5" w:val="clear"/>
+        <w:spacing w:after="119" w:before="0"/>
+        <w:contextualSpacing/>
+        <w:rPr>
+          <w:rFonts w:ascii="Droid Sans Mono" w:cs="Lohit Hindi" w:eastAsia="DejaVu Sans" w:hAnsi="Droid Sans Mono"/>
+          <w:i w:val="false"/>
+          <w:iCs w:val="false"/>
+          <w:color w:val="00000A"/>
+          <w:sz w:val="20"/>
+          <w:szCs w:val="20"/>
+          <w:u w:val="none"/>
+          <w:lang w:bidi="hi-IN" w:eastAsia="zh-CN" w:val="en-IN"/>
+        </w:rPr>
+      </w:pPr>
+      <w:r>
+        <w:rPr>
+          <w:rFonts w:ascii="Droid Sans Mono" w:cs="Lohit Hindi" w:eastAsia="DejaVu Sans" w:hAnsi="Droid Sans Mono"/>
+          <w:i w:val="false"/>
+          <w:iCs w:val="false"/>
+          <w:color w:val="00000A"/>
+          <w:sz w:val="20"/>
+          <w:szCs w:val="20"/>
+          <w:u w:val="none"/>
+          <w:lang w:bidi="hi-IN" w:eastAsia="zh-CN" w:val="en-IN"/>
+        </w:rPr>
+        <w:tab/>
+        <w:tab/>
+        <w:t>void* addr = &amp;i;</w:t>
+        <w:tab/>
+        <w:t>// get the address of the first byte</w:t>
+      </w:r>
+    </w:p>
+    <w:p>
+      <w:pPr>
+        <w:pStyle w:val="style17"/>
+        <w:shd w:fill="CFE7F5" w:val="clear"/>
+        <w:spacing w:after="119" w:before="0"/>
+        <w:contextualSpacing/>
+        <w:rPr>
+          <w:rFonts w:ascii="Droid Sans Mono" w:cs="Lohit Hindi" w:eastAsia="DejaVu Sans" w:hAnsi="Droid Sans Mono"/>
+          <w:i w:val="false"/>
+          <w:iCs w:val="false"/>
+          <w:color w:val="00000A"/>
+          <w:sz w:val="20"/>
+          <w:szCs w:val="20"/>
+          <w:u w:val="none"/>
+          <w:lang w:bidi="hi-IN" w:eastAsia="zh-CN" w:val="en-IN"/>
+        </w:rPr>
+      </w:pPr>
+      <w:r>
+        <w:rPr>
+          <w:rFonts w:ascii="Droid Sans Mono" w:cs="Lohit Hindi" w:eastAsia="DejaVu Sans" w:hAnsi="Droid Sans Mono"/>
+          <w:i w:val="false"/>
+          <w:iCs w:val="false"/>
+          <w:color w:val="00000A"/>
+          <w:sz w:val="20"/>
+          <w:szCs w:val="20"/>
+          <w:u w:val="none"/>
+          <w:lang w:bidi="hi-IN" w:eastAsia="zh-CN" w:val="en-IN"/>
+        </w:rPr>
+        <w:tab/>
+        <w:tab/>
+        <w:tab/>
+        <w:tab/>
+        <w:tab/>
+        <w:tab/>
+        <w:tab/>
+        <w:t>// of memory used to store the object</w:t>
+      </w:r>
+    </w:p>
+    <w:p>
+      <w:pPr>
+        <w:pStyle w:val="style17"/>
+        <w:shd w:fill="CFE7F5" w:val="clear"/>
+        <w:spacing w:after="119" w:before="0"/>
+        <w:contextualSpacing/>
+        <w:rPr>
+          <w:rFonts w:ascii="Droid Sans Mono" w:cs="Lohit Hindi" w:eastAsia="DejaVu Sans" w:hAnsi="Droid Sans Mono"/>
+          <w:i w:val="false"/>
+          <w:iCs w:val="false"/>
+          <w:color w:val="00000A"/>
+          <w:sz w:val="20"/>
+          <w:szCs w:val="20"/>
+          <w:u w:val="none"/>
+          <w:lang w:bidi="hi-IN" w:eastAsia="zh-CN" w:val="en-IN"/>
+        </w:rPr>
+      </w:pPr>
+      <w:r>
+        <w:rPr>
+          <w:rFonts w:ascii="Droid Sans Mono" w:cs="Lohit Hindi" w:eastAsia="DejaVu Sans" w:hAnsi="Droid Sans Mono"/>
+          <w:i w:val="false"/>
+          <w:iCs w:val="false"/>
+          <w:color w:val="00000A"/>
+          <w:sz w:val="20"/>
+          <w:szCs w:val="20"/>
+          <w:u w:val="none"/>
+          <w:lang w:bidi="hi-IN" w:eastAsia="zh-CN" w:val="en-IN"/>
+        </w:rPr>
+        <w:tab/>
+        <w:tab/>
+        <w:t>return static_cast&lt;char*&gt;(addr); // treat that memory as bytes</w:t>
+      </w:r>
+    </w:p>
+    <w:p>
+      <w:pPr>
+        <w:pStyle w:val="style17"/>
+        <w:shd w:fill="CFE7F5" w:val="clear"/>
+        <w:spacing w:after="119" w:before="0"/>
+        <w:contextualSpacing/>
+        <w:rPr>
+          <w:rFonts w:ascii="Droid Sans Mono" w:cs="Lohit Hindi" w:eastAsia="DejaVu Sans" w:hAnsi="Droid Sans Mono"/>
+          <w:i w:val="false"/>
+          <w:iCs w:val="false"/>
+          <w:color w:val="00000A"/>
+          <w:sz w:val="20"/>
+          <w:szCs w:val="20"/>
+          <w:u w:val="none"/>
+          <w:lang w:bidi="hi-IN" w:eastAsia="zh-CN" w:val="en-IN"/>
+        </w:rPr>
+      </w:pPr>
+      <w:r>
+        <w:rPr>
+          <w:rFonts w:ascii="Droid Sans Mono" w:cs="Lohit Hindi" w:eastAsia="DejaVu Sans" w:hAnsi="Droid Sans Mono"/>
+          <w:i w:val="false"/>
+          <w:iCs w:val="false"/>
+          <w:color w:val="00000A"/>
+          <w:sz w:val="20"/>
+          <w:szCs w:val="20"/>
+          <w:u w:val="none"/>
+          <w:lang w:bidi="hi-IN" w:eastAsia="zh-CN" w:val="en-IN"/>
+        </w:rPr>
+        <w:tab/>
+        <w:t>}</w:t>
+      </w:r>
+    </w:p>
+    <w:p>
+      <w:pPr>
+        <w:pStyle w:val="style17"/>
+        <w:spacing w:after="119" w:before="0"/>
+        <w:contextualSpacing/>
+        <w:rPr>
+          <w:rFonts w:ascii="Droid Sans Mono" w:cs="Lohit Hindi" w:eastAsia="DejaVu Sans" w:hAnsi="Droid Sans Mono"/>
+          <w:i w:val="false"/>
+          <w:iCs w:val="false"/>
+          <w:color w:val="00000A"/>
+          <w:sz w:val="20"/>
+          <w:szCs w:val="20"/>
+          <w:u w:val="none"/>
+          <w:lang w:bidi="hi-IN" w:eastAsia="zh-CN" w:val="en-IN"/>
+        </w:rPr>
+      </w:pPr>
+      <w:r>
+        <w:rPr>
+          <w:rFonts w:ascii="Droid Sans Mono" w:cs="Lohit Hindi" w:eastAsia="DejaVu Sans" w:hAnsi="Droid Sans Mono"/>
+          <w:i w:val="false"/>
+          <w:iCs w:val="false"/>
+          <w:color w:val="00000A"/>
+          <w:sz w:val="20"/>
+          <w:szCs w:val="20"/>
+          <w:u w:val="none"/>
+          <w:lang w:bidi="hi-IN" w:eastAsia="zh-CN" w:val="en-IN"/>
+        </w:rPr>
+      </w:r>
+    </w:p>
+    <w:p>
+      <w:pPr>
+        <w:pStyle w:val="style17"/>
+        <w:spacing w:after="119" w:before="0"/>
+        <w:contextualSpacing/>
+        <w:rPr>
+          <w:rFonts w:cs="Lohit Hindi" w:eastAsia="DejaVu Sans"/>
+          <w:i w:val="false"/>
+          <w:iCs w:val="false"/>
+          <w:color w:val="00000A"/>
+          <w:sz w:val="24"/>
+          <w:szCs w:val="24"/>
+          <w:u w:val="none"/>
+          <w:lang w:bidi="hi-IN" w:eastAsia="zh-CN" w:val="en-IN"/>
+        </w:rPr>
+      </w:pPr>
+      <w:r>
+        <w:rPr>
+          <w:rFonts w:cs="Lohit Hindi" w:eastAsia="DejaVu Sans"/>
+          <w:i w:val="false"/>
+          <w:iCs w:val="false"/>
+          <w:color w:val="00000A"/>
+          <w:sz w:val="24"/>
+          <w:szCs w:val="24"/>
+          <w:u w:val="none"/>
+          <w:lang w:bidi="hi-IN" w:eastAsia="zh-CN" w:val="en-IN"/>
+        </w:rPr>
+        <w:t>This just returns the pointer to memory as bytes.</w:t>
       </w:r>
     </w:p>
     <w:sectPr>

</xml_diff>